<commit_message>
adding in menses information to dataset, so can exclude nonmenses in later tables
</commit_message>
<xml_diff>
--- a/table2b.docx
+++ b/table2b.docx
@@ -2266,60 +2266,60 @@
                 <w:szCs w:val="20"/>
                 <w:color w:val="000000"/>
               </w:rPr>
-              <w:t xml:space="preserve">3.0 [3.0-4.2]</w:t>
-            </w:r>
-          </w:p>
-        </w:tc>
-        <w:tc>
-          <w:tcPr>
-            <w:tcBorders>
-              <w:bottom w:val="single" w:sz="6" w:space="0" w:color="666666"/>
-              <w:top w:val="single" w:sz="6" w:space="0" w:color="666666"/>
-              <w:left w:val="none" w:sz="0" w:space="0" w:color="000000"/>
-              <w:right w:val="none" w:sz="0" w:space="0" w:color="000000"/>
-            </w:tcBorders>
-            <w:shd w:val="clear" w:color="auto" w:fill="FFFFFF"/>
-            <w:tcMar>
-              <w:top w:w="0" w:type="dxa"/>
-              <w:bottom w:w="0" w:type="dxa"/>
-              <w:left w:w="0" w:type="dxa"/>
-              <w:right w:w="0" w:type="dxa"/>
-            </w:tcMar>
-            <w:vAlign w:val="center"/>
-          </w:tcPr>
-          <w:p>
-            <w:pPr>
-              <w:pStyle w:val="Normal"/>
-              <w:jc w:val="left"/>
-              <w:pBdr>
-                <w:bottom w:val="none" w:sz="0" w:space="0" w:color="000000"/>
-                <w:top w:val="none" w:sz="0" w:space="0" w:color="000000"/>
-                <w:left w:val="none" w:sz="0" w:space="0" w:color="000000"/>
-                <w:right w:val="none" w:sz="0" w:space="0" w:color="000000"/>
-              </w:pBdr>
-              <w:spacing w:after="100" w:before="100" w:line="240"/>
-              <w:ind w:left="100" w:right="100" w:firstLine="0" w:firstLineChars="0"/>
-              <w:rPr>
-                <w:rFonts w:ascii="Arial" w:hAnsi="Arial" w:eastAsia="Arial" w:cs="Arial"/>
-                <w:i w:val="false"/>
-                <w:b w:val="false"/>
-                <w:u w:val="none"/>
-                <w:sz w:val="20"/>
-                <w:szCs w:val="20"/>
-                <w:color w:val="000000"/>
-              </w:rPr>
-            </w:pPr>
-            <w:r>
-              <w:rPr>
-                <w:rFonts w:ascii="Arial" w:hAnsi="Arial" w:eastAsia="Arial" w:cs="Arial"/>
-                <w:i w:val="false"/>
-                <w:b w:val="false"/>
-                <w:u w:val="none"/>
-                <w:sz w:val="20"/>
-                <w:szCs w:val="20"/>
-                <w:color w:val="000000"/>
-              </w:rPr>
-              <w:t xml:space="preserve">2.8 [0.0-5.0]</w:t>
+              <w:t xml:space="preserve">NA [NA-NA]</w:t>
+            </w:r>
+          </w:p>
+        </w:tc>
+        <w:tc>
+          <w:tcPr>
+            <w:tcBorders>
+              <w:bottom w:val="single" w:sz="6" w:space="0" w:color="666666"/>
+              <w:top w:val="single" w:sz="6" w:space="0" w:color="666666"/>
+              <w:left w:val="none" w:sz="0" w:space="0" w:color="000000"/>
+              <w:right w:val="none" w:sz="0" w:space="0" w:color="000000"/>
+            </w:tcBorders>
+            <w:shd w:val="clear" w:color="auto" w:fill="FFFFFF"/>
+            <w:tcMar>
+              <w:top w:w="0" w:type="dxa"/>
+              <w:bottom w:w="0" w:type="dxa"/>
+              <w:left w:w="0" w:type="dxa"/>
+              <w:right w:w="0" w:type="dxa"/>
+            </w:tcMar>
+            <w:vAlign w:val="center"/>
+          </w:tcPr>
+          <w:p>
+            <w:pPr>
+              <w:pStyle w:val="Normal"/>
+              <w:jc w:val="left"/>
+              <w:pBdr>
+                <w:bottom w:val="none" w:sz="0" w:space="0" w:color="000000"/>
+                <w:top w:val="none" w:sz="0" w:space="0" w:color="000000"/>
+                <w:left w:val="none" w:sz="0" w:space="0" w:color="000000"/>
+                <w:right w:val="none" w:sz="0" w:space="0" w:color="000000"/>
+              </w:pBdr>
+              <w:spacing w:after="100" w:before="100" w:line="240"/>
+              <w:ind w:left="100" w:right="100" w:firstLine="0" w:firstLineChars="0"/>
+              <w:rPr>
+                <w:rFonts w:ascii="Arial" w:hAnsi="Arial" w:eastAsia="Arial" w:cs="Arial"/>
+                <w:i w:val="false"/>
+                <w:b w:val="false"/>
+                <w:u w:val="none"/>
+                <w:sz w:val="20"/>
+                <w:szCs w:val="20"/>
+                <w:color w:val="000000"/>
+              </w:rPr>
+            </w:pPr>
+            <w:r>
+              <w:rPr>
+                <w:rFonts w:ascii="Arial" w:hAnsi="Arial" w:eastAsia="Arial" w:cs="Arial"/>
+                <w:i w:val="false"/>
+                <w:b w:val="false"/>
+                <w:u w:val="none"/>
+                <w:sz w:val="20"/>
+                <w:szCs w:val="20"/>
+                <w:color w:val="000000"/>
+              </w:rPr>
+              <w:t xml:space="preserve">NA [NA-NA]</w:t>
             </w:r>
           </w:p>
         </w:tc>
@@ -2431,60 +2431,60 @@
                 <w:szCs w:val="20"/>
                 <w:color w:val="000000"/>
               </w:rPr>
-              <w:t xml:space="preserve">41.1 [27.0-44.1]</w:t>
-            </w:r>
-          </w:p>
-        </w:tc>
-        <w:tc>
-          <w:tcPr>
-            <w:tcBorders>
-              <w:bottom w:val="single" w:sz="6" w:space="0" w:color="666666"/>
-              <w:top w:val="single" w:sz="6" w:space="0" w:color="666666"/>
-              <w:left w:val="none" w:sz="0" w:space="0" w:color="000000"/>
-              <w:right w:val="none" w:sz="0" w:space="0" w:color="000000"/>
-            </w:tcBorders>
-            <w:shd w:val="clear" w:color="auto" w:fill="FFFFFF"/>
-            <w:tcMar>
-              <w:top w:w="0" w:type="dxa"/>
-              <w:bottom w:w="0" w:type="dxa"/>
-              <w:left w:w="0" w:type="dxa"/>
-              <w:right w:w="0" w:type="dxa"/>
-            </w:tcMar>
-            <w:vAlign w:val="center"/>
-          </w:tcPr>
-          <w:p>
-            <w:pPr>
-              <w:pStyle w:val="Normal"/>
-              <w:jc w:val="left"/>
-              <w:pBdr>
-                <w:bottom w:val="none" w:sz="0" w:space="0" w:color="000000"/>
-                <w:top w:val="none" w:sz="0" w:space="0" w:color="000000"/>
-                <w:left w:val="none" w:sz="0" w:space="0" w:color="000000"/>
-                <w:right w:val="none" w:sz="0" w:space="0" w:color="000000"/>
-              </w:pBdr>
-              <w:spacing w:after="100" w:before="100" w:line="240"/>
-              <w:ind w:left="100" w:right="100" w:firstLine="0" w:firstLineChars="0"/>
-              <w:rPr>
-                <w:rFonts w:ascii="Arial" w:hAnsi="Arial" w:eastAsia="Arial" w:cs="Arial"/>
-                <w:i w:val="false"/>
-                <w:b w:val="false"/>
-                <w:u w:val="none"/>
-                <w:sz w:val="20"/>
-                <w:szCs w:val="20"/>
-                <w:color w:val="000000"/>
-              </w:rPr>
-            </w:pPr>
-            <w:r>
-              <w:rPr>
-                <w:rFonts w:ascii="Arial" w:hAnsi="Arial" w:eastAsia="Arial" w:cs="Arial"/>
-                <w:i w:val="false"/>
-                <w:b w:val="false"/>
-                <w:u w:val="none"/>
-                <w:sz w:val="20"/>
-                <w:szCs w:val="20"/>
-                <w:color w:val="000000"/>
-              </w:rPr>
-              <w:t xml:space="preserve">26.4 [20.6-30.1]</w:t>
+              <w:t xml:space="preserve">NA [NA-NA]</w:t>
+            </w:r>
+          </w:p>
+        </w:tc>
+        <w:tc>
+          <w:tcPr>
+            <w:tcBorders>
+              <w:bottom w:val="single" w:sz="6" w:space="0" w:color="666666"/>
+              <w:top w:val="single" w:sz="6" w:space="0" w:color="666666"/>
+              <w:left w:val="none" w:sz="0" w:space="0" w:color="000000"/>
+              <w:right w:val="none" w:sz="0" w:space="0" w:color="000000"/>
+            </w:tcBorders>
+            <w:shd w:val="clear" w:color="auto" w:fill="FFFFFF"/>
+            <w:tcMar>
+              <w:top w:w="0" w:type="dxa"/>
+              <w:bottom w:w="0" w:type="dxa"/>
+              <w:left w:w="0" w:type="dxa"/>
+              <w:right w:w="0" w:type="dxa"/>
+            </w:tcMar>
+            <w:vAlign w:val="center"/>
+          </w:tcPr>
+          <w:p>
+            <w:pPr>
+              <w:pStyle w:val="Normal"/>
+              <w:jc w:val="left"/>
+              <w:pBdr>
+                <w:bottom w:val="none" w:sz="0" w:space="0" w:color="000000"/>
+                <w:top w:val="none" w:sz="0" w:space="0" w:color="000000"/>
+                <w:left w:val="none" w:sz="0" w:space="0" w:color="000000"/>
+                <w:right w:val="none" w:sz="0" w:space="0" w:color="000000"/>
+              </w:pBdr>
+              <w:spacing w:after="100" w:before="100" w:line="240"/>
+              <w:ind w:left="100" w:right="100" w:firstLine="0" w:firstLineChars="0"/>
+              <w:rPr>
+                <w:rFonts w:ascii="Arial" w:hAnsi="Arial" w:eastAsia="Arial" w:cs="Arial"/>
+                <w:i w:val="false"/>
+                <w:b w:val="false"/>
+                <w:u w:val="none"/>
+                <w:sz w:val="20"/>
+                <w:szCs w:val="20"/>
+                <w:color w:val="000000"/>
+              </w:rPr>
+            </w:pPr>
+            <w:r>
+              <w:rPr>
+                <w:rFonts w:ascii="Arial" w:hAnsi="Arial" w:eastAsia="Arial" w:cs="Arial"/>
+                <w:i w:val="false"/>
+                <w:b w:val="false"/>
+                <w:u w:val="none"/>
+                <w:sz w:val="20"/>
+                <w:szCs w:val="20"/>
+                <w:color w:val="000000"/>
+              </w:rPr>
+              <w:t xml:space="preserve">NA [NA-NA]</w:t>
             </w:r>
           </w:p>
         </w:tc>
@@ -2596,60 +2596,60 @@
                 <w:szCs w:val="20"/>
                 <w:color w:val="000000"/>
               </w:rPr>
-              <w:t xml:space="preserve">5.4 [3.8-6.4]</w:t>
-            </w:r>
-          </w:p>
-        </w:tc>
-        <w:tc>
-          <w:tcPr>
-            <w:tcBorders>
-              <w:bottom w:val="single" w:sz="6" w:space="0" w:color="666666"/>
-              <w:top w:val="single" w:sz="6" w:space="0" w:color="666666"/>
-              <w:left w:val="none" w:sz="0" w:space="0" w:color="000000"/>
-              <w:right w:val="none" w:sz="0" w:space="0" w:color="000000"/>
-            </w:tcBorders>
-            <w:shd w:val="clear" w:color="auto" w:fill="FFFFFF"/>
-            <w:tcMar>
-              <w:top w:w="0" w:type="dxa"/>
-              <w:bottom w:w="0" w:type="dxa"/>
-              <w:left w:w="0" w:type="dxa"/>
-              <w:right w:w="0" w:type="dxa"/>
-            </w:tcMar>
-            <w:vAlign w:val="center"/>
-          </w:tcPr>
-          <w:p>
-            <w:pPr>
-              <w:pStyle w:val="Normal"/>
-              <w:jc w:val="left"/>
-              <w:pBdr>
-                <w:bottom w:val="none" w:sz="0" w:space="0" w:color="000000"/>
-                <w:top w:val="none" w:sz="0" w:space="0" w:color="000000"/>
-                <w:left w:val="none" w:sz="0" w:space="0" w:color="000000"/>
-                <w:right w:val="none" w:sz="0" w:space="0" w:color="000000"/>
-              </w:pBdr>
-              <w:spacing w:after="100" w:before="100" w:line="240"/>
-              <w:ind w:left="100" w:right="100" w:firstLine="0" w:firstLineChars="0"/>
-              <w:rPr>
-                <w:rFonts w:ascii="Arial" w:hAnsi="Arial" w:eastAsia="Arial" w:cs="Arial"/>
-                <w:i w:val="false"/>
-                <w:b w:val="false"/>
-                <w:u w:val="none"/>
-                <w:sz w:val="20"/>
-                <w:szCs w:val="20"/>
-                <w:color w:val="000000"/>
-              </w:rPr>
-            </w:pPr>
-            <w:r>
-              <w:rPr>
-                <w:rFonts w:ascii="Arial" w:hAnsi="Arial" w:eastAsia="Arial" w:cs="Arial"/>
-                <w:i w:val="false"/>
-                <w:b w:val="false"/>
-                <w:u w:val="none"/>
-                <w:sz w:val="20"/>
-                <w:szCs w:val="20"/>
-                <w:color w:val="000000"/>
-              </w:rPr>
-              <w:t xml:space="preserve">6.0 [5.5-7.1]</w:t>
+              <w:t xml:space="preserve">NA [NA-NA]</w:t>
+            </w:r>
+          </w:p>
+        </w:tc>
+        <w:tc>
+          <w:tcPr>
+            <w:tcBorders>
+              <w:bottom w:val="single" w:sz="6" w:space="0" w:color="666666"/>
+              <w:top w:val="single" w:sz="6" w:space="0" w:color="666666"/>
+              <w:left w:val="none" w:sz="0" w:space="0" w:color="000000"/>
+              <w:right w:val="none" w:sz="0" w:space="0" w:color="000000"/>
+            </w:tcBorders>
+            <w:shd w:val="clear" w:color="auto" w:fill="FFFFFF"/>
+            <w:tcMar>
+              <w:top w:w="0" w:type="dxa"/>
+              <w:bottom w:w="0" w:type="dxa"/>
+              <w:left w:w="0" w:type="dxa"/>
+              <w:right w:w="0" w:type="dxa"/>
+            </w:tcMar>
+            <w:vAlign w:val="center"/>
+          </w:tcPr>
+          <w:p>
+            <w:pPr>
+              <w:pStyle w:val="Normal"/>
+              <w:jc w:val="left"/>
+              <w:pBdr>
+                <w:bottom w:val="none" w:sz="0" w:space="0" w:color="000000"/>
+                <w:top w:val="none" w:sz="0" w:space="0" w:color="000000"/>
+                <w:left w:val="none" w:sz="0" w:space="0" w:color="000000"/>
+                <w:right w:val="none" w:sz="0" w:space="0" w:color="000000"/>
+              </w:pBdr>
+              <w:spacing w:after="100" w:before="100" w:line="240"/>
+              <w:ind w:left="100" w:right="100" w:firstLine="0" w:firstLineChars="0"/>
+              <w:rPr>
+                <w:rFonts w:ascii="Arial" w:hAnsi="Arial" w:eastAsia="Arial" w:cs="Arial"/>
+                <w:i w:val="false"/>
+                <w:b w:val="false"/>
+                <w:u w:val="none"/>
+                <w:sz w:val="20"/>
+                <w:szCs w:val="20"/>
+                <w:color w:val="000000"/>
+              </w:rPr>
+            </w:pPr>
+            <w:r>
+              <w:rPr>
+                <w:rFonts w:ascii="Arial" w:hAnsi="Arial" w:eastAsia="Arial" w:cs="Arial"/>
+                <w:i w:val="false"/>
+                <w:b w:val="false"/>
+                <w:u w:val="none"/>
+                <w:sz w:val="20"/>
+                <w:szCs w:val="20"/>
+                <w:color w:val="000000"/>
+              </w:rPr>
+              <w:t xml:space="preserve">NA [NA-NA]</w:t>
             </w:r>
           </w:p>
         </w:tc>
@@ -2761,60 +2761,60 @@
                 <w:szCs w:val="20"/>
                 <w:color w:val="000000"/>
               </w:rPr>
-              <w:t xml:space="preserve">8.9 [7.7-11.8]</w:t>
-            </w:r>
-          </w:p>
-        </w:tc>
-        <w:tc>
-          <w:tcPr>
-            <w:tcBorders>
-              <w:bottom w:val="single" w:sz="6" w:space="0" w:color="666666"/>
-              <w:top w:val="single" w:sz="6" w:space="0" w:color="666666"/>
-              <w:left w:val="none" w:sz="0" w:space="0" w:color="000000"/>
-              <w:right w:val="none" w:sz="0" w:space="0" w:color="000000"/>
-            </w:tcBorders>
-            <w:shd w:val="clear" w:color="auto" w:fill="FFFFFF"/>
-            <w:tcMar>
-              <w:top w:w="0" w:type="dxa"/>
-              <w:bottom w:w="0" w:type="dxa"/>
-              <w:left w:w="0" w:type="dxa"/>
-              <w:right w:w="0" w:type="dxa"/>
-            </w:tcMar>
-            <w:vAlign w:val="center"/>
-          </w:tcPr>
-          <w:p>
-            <w:pPr>
-              <w:pStyle w:val="Normal"/>
-              <w:jc w:val="left"/>
-              <w:pBdr>
-                <w:bottom w:val="none" w:sz="0" w:space="0" w:color="000000"/>
-                <w:top w:val="none" w:sz="0" w:space="0" w:color="000000"/>
-                <w:left w:val="none" w:sz="0" w:space="0" w:color="000000"/>
-                <w:right w:val="none" w:sz="0" w:space="0" w:color="000000"/>
-              </w:pBdr>
-              <w:spacing w:after="100" w:before="100" w:line="240"/>
-              <w:ind w:left="100" w:right="100" w:firstLine="0" w:firstLineChars="0"/>
-              <w:rPr>
-                <w:rFonts w:ascii="Arial" w:hAnsi="Arial" w:eastAsia="Arial" w:cs="Arial"/>
-                <w:i w:val="false"/>
-                <w:b w:val="false"/>
-                <w:u w:val="none"/>
-                <w:sz w:val="20"/>
-                <w:szCs w:val="20"/>
-                <w:color w:val="000000"/>
-              </w:rPr>
-            </w:pPr>
-            <w:r>
-              <w:rPr>
-                <w:rFonts w:ascii="Arial" w:hAnsi="Arial" w:eastAsia="Arial" w:cs="Arial"/>
-                <w:i w:val="false"/>
-                <w:b w:val="false"/>
-                <w:u w:val="none"/>
-                <w:sz w:val="20"/>
-                <w:szCs w:val="20"/>
-                <w:color w:val="000000"/>
-              </w:rPr>
-              <w:t xml:space="preserve">7.5 [7.3-7.7]</w:t>
+              <w:t xml:space="preserve">NA [NA-NA]</w:t>
+            </w:r>
+          </w:p>
+        </w:tc>
+        <w:tc>
+          <w:tcPr>
+            <w:tcBorders>
+              <w:bottom w:val="single" w:sz="6" w:space="0" w:color="666666"/>
+              <w:top w:val="single" w:sz="6" w:space="0" w:color="666666"/>
+              <w:left w:val="none" w:sz="0" w:space="0" w:color="000000"/>
+              <w:right w:val="none" w:sz="0" w:space="0" w:color="000000"/>
+            </w:tcBorders>
+            <w:shd w:val="clear" w:color="auto" w:fill="FFFFFF"/>
+            <w:tcMar>
+              <w:top w:w="0" w:type="dxa"/>
+              <w:bottom w:w="0" w:type="dxa"/>
+              <w:left w:w="0" w:type="dxa"/>
+              <w:right w:w="0" w:type="dxa"/>
+            </w:tcMar>
+            <w:vAlign w:val="center"/>
+          </w:tcPr>
+          <w:p>
+            <w:pPr>
+              <w:pStyle w:val="Normal"/>
+              <w:jc w:val="left"/>
+              <w:pBdr>
+                <w:bottom w:val="none" w:sz="0" w:space="0" w:color="000000"/>
+                <w:top w:val="none" w:sz="0" w:space="0" w:color="000000"/>
+                <w:left w:val="none" w:sz="0" w:space="0" w:color="000000"/>
+                <w:right w:val="none" w:sz="0" w:space="0" w:color="000000"/>
+              </w:pBdr>
+              <w:spacing w:after="100" w:before="100" w:line="240"/>
+              <w:ind w:left="100" w:right="100" w:firstLine="0" w:firstLineChars="0"/>
+              <w:rPr>
+                <w:rFonts w:ascii="Arial" w:hAnsi="Arial" w:eastAsia="Arial" w:cs="Arial"/>
+                <w:i w:val="false"/>
+                <w:b w:val="false"/>
+                <w:u w:val="none"/>
+                <w:sz w:val="20"/>
+                <w:szCs w:val="20"/>
+                <w:color w:val="000000"/>
+              </w:rPr>
+            </w:pPr>
+            <w:r>
+              <w:rPr>
+                <w:rFonts w:ascii="Arial" w:hAnsi="Arial" w:eastAsia="Arial" w:cs="Arial"/>
+                <w:i w:val="false"/>
+                <w:b w:val="false"/>
+                <w:u w:val="none"/>
+                <w:sz w:val="20"/>
+                <w:szCs w:val="20"/>
+                <w:color w:val="000000"/>
+              </w:rPr>
+              <w:t xml:space="preserve">NA [NA-NA]</w:t>
             </w:r>
           </w:p>
         </w:tc>
@@ -2926,60 +2926,60 @@
                 <w:szCs w:val="20"/>
                 <w:color w:val="000000"/>
               </w:rPr>
-              <w:t xml:space="preserve">4.5 [3.6-5.3]</w:t>
-            </w:r>
-          </w:p>
-        </w:tc>
-        <w:tc>
-          <w:tcPr>
-            <w:tcBorders>
-              <w:bottom w:val="single" w:sz="6" w:space="0" w:color="666666"/>
-              <w:top w:val="single" w:sz="6" w:space="0" w:color="666666"/>
-              <w:left w:val="none" w:sz="0" w:space="0" w:color="000000"/>
-              <w:right w:val="none" w:sz="0" w:space="0" w:color="000000"/>
-            </w:tcBorders>
-            <w:shd w:val="clear" w:color="auto" w:fill="FFFFFF"/>
-            <w:tcMar>
-              <w:top w:w="0" w:type="dxa"/>
-              <w:bottom w:w="0" w:type="dxa"/>
-              <w:left w:w="0" w:type="dxa"/>
-              <w:right w:w="0" w:type="dxa"/>
-            </w:tcMar>
-            <w:vAlign w:val="center"/>
-          </w:tcPr>
-          <w:p>
-            <w:pPr>
-              <w:pStyle w:val="Normal"/>
-              <w:jc w:val="left"/>
-              <w:pBdr>
-                <w:bottom w:val="none" w:sz="0" w:space="0" w:color="000000"/>
-                <w:top w:val="none" w:sz="0" w:space="0" w:color="000000"/>
-                <w:left w:val="none" w:sz="0" w:space="0" w:color="000000"/>
-                <w:right w:val="none" w:sz="0" w:space="0" w:color="000000"/>
-              </w:pBdr>
-              <w:spacing w:after="100" w:before="100" w:line="240"/>
-              <w:ind w:left="100" w:right="100" w:firstLine="0" w:firstLineChars="0"/>
-              <w:rPr>
-                <w:rFonts w:ascii="Arial" w:hAnsi="Arial" w:eastAsia="Arial" w:cs="Arial"/>
-                <w:i w:val="false"/>
-                <w:b w:val="false"/>
-                <w:u w:val="none"/>
-                <w:sz w:val="20"/>
-                <w:szCs w:val="20"/>
-                <w:color w:val="000000"/>
-              </w:rPr>
-            </w:pPr>
-            <w:r>
-              <w:rPr>
-                <w:rFonts w:ascii="Arial" w:hAnsi="Arial" w:eastAsia="Arial" w:cs="Arial"/>
-                <w:i w:val="false"/>
-                <w:b w:val="false"/>
-                <w:u w:val="none"/>
-                <w:sz w:val="20"/>
-                <w:szCs w:val="20"/>
-                <w:color w:val="000000"/>
-              </w:rPr>
-              <w:t xml:space="preserve">5.6 [5.5-6.1]</w:t>
+              <w:t xml:space="preserve">NA [NA-NA]</w:t>
+            </w:r>
+          </w:p>
+        </w:tc>
+        <w:tc>
+          <w:tcPr>
+            <w:tcBorders>
+              <w:bottom w:val="single" w:sz="6" w:space="0" w:color="666666"/>
+              <w:top w:val="single" w:sz="6" w:space="0" w:color="666666"/>
+              <w:left w:val="none" w:sz="0" w:space="0" w:color="000000"/>
+              <w:right w:val="none" w:sz="0" w:space="0" w:color="000000"/>
+            </w:tcBorders>
+            <w:shd w:val="clear" w:color="auto" w:fill="FFFFFF"/>
+            <w:tcMar>
+              <w:top w:w="0" w:type="dxa"/>
+              <w:bottom w:w="0" w:type="dxa"/>
+              <w:left w:w="0" w:type="dxa"/>
+              <w:right w:w="0" w:type="dxa"/>
+            </w:tcMar>
+            <w:vAlign w:val="center"/>
+          </w:tcPr>
+          <w:p>
+            <w:pPr>
+              <w:pStyle w:val="Normal"/>
+              <w:jc w:val="left"/>
+              <w:pBdr>
+                <w:bottom w:val="none" w:sz="0" w:space="0" w:color="000000"/>
+                <w:top w:val="none" w:sz="0" w:space="0" w:color="000000"/>
+                <w:left w:val="none" w:sz="0" w:space="0" w:color="000000"/>
+                <w:right w:val="none" w:sz="0" w:space="0" w:color="000000"/>
+              </w:pBdr>
+              <w:spacing w:after="100" w:before="100" w:line="240"/>
+              <w:ind w:left="100" w:right="100" w:firstLine="0" w:firstLineChars="0"/>
+              <w:rPr>
+                <w:rFonts w:ascii="Arial" w:hAnsi="Arial" w:eastAsia="Arial" w:cs="Arial"/>
+                <w:i w:val="false"/>
+                <w:b w:val="false"/>
+                <w:u w:val="none"/>
+                <w:sz w:val="20"/>
+                <w:szCs w:val="20"/>
+                <w:color w:val="000000"/>
+              </w:rPr>
+            </w:pPr>
+            <w:r>
+              <w:rPr>
+                <w:rFonts w:ascii="Arial" w:hAnsi="Arial" w:eastAsia="Arial" w:cs="Arial"/>
+                <w:i w:val="false"/>
+                <w:b w:val="false"/>
+                <w:u w:val="none"/>
+                <w:sz w:val="20"/>
+                <w:szCs w:val="20"/>
+                <w:color w:val="000000"/>
+              </w:rPr>
+              <w:t xml:space="preserve">NA [NA-NA]</w:t>
             </w:r>
           </w:p>
         </w:tc>
@@ -3091,60 +3091,60 @@
                 <w:szCs w:val="20"/>
                 <w:color w:val="000000"/>
               </w:rPr>
-              <w:t xml:space="preserve">8.7 [8.5-9.4]</w:t>
-            </w:r>
-          </w:p>
-        </w:tc>
-        <w:tc>
-          <w:tcPr>
-            <w:tcBorders>
-              <w:bottom w:val="single" w:sz="6" w:space="0" w:color="666666"/>
-              <w:top w:val="single" w:sz="6" w:space="0" w:color="666666"/>
-              <w:left w:val="none" w:sz="0" w:space="0" w:color="000000"/>
-              <w:right w:val="none" w:sz="0" w:space="0" w:color="000000"/>
-            </w:tcBorders>
-            <w:shd w:val="clear" w:color="auto" w:fill="FFFFFF"/>
-            <w:tcMar>
-              <w:top w:w="0" w:type="dxa"/>
-              <w:bottom w:w="0" w:type="dxa"/>
-              <w:left w:w="0" w:type="dxa"/>
-              <w:right w:w="0" w:type="dxa"/>
-            </w:tcMar>
-            <w:vAlign w:val="center"/>
-          </w:tcPr>
-          <w:p>
-            <w:pPr>
-              <w:pStyle w:val="Normal"/>
-              <w:jc w:val="left"/>
-              <w:pBdr>
-                <w:bottom w:val="none" w:sz="0" w:space="0" w:color="000000"/>
-                <w:top w:val="none" w:sz="0" w:space="0" w:color="000000"/>
-                <w:left w:val="none" w:sz="0" w:space="0" w:color="000000"/>
-                <w:right w:val="none" w:sz="0" w:space="0" w:color="000000"/>
-              </w:pBdr>
-              <w:spacing w:after="100" w:before="100" w:line="240"/>
-              <w:ind w:left="100" w:right="100" w:firstLine="0" w:firstLineChars="0"/>
-              <w:rPr>
-                <w:rFonts w:ascii="Arial" w:hAnsi="Arial" w:eastAsia="Arial" w:cs="Arial"/>
-                <w:i w:val="false"/>
-                <w:b w:val="false"/>
-                <w:u w:val="none"/>
-                <w:sz w:val="20"/>
-                <w:szCs w:val="20"/>
-                <w:color w:val="000000"/>
-              </w:rPr>
-            </w:pPr>
-            <w:r>
-              <w:rPr>
-                <w:rFonts w:ascii="Arial" w:hAnsi="Arial" w:eastAsia="Arial" w:cs="Arial"/>
-                <w:i w:val="false"/>
-                <w:b w:val="false"/>
-                <w:u w:val="none"/>
-                <w:sz w:val="20"/>
-                <w:szCs w:val="20"/>
-                <w:color w:val="000000"/>
-              </w:rPr>
-              <w:t xml:space="preserve">8.9 [8.5-9.5]</w:t>
+              <w:t xml:space="preserve">NA [NA-NA]</w:t>
+            </w:r>
+          </w:p>
+        </w:tc>
+        <w:tc>
+          <w:tcPr>
+            <w:tcBorders>
+              <w:bottom w:val="single" w:sz="6" w:space="0" w:color="666666"/>
+              <w:top w:val="single" w:sz="6" w:space="0" w:color="666666"/>
+              <w:left w:val="none" w:sz="0" w:space="0" w:color="000000"/>
+              <w:right w:val="none" w:sz="0" w:space="0" w:color="000000"/>
+            </w:tcBorders>
+            <w:shd w:val="clear" w:color="auto" w:fill="FFFFFF"/>
+            <w:tcMar>
+              <w:top w:w="0" w:type="dxa"/>
+              <w:bottom w:w="0" w:type="dxa"/>
+              <w:left w:w="0" w:type="dxa"/>
+              <w:right w:w="0" w:type="dxa"/>
+            </w:tcMar>
+            <w:vAlign w:val="center"/>
+          </w:tcPr>
+          <w:p>
+            <w:pPr>
+              <w:pStyle w:val="Normal"/>
+              <w:jc w:val="left"/>
+              <w:pBdr>
+                <w:bottom w:val="none" w:sz="0" w:space="0" w:color="000000"/>
+                <w:top w:val="none" w:sz="0" w:space="0" w:color="000000"/>
+                <w:left w:val="none" w:sz="0" w:space="0" w:color="000000"/>
+                <w:right w:val="none" w:sz="0" w:space="0" w:color="000000"/>
+              </w:pBdr>
+              <w:spacing w:after="100" w:before="100" w:line="240"/>
+              <w:ind w:left="100" w:right="100" w:firstLine="0" w:firstLineChars="0"/>
+              <w:rPr>
+                <w:rFonts w:ascii="Arial" w:hAnsi="Arial" w:eastAsia="Arial" w:cs="Arial"/>
+                <w:i w:val="false"/>
+                <w:b w:val="false"/>
+                <w:u w:val="none"/>
+                <w:sz w:val="20"/>
+                <w:szCs w:val="20"/>
+                <w:color w:val="000000"/>
+              </w:rPr>
+            </w:pPr>
+            <w:r>
+              <w:rPr>
+                <w:rFonts w:ascii="Arial" w:hAnsi="Arial" w:eastAsia="Arial" w:cs="Arial"/>
+                <w:i w:val="false"/>
+                <w:b w:val="false"/>
+                <w:u w:val="none"/>
+                <w:sz w:val="20"/>
+                <w:szCs w:val="20"/>
+                <w:color w:val="000000"/>
+              </w:rPr>
+              <w:t xml:space="preserve">NA [NA-NA]</w:t>
             </w:r>
           </w:p>
         </w:tc>
@@ -3256,60 +3256,60 @@
                 <w:szCs w:val="20"/>
                 <w:color w:val="000000"/>
               </w:rPr>
-              <w:t xml:space="preserve">3.5 [3.2-4.0]</w:t>
-            </w:r>
-          </w:p>
-        </w:tc>
-        <w:tc>
-          <w:tcPr>
-            <w:tcBorders>
-              <w:bottom w:val="single" w:sz="6" w:space="0" w:color="666666"/>
-              <w:top w:val="single" w:sz="6" w:space="0" w:color="666666"/>
-              <w:left w:val="none" w:sz="0" w:space="0" w:color="000000"/>
-              <w:right w:val="none" w:sz="0" w:space="0" w:color="000000"/>
-            </w:tcBorders>
-            <w:shd w:val="clear" w:color="auto" w:fill="FFFFFF"/>
-            <w:tcMar>
-              <w:top w:w="0" w:type="dxa"/>
-              <w:bottom w:w="0" w:type="dxa"/>
-              <w:left w:w="0" w:type="dxa"/>
-              <w:right w:w="0" w:type="dxa"/>
-            </w:tcMar>
-            <w:vAlign w:val="center"/>
-          </w:tcPr>
-          <w:p>
-            <w:pPr>
-              <w:pStyle w:val="Normal"/>
-              <w:jc w:val="left"/>
-              <w:pBdr>
-                <w:bottom w:val="none" w:sz="0" w:space="0" w:color="000000"/>
-                <w:top w:val="none" w:sz="0" w:space="0" w:color="000000"/>
-                <w:left w:val="none" w:sz="0" w:space="0" w:color="000000"/>
-                <w:right w:val="none" w:sz="0" w:space="0" w:color="000000"/>
-              </w:pBdr>
-              <w:spacing w:after="100" w:before="100" w:line="240"/>
-              <w:ind w:left="100" w:right="100" w:firstLine="0" w:firstLineChars="0"/>
-              <w:rPr>
-                <w:rFonts w:ascii="Arial" w:hAnsi="Arial" w:eastAsia="Arial" w:cs="Arial"/>
-                <w:i w:val="false"/>
-                <w:b w:val="false"/>
-                <w:u w:val="none"/>
-                <w:sz w:val="20"/>
-                <w:szCs w:val="20"/>
-                <w:color w:val="000000"/>
-              </w:rPr>
-            </w:pPr>
-            <w:r>
-              <w:rPr>
-                <w:rFonts w:ascii="Arial" w:hAnsi="Arial" w:eastAsia="Arial" w:cs="Arial"/>
-                <w:i w:val="false"/>
-                <w:b w:val="false"/>
-                <w:u w:val="none"/>
-                <w:sz w:val="20"/>
-                <w:szCs w:val="20"/>
-                <w:color w:val="000000"/>
-              </w:rPr>
-              <w:t xml:space="preserve">2.5 [0.0-4.2]</w:t>
+              <w:t xml:space="preserve">NA [NA-NA]</w:t>
+            </w:r>
+          </w:p>
+        </w:tc>
+        <w:tc>
+          <w:tcPr>
+            <w:tcBorders>
+              <w:bottom w:val="single" w:sz="6" w:space="0" w:color="666666"/>
+              <w:top w:val="single" w:sz="6" w:space="0" w:color="666666"/>
+              <w:left w:val="none" w:sz="0" w:space="0" w:color="000000"/>
+              <w:right w:val="none" w:sz="0" w:space="0" w:color="000000"/>
+            </w:tcBorders>
+            <w:shd w:val="clear" w:color="auto" w:fill="FFFFFF"/>
+            <w:tcMar>
+              <w:top w:w="0" w:type="dxa"/>
+              <w:bottom w:w="0" w:type="dxa"/>
+              <w:left w:w="0" w:type="dxa"/>
+              <w:right w:w="0" w:type="dxa"/>
+            </w:tcMar>
+            <w:vAlign w:val="center"/>
+          </w:tcPr>
+          <w:p>
+            <w:pPr>
+              <w:pStyle w:val="Normal"/>
+              <w:jc w:val="left"/>
+              <w:pBdr>
+                <w:bottom w:val="none" w:sz="0" w:space="0" w:color="000000"/>
+                <w:top w:val="none" w:sz="0" w:space="0" w:color="000000"/>
+                <w:left w:val="none" w:sz="0" w:space="0" w:color="000000"/>
+                <w:right w:val="none" w:sz="0" w:space="0" w:color="000000"/>
+              </w:pBdr>
+              <w:spacing w:after="100" w:before="100" w:line="240"/>
+              <w:ind w:left="100" w:right="100" w:firstLine="0" w:firstLineChars="0"/>
+              <w:rPr>
+                <w:rFonts w:ascii="Arial" w:hAnsi="Arial" w:eastAsia="Arial" w:cs="Arial"/>
+                <w:i w:val="false"/>
+                <w:b w:val="false"/>
+                <w:u w:val="none"/>
+                <w:sz w:val="20"/>
+                <w:szCs w:val="20"/>
+                <w:color w:val="000000"/>
+              </w:rPr>
+            </w:pPr>
+            <w:r>
+              <w:rPr>
+                <w:rFonts w:ascii="Arial" w:hAnsi="Arial" w:eastAsia="Arial" w:cs="Arial"/>
+                <w:i w:val="false"/>
+                <w:b w:val="false"/>
+                <w:u w:val="none"/>
+                <w:sz w:val="20"/>
+                <w:szCs w:val="20"/>
+                <w:color w:val="000000"/>
+              </w:rPr>
+              <w:t xml:space="preserve">NA [NA-NA]</w:t>
             </w:r>
           </w:p>
         </w:tc>
@@ -3421,60 +3421,60 @@
                 <w:szCs w:val="20"/>
                 <w:color w:val="000000"/>
               </w:rPr>
-              <w:t xml:space="preserve">32.5 [29.4-39.9]</w:t>
-            </w:r>
-          </w:p>
-        </w:tc>
-        <w:tc>
-          <w:tcPr>
-            <w:tcBorders>
-              <w:bottom w:val="single" w:sz="6" w:space="0" w:color="666666"/>
-              <w:top w:val="single" w:sz="6" w:space="0" w:color="666666"/>
-              <w:left w:val="none" w:sz="0" w:space="0" w:color="000000"/>
-              <w:right w:val="none" w:sz="0" w:space="0" w:color="000000"/>
-            </w:tcBorders>
-            <w:shd w:val="clear" w:color="auto" w:fill="FFFFFF"/>
-            <w:tcMar>
-              <w:top w:w="0" w:type="dxa"/>
-              <w:bottom w:w="0" w:type="dxa"/>
-              <w:left w:w="0" w:type="dxa"/>
-              <w:right w:w="0" w:type="dxa"/>
-            </w:tcMar>
-            <w:vAlign w:val="center"/>
-          </w:tcPr>
-          <w:p>
-            <w:pPr>
-              <w:pStyle w:val="Normal"/>
-              <w:jc w:val="left"/>
-              <w:pBdr>
-                <w:bottom w:val="none" w:sz="0" w:space="0" w:color="000000"/>
-                <w:top w:val="none" w:sz="0" w:space="0" w:color="000000"/>
-                <w:left w:val="none" w:sz="0" w:space="0" w:color="000000"/>
-                <w:right w:val="none" w:sz="0" w:space="0" w:color="000000"/>
-              </w:pBdr>
-              <w:spacing w:after="100" w:before="100" w:line="240"/>
-              <w:ind w:left="100" w:right="100" w:firstLine="0" w:firstLineChars="0"/>
-              <w:rPr>
-                <w:rFonts w:ascii="Arial" w:hAnsi="Arial" w:eastAsia="Arial" w:cs="Arial"/>
-                <w:i w:val="false"/>
-                <w:b w:val="false"/>
-                <w:u w:val="none"/>
-                <w:sz w:val="20"/>
-                <w:szCs w:val="20"/>
-                <w:color w:val="000000"/>
-              </w:rPr>
-            </w:pPr>
-            <w:r>
-              <w:rPr>
-                <w:rFonts w:ascii="Arial" w:hAnsi="Arial" w:eastAsia="Arial" w:cs="Arial"/>
-                <w:i w:val="false"/>
-                <w:b w:val="false"/>
-                <w:u w:val="none"/>
-                <w:sz w:val="20"/>
-                <w:szCs w:val="20"/>
-                <w:color w:val="000000"/>
-              </w:rPr>
-              <w:t xml:space="preserve">21.6 [19.0-23.3]</w:t>
+              <w:t xml:space="preserve">NA [NA-NA]</w:t>
+            </w:r>
+          </w:p>
+        </w:tc>
+        <w:tc>
+          <w:tcPr>
+            <w:tcBorders>
+              <w:bottom w:val="single" w:sz="6" w:space="0" w:color="666666"/>
+              <w:top w:val="single" w:sz="6" w:space="0" w:color="666666"/>
+              <w:left w:val="none" w:sz="0" w:space="0" w:color="000000"/>
+              <w:right w:val="none" w:sz="0" w:space="0" w:color="000000"/>
+            </w:tcBorders>
+            <w:shd w:val="clear" w:color="auto" w:fill="FFFFFF"/>
+            <w:tcMar>
+              <w:top w:w="0" w:type="dxa"/>
+              <w:bottom w:w="0" w:type="dxa"/>
+              <w:left w:w="0" w:type="dxa"/>
+              <w:right w:w="0" w:type="dxa"/>
+            </w:tcMar>
+            <w:vAlign w:val="center"/>
+          </w:tcPr>
+          <w:p>
+            <w:pPr>
+              <w:pStyle w:val="Normal"/>
+              <w:jc w:val="left"/>
+              <w:pBdr>
+                <w:bottom w:val="none" w:sz="0" w:space="0" w:color="000000"/>
+                <w:top w:val="none" w:sz="0" w:space="0" w:color="000000"/>
+                <w:left w:val="none" w:sz="0" w:space="0" w:color="000000"/>
+                <w:right w:val="none" w:sz="0" w:space="0" w:color="000000"/>
+              </w:pBdr>
+              <w:spacing w:after="100" w:before="100" w:line="240"/>
+              <w:ind w:left="100" w:right="100" w:firstLine="0" w:firstLineChars="0"/>
+              <w:rPr>
+                <w:rFonts w:ascii="Arial" w:hAnsi="Arial" w:eastAsia="Arial" w:cs="Arial"/>
+                <w:i w:val="false"/>
+                <w:b w:val="false"/>
+                <w:u w:val="none"/>
+                <w:sz w:val="20"/>
+                <w:szCs w:val="20"/>
+                <w:color w:val="000000"/>
+              </w:rPr>
+            </w:pPr>
+            <w:r>
+              <w:rPr>
+                <w:rFonts w:ascii="Arial" w:hAnsi="Arial" w:eastAsia="Arial" w:cs="Arial"/>
+                <w:i w:val="false"/>
+                <w:b w:val="false"/>
+                <w:u w:val="none"/>
+                <w:sz w:val="20"/>
+                <w:szCs w:val="20"/>
+                <w:color w:val="000000"/>
+              </w:rPr>
+              <w:t xml:space="preserve">NA [NA-NA]</w:t>
             </w:r>
           </w:p>
         </w:tc>
@@ -3586,60 +3586,60 @@
                 <w:szCs w:val="20"/>
                 <w:color w:val="000000"/>
               </w:rPr>
-              <w:t xml:space="preserve">5.2 [4.2-5.8]</w:t>
-            </w:r>
-          </w:p>
-        </w:tc>
-        <w:tc>
-          <w:tcPr>
-            <w:tcBorders>
-              <w:bottom w:val="single" w:sz="6" w:space="0" w:color="666666"/>
-              <w:top w:val="single" w:sz="6" w:space="0" w:color="666666"/>
-              <w:left w:val="none" w:sz="0" w:space="0" w:color="000000"/>
-              <w:right w:val="none" w:sz="0" w:space="0" w:color="000000"/>
-            </w:tcBorders>
-            <w:shd w:val="clear" w:color="auto" w:fill="FFFFFF"/>
-            <w:tcMar>
-              <w:top w:w="0" w:type="dxa"/>
-              <w:bottom w:w="0" w:type="dxa"/>
-              <w:left w:w="0" w:type="dxa"/>
-              <w:right w:w="0" w:type="dxa"/>
-            </w:tcMar>
-            <w:vAlign w:val="center"/>
-          </w:tcPr>
-          <w:p>
-            <w:pPr>
-              <w:pStyle w:val="Normal"/>
-              <w:jc w:val="left"/>
-              <w:pBdr>
-                <w:bottom w:val="none" w:sz="0" w:space="0" w:color="000000"/>
-                <w:top w:val="none" w:sz="0" w:space="0" w:color="000000"/>
-                <w:left w:val="none" w:sz="0" w:space="0" w:color="000000"/>
-                <w:right w:val="none" w:sz="0" w:space="0" w:color="000000"/>
-              </w:pBdr>
-              <w:spacing w:after="100" w:before="100" w:line="240"/>
-              <w:ind w:left="100" w:right="100" w:firstLine="0" w:firstLineChars="0"/>
-              <w:rPr>
-                <w:rFonts w:ascii="Arial" w:hAnsi="Arial" w:eastAsia="Arial" w:cs="Arial"/>
-                <w:i w:val="false"/>
-                <w:b w:val="false"/>
-                <w:u w:val="none"/>
-                <w:sz w:val="20"/>
-                <w:szCs w:val="20"/>
-                <w:color w:val="000000"/>
-              </w:rPr>
-            </w:pPr>
-            <w:r>
-              <w:rPr>
-                <w:rFonts w:ascii="Arial" w:hAnsi="Arial" w:eastAsia="Arial" w:cs="Arial"/>
-                <w:i w:val="false"/>
-                <w:b w:val="false"/>
-                <w:u w:val="none"/>
-                <w:sz w:val="20"/>
-                <w:szCs w:val="20"/>
-                <w:color w:val="000000"/>
-              </w:rPr>
-              <w:t xml:space="preserve">7.0 [6.7-7.2]</w:t>
+              <w:t xml:space="preserve">NA [NA-NA]</w:t>
+            </w:r>
+          </w:p>
+        </w:tc>
+        <w:tc>
+          <w:tcPr>
+            <w:tcBorders>
+              <w:bottom w:val="single" w:sz="6" w:space="0" w:color="666666"/>
+              <w:top w:val="single" w:sz="6" w:space="0" w:color="666666"/>
+              <w:left w:val="none" w:sz="0" w:space="0" w:color="000000"/>
+              <w:right w:val="none" w:sz="0" w:space="0" w:color="000000"/>
+            </w:tcBorders>
+            <w:shd w:val="clear" w:color="auto" w:fill="FFFFFF"/>
+            <w:tcMar>
+              <w:top w:w="0" w:type="dxa"/>
+              <w:bottom w:w="0" w:type="dxa"/>
+              <w:left w:w="0" w:type="dxa"/>
+              <w:right w:w="0" w:type="dxa"/>
+            </w:tcMar>
+            <w:vAlign w:val="center"/>
+          </w:tcPr>
+          <w:p>
+            <w:pPr>
+              <w:pStyle w:val="Normal"/>
+              <w:jc w:val="left"/>
+              <w:pBdr>
+                <w:bottom w:val="none" w:sz="0" w:space="0" w:color="000000"/>
+                <w:top w:val="none" w:sz="0" w:space="0" w:color="000000"/>
+                <w:left w:val="none" w:sz="0" w:space="0" w:color="000000"/>
+                <w:right w:val="none" w:sz="0" w:space="0" w:color="000000"/>
+              </w:pBdr>
+              <w:spacing w:after="100" w:before="100" w:line="240"/>
+              <w:ind w:left="100" w:right="100" w:firstLine="0" w:firstLineChars="0"/>
+              <w:rPr>
+                <w:rFonts w:ascii="Arial" w:hAnsi="Arial" w:eastAsia="Arial" w:cs="Arial"/>
+                <w:i w:val="false"/>
+                <w:b w:val="false"/>
+                <w:u w:val="none"/>
+                <w:sz w:val="20"/>
+                <w:szCs w:val="20"/>
+                <w:color w:val="000000"/>
+              </w:rPr>
+            </w:pPr>
+            <w:r>
+              <w:rPr>
+                <w:rFonts w:ascii="Arial" w:hAnsi="Arial" w:eastAsia="Arial" w:cs="Arial"/>
+                <w:i w:val="false"/>
+                <w:b w:val="false"/>
+                <w:u w:val="none"/>
+                <w:sz w:val="20"/>
+                <w:szCs w:val="20"/>
+                <w:color w:val="000000"/>
+              </w:rPr>
+              <w:t xml:space="preserve">NA [NA-NA]</w:t>
             </w:r>
           </w:p>
         </w:tc>
@@ -3751,60 +3751,60 @@
                 <w:szCs w:val="20"/>
                 <w:color w:val="000000"/>
               </w:rPr>
-              <w:t xml:space="preserve">7.8 [7.3-9.5]</w:t>
-            </w:r>
-          </w:p>
-        </w:tc>
-        <w:tc>
-          <w:tcPr>
-            <w:tcBorders>
-              <w:bottom w:val="single" w:sz="6" w:space="0" w:color="666666"/>
-              <w:top w:val="single" w:sz="6" w:space="0" w:color="666666"/>
-              <w:left w:val="none" w:sz="0" w:space="0" w:color="000000"/>
-              <w:right w:val="none" w:sz="0" w:space="0" w:color="000000"/>
-            </w:tcBorders>
-            <w:shd w:val="clear" w:color="auto" w:fill="FFFFFF"/>
-            <w:tcMar>
-              <w:top w:w="0" w:type="dxa"/>
-              <w:bottom w:w="0" w:type="dxa"/>
-              <w:left w:w="0" w:type="dxa"/>
-              <w:right w:w="0" w:type="dxa"/>
-            </w:tcMar>
-            <w:vAlign w:val="center"/>
-          </w:tcPr>
-          <w:p>
-            <w:pPr>
-              <w:pStyle w:val="Normal"/>
-              <w:jc w:val="left"/>
-              <w:pBdr>
-                <w:bottom w:val="none" w:sz="0" w:space="0" w:color="000000"/>
-                <w:top w:val="none" w:sz="0" w:space="0" w:color="000000"/>
-                <w:left w:val="none" w:sz="0" w:space="0" w:color="000000"/>
-                <w:right w:val="none" w:sz="0" w:space="0" w:color="000000"/>
-              </w:pBdr>
-              <w:spacing w:after="100" w:before="100" w:line="240"/>
-              <w:ind w:left="100" w:right="100" w:firstLine="0" w:firstLineChars="0"/>
-              <w:rPr>
-                <w:rFonts w:ascii="Arial" w:hAnsi="Arial" w:eastAsia="Arial" w:cs="Arial"/>
-                <w:i w:val="false"/>
-                <w:b w:val="false"/>
-                <w:u w:val="none"/>
-                <w:sz w:val="20"/>
-                <w:szCs w:val="20"/>
-                <w:color w:val="000000"/>
-              </w:rPr>
-            </w:pPr>
-            <w:r>
-              <w:rPr>
-                <w:rFonts w:ascii="Arial" w:hAnsi="Arial" w:eastAsia="Arial" w:cs="Arial"/>
-                <w:i w:val="false"/>
-                <w:b w:val="false"/>
-                <w:u w:val="none"/>
-                <w:sz w:val="20"/>
-                <w:szCs w:val="20"/>
-                <w:color w:val="000000"/>
-              </w:rPr>
-              <w:t xml:space="preserve">6.7 [6.4-7.0]</w:t>
+              <w:t xml:space="preserve">NA [NA-NA]</w:t>
+            </w:r>
+          </w:p>
+        </w:tc>
+        <w:tc>
+          <w:tcPr>
+            <w:tcBorders>
+              <w:bottom w:val="single" w:sz="6" w:space="0" w:color="666666"/>
+              <w:top w:val="single" w:sz="6" w:space="0" w:color="666666"/>
+              <w:left w:val="none" w:sz="0" w:space="0" w:color="000000"/>
+              <w:right w:val="none" w:sz="0" w:space="0" w:color="000000"/>
+            </w:tcBorders>
+            <w:shd w:val="clear" w:color="auto" w:fill="FFFFFF"/>
+            <w:tcMar>
+              <w:top w:w="0" w:type="dxa"/>
+              <w:bottom w:w="0" w:type="dxa"/>
+              <w:left w:w="0" w:type="dxa"/>
+              <w:right w:w="0" w:type="dxa"/>
+            </w:tcMar>
+            <w:vAlign w:val="center"/>
+          </w:tcPr>
+          <w:p>
+            <w:pPr>
+              <w:pStyle w:val="Normal"/>
+              <w:jc w:val="left"/>
+              <w:pBdr>
+                <w:bottom w:val="none" w:sz="0" w:space="0" w:color="000000"/>
+                <w:top w:val="none" w:sz="0" w:space="0" w:color="000000"/>
+                <w:left w:val="none" w:sz="0" w:space="0" w:color="000000"/>
+                <w:right w:val="none" w:sz="0" w:space="0" w:color="000000"/>
+              </w:pBdr>
+              <w:spacing w:after="100" w:before="100" w:line="240"/>
+              <w:ind w:left="100" w:right="100" w:firstLine="0" w:firstLineChars="0"/>
+              <w:rPr>
+                <w:rFonts w:ascii="Arial" w:hAnsi="Arial" w:eastAsia="Arial" w:cs="Arial"/>
+                <w:i w:val="false"/>
+                <w:b w:val="false"/>
+                <w:u w:val="none"/>
+                <w:sz w:val="20"/>
+                <w:szCs w:val="20"/>
+                <w:color w:val="000000"/>
+              </w:rPr>
+            </w:pPr>
+            <w:r>
+              <w:rPr>
+                <w:rFonts w:ascii="Arial" w:hAnsi="Arial" w:eastAsia="Arial" w:cs="Arial"/>
+                <w:i w:val="false"/>
+                <w:b w:val="false"/>
+                <w:u w:val="none"/>
+                <w:sz w:val="20"/>
+                <w:szCs w:val="20"/>
+                <w:color w:val="000000"/>
+              </w:rPr>
+              <w:t xml:space="preserve">NA [NA-NA]</w:t>
             </w:r>
           </w:p>
         </w:tc>
@@ -3916,60 +3916,60 @@
                 <w:szCs w:val="20"/>
                 <w:color w:val="000000"/>
               </w:rPr>
-              <w:t xml:space="preserve">4.6 [4.4-6.3]</w:t>
-            </w:r>
-          </w:p>
-        </w:tc>
-        <w:tc>
-          <w:tcPr>
-            <w:tcBorders>
-              <w:bottom w:val="single" w:sz="6" w:space="0" w:color="666666"/>
-              <w:top w:val="single" w:sz="6" w:space="0" w:color="666666"/>
-              <w:left w:val="none" w:sz="0" w:space="0" w:color="000000"/>
-              <w:right w:val="none" w:sz="0" w:space="0" w:color="000000"/>
-            </w:tcBorders>
-            <w:shd w:val="clear" w:color="auto" w:fill="FFFFFF"/>
-            <w:tcMar>
-              <w:top w:w="0" w:type="dxa"/>
-              <w:bottom w:w="0" w:type="dxa"/>
-              <w:left w:w="0" w:type="dxa"/>
-              <w:right w:w="0" w:type="dxa"/>
-            </w:tcMar>
-            <w:vAlign w:val="center"/>
-          </w:tcPr>
-          <w:p>
-            <w:pPr>
-              <w:pStyle w:val="Normal"/>
-              <w:jc w:val="left"/>
-              <w:pBdr>
-                <w:bottom w:val="none" w:sz="0" w:space="0" w:color="000000"/>
-                <w:top w:val="none" w:sz="0" w:space="0" w:color="000000"/>
-                <w:left w:val="none" w:sz="0" w:space="0" w:color="000000"/>
-                <w:right w:val="none" w:sz="0" w:space="0" w:color="000000"/>
-              </w:pBdr>
-              <w:spacing w:after="100" w:before="100" w:line="240"/>
-              <w:ind w:left="100" w:right="100" w:firstLine="0" w:firstLineChars="0"/>
-              <w:rPr>
-                <w:rFonts w:ascii="Arial" w:hAnsi="Arial" w:eastAsia="Arial" w:cs="Arial"/>
-                <w:i w:val="false"/>
-                <w:b w:val="false"/>
-                <w:u w:val="none"/>
-                <w:sz w:val="20"/>
-                <w:szCs w:val="20"/>
-                <w:color w:val="000000"/>
-              </w:rPr>
-            </w:pPr>
-            <w:r>
-              <w:rPr>
-                <w:rFonts w:ascii="Arial" w:hAnsi="Arial" w:eastAsia="Arial" w:cs="Arial"/>
-                <w:i w:val="false"/>
-                <w:b w:val="false"/>
-                <w:u w:val="none"/>
-                <w:sz w:val="20"/>
-                <w:szCs w:val="20"/>
-                <w:color w:val="000000"/>
-              </w:rPr>
-              <w:t xml:space="preserve">6.6 [5.5-6.8]</w:t>
+              <w:t xml:space="preserve">NA [NA-NA]</w:t>
+            </w:r>
+          </w:p>
+        </w:tc>
+        <w:tc>
+          <w:tcPr>
+            <w:tcBorders>
+              <w:bottom w:val="single" w:sz="6" w:space="0" w:color="666666"/>
+              <w:top w:val="single" w:sz="6" w:space="0" w:color="666666"/>
+              <w:left w:val="none" w:sz="0" w:space="0" w:color="000000"/>
+              <w:right w:val="none" w:sz="0" w:space="0" w:color="000000"/>
+            </w:tcBorders>
+            <w:shd w:val="clear" w:color="auto" w:fill="FFFFFF"/>
+            <w:tcMar>
+              <w:top w:w="0" w:type="dxa"/>
+              <w:bottom w:w="0" w:type="dxa"/>
+              <w:left w:w="0" w:type="dxa"/>
+              <w:right w:w="0" w:type="dxa"/>
+            </w:tcMar>
+            <w:vAlign w:val="center"/>
+          </w:tcPr>
+          <w:p>
+            <w:pPr>
+              <w:pStyle w:val="Normal"/>
+              <w:jc w:val="left"/>
+              <w:pBdr>
+                <w:bottom w:val="none" w:sz="0" w:space="0" w:color="000000"/>
+                <w:top w:val="none" w:sz="0" w:space="0" w:color="000000"/>
+                <w:left w:val="none" w:sz="0" w:space="0" w:color="000000"/>
+                <w:right w:val="none" w:sz="0" w:space="0" w:color="000000"/>
+              </w:pBdr>
+              <w:spacing w:after="100" w:before="100" w:line="240"/>
+              <w:ind w:left="100" w:right="100" w:firstLine="0" w:firstLineChars="0"/>
+              <w:rPr>
+                <w:rFonts w:ascii="Arial" w:hAnsi="Arial" w:eastAsia="Arial" w:cs="Arial"/>
+                <w:i w:val="false"/>
+                <w:b w:val="false"/>
+                <w:u w:val="none"/>
+                <w:sz w:val="20"/>
+                <w:szCs w:val="20"/>
+                <w:color w:val="000000"/>
+              </w:rPr>
+            </w:pPr>
+            <w:r>
+              <w:rPr>
+                <w:rFonts w:ascii="Arial" w:hAnsi="Arial" w:eastAsia="Arial" w:cs="Arial"/>
+                <w:i w:val="false"/>
+                <w:b w:val="false"/>
+                <w:u w:val="none"/>
+                <w:sz w:val="20"/>
+                <w:szCs w:val="20"/>
+                <w:color w:val="000000"/>
+              </w:rPr>
+              <w:t xml:space="preserve">NA [NA-NA]</w:t>
             </w:r>
           </w:p>
         </w:tc>
@@ -4081,60 +4081,60 @@
                 <w:szCs w:val="20"/>
                 <w:color w:val="000000"/>
               </w:rPr>
-              <w:t xml:space="preserve">8.7 [7.4-9.7]</w:t>
-            </w:r>
-          </w:p>
-        </w:tc>
-        <w:tc>
-          <w:tcPr>
-            <w:tcBorders>
-              <w:bottom w:val="single" w:sz="6" w:space="0" w:color="666666"/>
-              <w:top w:val="single" w:sz="6" w:space="0" w:color="666666"/>
-              <w:left w:val="none" w:sz="0" w:space="0" w:color="000000"/>
-              <w:right w:val="none" w:sz="0" w:space="0" w:color="000000"/>
-            </w:tcBorders>
-            <w:shd w:val="clear" w:color="auto" w:fill="FFFFFF"/>
-            <w:tcMar>
-              <w:top w:w="0" w:type="dxa"/>
-              <w:bottom w:w="0" w:type="dxa"/>
-              <w:left w:w="0" w:type="dxa"/>
-              <w:right w:w="0" w:type="dxa"/>
-            </w:tcMar>
-            <w:vAlign w:val="center"/>
-          </w:tcPr>
-          <w:p>
-            <w:pPr>
-              <w:pStyle w:val="Normal"/>
-              <w:jc w:val="left"/>
-              <w:pBdr>
-                <w:bottom w:val="none" w:sz="0" w:space="0" w:color="000000"/>
-                <w:top w:val="none" w:sz="0" w:space="0" w:color="000000"/>
-                <w:left w:val="none" w:sz="0" w:space="0" w:color="000000"/>
-                <w:right w:val="none" w:sz="0" w:space="0" w:color="000000"/>
-              </w:pBdr>
-              <w:spacing w:after="100" w:before="100" w:line="240"/>
-              <w:ind w:left="100" w:right="100" w:firstLine="0" w:firstLineChars="0"/>
-              <w:rPr>
-                <w:rFonts w:ascii="Arial" w:hAnsi="Arial" w:eastAsia="Arial" w:cs="Arial"/>
-                <w:i w:val="false"/>
-                <w:b w:val="false"/>
-                <w:u w:val="none"/>
-                <w:sz w:val="20"/>
-                <w:szCs w:val="20"/>
-                <w:color w:val="000000"/>
-              </w:rPr>
-            </w:pPr>
-            <w:r>
-              <w:rPr>
-                <w:rFonts w:ascii="Arial" w:hAnsi="Arial" w:eastAsia="Arial" w:cs="Arial"/>
-                <w:i w:val="false"/>
-                <w:b w:val="false"/>
-                <w:u w:val="none"/>
-                <w:sz w:val="20"/>
-                <w:szCs w:val="20"/>
-                <w:color w:val="000000"/>
-              </w:rPr>
-              <w:t xml:space="preserve">7.8 [7.8-8.5]</w:t>
+              <w:t xml:space="preserve">NA [NA-NA]</w:t>
+            </w:r>
+          </w:p>
+        </w:tc>
+        <w:tc>
+          <w:tcPr>
+            <w:tcBorders>
+              <w:bottom w:val="single" w:sz="6" w:space="0" w:color="666666"/>
+              <w:top w:val="single" w:sz="6" w:space="0" w:color="666666"/>
+              <w:left w:val="none" w:sz="0" w:space="0" w:color="000000"/>
+              <w:right w:val="none" w:sz="0" w:space="0" w:color="000000"/>
+            </w:tcBorders>
+            <w:shd w:val="clear" w:color="auto" w:fill="FFFFFF"/>
+            <w:tcMar>
+              <w:top w:w="0" w:type="dxa"/>
+              <w:bottom w:w="0" w:type="dxa"/>
+              <w:left w:w="0" w:type="dxa"/>
+              <w:right w:w="0" w:type="dxa"/>
+            </w:tcMar>
+            <w:vAlign w:val="center"/>
+          </w:tcPr>
+          <w:p>
+            <w:pPr>
+              <w:pStyle w:val="Normal"/>
+              <w:jc w:val="left"/>
+              <w:pBdr>
+                <w:bottom w:val="none" w:sz="0" w:space="0" w:color="000000"/>
+                <w:top w:val="none" w:sz="0" w:space="0" w:color="000000"/>
+                <w:left w:val="none" w:sz="0" w:space="0" w:color="000000"/>
+                <w:right w:val="none" w:sz="0" w:space="0" w:color="000000"/>
+              </w:pBdr>
+              <w:spacing w:after="100" w:before="100" w:line="240"/>
+              <w:ind w:left="100" w:right="100" w:firstLine="0" w:firstLineChars="0"/>
+              <w:rPr>
+                <w:rFonts w:ascii="Arial" w:hAnsi="Arial" w:eastAsia="Arial" w:cs="Arial"/>
+                <w:i w:val="false"/>
+                <w:b w:val="false"/>
+                <w:u w:val="none"/>
+                <w:sz w:val="20"/>
+                <w:szCs w:val="20"/>
+                <w:color w:val="000000"/>
+              </w:rPr>
+            </w:pPr>
+            <w:r>
+              <w:rPr>
+                <w:rFonts w:ascii="Arial" w:hAnsi="Arial" w:eastAsia="Arial" w:cs="Arial"/>
+                <w:i w:val="false"/>
+                <w:b w:val="false"/>
+                <w:u w:val="none"/>
+                <w:sz w:val="20"/>
+                <w:szCs w:val="20"/>
+                <w:color w:val="000000"/>
+              </w:rPr>
+              <w:t xml:space="preserve">NA [NA-NA]</w:t>
             </w:r>
           </w:p>
         </w:tc>
@@ -4246,60 +4246,60 @@
                 <w:szCs w:val="20"/>
                 <w:color w:val="000000"/>
               </w:rPr>
-              <w:t xml:space="preserve">3.0 [1.5-4.5]</w:t>
-            </w:r>
-          </w:p>
-        </w:tc>
-        <w:tc>
-          <w:tcPr>
-            <w:tcBorders>
-              <w:bottom w:val="single" w:sz="6" w:space="0" w:color="666666"/>
-              <w:top w:val="single" w:sz="6" w:space="0" w:color="666666"/>
-              <w:left w:val="none" w:sz="0" w:space="0" w:color="000000"/>
-              <w:right w:val="none" w:sz="0" w:space="0" w:color="000000"/>
-            </w:tcBorders>
-            <w:shd w:val="clear" w:color="auto" w:fill="FFFFFF"/>
-            <w:tcMar>
-              <w:top w:w="0" w:type="dxa"/>
-              <w:bottom w:w="0" w:type="dxa"/>
-              <w:left w:w="0" w:type="dxa"/>
-              <w:right w:w="0" w:type="dxa"/>
-            </w:tcMar>
-            <w:vAlign w:val="center"/>
-          </w:tcPr>
-          <w:p>
-            <w:pPr>
-              <w:pStyle w:val="Normal"/>
-              <w:jc w:val="left"/>
-              <w:pBdr>
-                <w:bottom w:val="none" w:sz="0" w:space="0" w:color="000000"/>
-                <w:top w:val="none" w:sz="0" w:space="0" w:color="000000"/>
-                <w:left w:val="none" w:sz="0" w:space="0" w:color="000000"/>
-                <w:right w:val="none" w:sz="0" w:space="0" w:color="000000"/>
-              </w:pBdr>
-              <w:spacing w:after="100" w:before="100" w:line="240"/>
-              <w:ind w:left="100" w:right="100" w:firstLine="0" w:firstLineChars="0"/>
-              <w:rPr>
-                <w:rFonts w:ascii="Arial" w:hAnsi="Arial" w:eastAsia="Arial" w:cs="Arial"/>
-                <w:i w:val="false"/>
-                <w:b w:val="false"/>
-                <w:u w:val="none"/>
-                <w:sz w:val="20"/>
-                <w:szCs w:val="20"/>
-                <w:color w:val="000000"/>
-              </w:rPr>
-            </w:pPr>
-            <w:r>
-              <w:rPr>
-                <w:rFonts w:ascii="Arial" w:hAnsi="Arial" w:eastAsia="Arial" w:cs="Arial"/>
-                <w:i w:val="false"/>
-                <w:b w:val="false"/>
-                <w:u w:val="none"/>
-                <w:sz w:val="20"/>
-                <w:szCs w:val="20"/>
-                <w:color w:val="000000"/>
-              </w:rPr>
-              <w:t xml:space="preserve">0.0 [0.0-4.5]</w:t>
+              <w:t xml:space="preserve">NA [NA-NA]</w:t>
+            </w:r>
+          </w:p>
+        </w:tc>
+        <w:tc>
+          <w:tcPr>
+            <w:tcBorders>
+              <w:bottom w:val="single" w:sz="6" w:space="0" w:color="666666"/>
+              <w:top w:val="single" w:sz="6" w:space="0" w:color="666666"/>
+              <w:left w:val="none" w:sz="0" w:space="0" w:color="000000"/>
+              <w:right w:val="none" w:sz="0" w:space="0" w:color="000000"/>
+            </w:tcBorders>
+            <w:shd w:val="clear" w:color="auto" w:fill="FFFFFF"/>
+            <w:tcMar>
+              <w:top w:w="0" w:type="dxa"/>
+              <w:bottom w:w="0" w:type="dxa"/>
+              <w:left w:w="0" w:type="dxa"/>
+              <w:right w:w="0" w:type="dxa"/>
+            </w:tcMar>
+            <w:vAlign w:val="center"/>
+          </w:tcPr>
+          <w:p>
+            <w:pPr>
+              <w:pStyle w:val="Normal"/>
+              <w:jc w:val="left"/>
+              <w:pBdr>
+                <w:bottom w:val="none" w:sz="0" w:space="0" w:color="000000"/>
+                <w:top w:val="none" w:sz="0" w:space="0" w:color="000000"/>
+                <w:left w:val="none" w:sz="0" w:space="0" w:color="000000"/>
+                <w:right w:val="none" w:sz="0" w:space="0" w:color="000000"/>
+              </w:pBdr>
+              <w:spacing w:after="100" w:before="100" w:line="240"/>
+              <w:ind w:left="100" w:right="100" w:firstLine="0" w:firstLineChars="0"/>
+              <w:rPr>
+                <w:rFonts w:ascii="Arial" w:hAnsi="Arial" w:eastAsia="Arial" w:cs="Arial"/>
+                <w:i w:val="false"/>
+                <w:b w:val="false"/>
+                <w:u w:val="none"/>
+                <w:sz w:val="20"/>
+                <w:szCs w:val="20"/>
+                <w:color w:val="000000"/>
+              </w:rPr>
+            </w:pPr>
+            <w:r>
+              <w:rPr>
+                <w:rFonts w:ascii="Arial" w:hAnsi="Arial" w:eastAsia="Arial" w:cs="Arial"/>
+                <w:i w:val="false"/>
+                <w:b w:val="false"/>
+                <w:u w:val="none"/>
+                <w:sz w:val="20"/>
+                <w:szCs w:val="20"/>
+                <w:color w:val="000000"/>
+              </w:rPr>
+              <w:t xml:space="preserve">NA [NA-NA]</w:t>
             </w:r>
           </w:p>
         </w:tc>
@@ -4411,60 +4411,60 @@
                 <w:szCs w:val="20"/>
                 <w:color w:val="000000"/>
               </w:rPr>
-              <w:t xml:space="preserve">26.2 [26.2-26.2]</w:t>
-            </w:r>
-          </w:p>
-        </w:tc>
-        <w:tc>
-          <w:tcPr>
-            <w:tcBorders>
-              <w:bottom w:val="single" w:sz="6" w:space="0" w:color="666666"/>
-              <w:top w:val="single" w:sz="6" w:space="0" w:color="666666"/>
-              <w:left w:val="none" w:sz="0" w:space="0" w:color="000000"/>
-              <w:right w:val="none" w:sz="0" w:space="0" w:color="000000"/>
-            </w:tcBorders>
-            <w:shd w:val="clear" w:color="auto" w:fill="FFFFFF"/>
-            <w:tcMar>
-              <w:top w:w="0" w:type="dxa"/>
-              <w:bottom w:w="0" w:type="dxa"/>
-              <w:left w:w="0" w:type="dxa"/>
-              <w:right w:w="0" w:type="dxa"/>
-            </w:tcMar>
-            <w:vAlign w:val="center"/>
-          </w:tcPr>
-          <w:p>
-            <w:pPr>
-              <w:pStyle w:val="Normal"/>
-              <w:jc w:val="left"/>
-              <w:pBdr>
-                <w:bottom w:val="none" w:sz="0" w:space="0" w:color="000000"/>
-                <w:top w:val="none" w:sz="0" w:space="0" w:color="000000"/>
-                <w:left w:val="none" w:sz="0" w:space="0" w:color="000000"/>
-                <w:right w:val="none" w:sz="0" w:space="0" w:color="000000"/>
-              </w:pBdr>
-              <w:spacing w:after="100" w:before="100" w:line="240"/>
-              <w:ind w:left="100" w:right="100" w:firstLine="0" w:firstLineChars="0"/>
-              <w:rPr>
-                <w:rFonts w:ascii="Arial" w:hAnsi="Arial" w:eastAsia="Arial" w:cs="Arial"/>
-                <w:i w:val="false"/>
-                <w:b w:val="false"/>
-                <w:u w:val="none"/>
-                <w:sz w:val="20"/>
-                <w:szCs w:val="20"/>
-                <w:color w:val="000000"/>
-              </w:rPr>
-            </w:pPr>
-            <w:r>
-              <w:rPr>
-                <w:rFonts w:ascii="Arial" w:hAnsi="Arial" w:eastAsia="Arial" w:cs="Arial"/>
-                <w:i w:val="false"/>
-                <w:b w:val="false"/>
-                <w:u w:val="none"/>
-                <w:sz w:val="20"/>
-                <w:szCs w:val="20"/>
-                <w:color w:val="000000"/>
-              </w:rPr>
-              <w:t xml:space="preserve">20.5 [18.6-22.3]</w:t>
+              <w:t xml:space="preserve">NA [NA-NA]</w:t>
+            </w:r>
+          </w:p>
+        </w:tc>
+        <w:tc>
+          <w:tcPr>
+            <w:tcBorders>
+              <w:bottom w:val="single" w:sz="6" w:space="0" w:color="666666"/>
+              <w:top w:val="single" w:sz="6" w:space="0" w:color="666666"/>
+              <w:left w:val="none" w:sz="0" w:space="0" w:color="000000"/>
+              <w:right w:val="none" w:sz="0" w:space="0" w:color="000000"/>
+            </w:tcBorders>
+            <w:shd w:val="clear" w:color="auto" w:fill="FFFFFF"/>
+            <w:tcMar>
+              <w:top w:w="0" w:type="dxa"/>
+              <w:bottom w:w="0" w:type="dxa"/>
+              <w:left w:w="0" w:type="dxa"/>
+              <w:right w:w="0" w:type="dxa"/>
+            </w:tcMar>
+            <w:vAlign w:val="center"/>
+          </w:tcPr>
+          <w:p>
+            <w:pPr>
+              <w:pStyle w:val="Normal"/>
+              <w:jc w:val="left"/>
+              <w:pBdr>
+                <w:bottom w:val="none" w:sz="0" w:space="0" w:color="000000"/>
+                <w:top w:val="none" w:sz="0" w:space="0" w:color="000000"/>
+                <w:left w:val="none" w:sz="0" w:space="0" w:color="000000"/>
+                <w:right w:val="none" w:sz="0" w:space="0" w:color="000000"/>
+              </w:pBdr>
+              <w:spacing w:after="100" w:before="100" w:line="240"/>
+              <w:ind w:left="100" w:right="100" w:firstLine="0" w:firstLineChars="0"/>
+              <w:rPr>
+                <w:rFonts w:ascii="Arial" w:hAnsi="Arial" w:eastAsia="Arial" w:cs="Arial"/>
+                <w:i w:val="false"/>
+                <w:b w:val="false"/>
+                <w:u w:val="none"/>
+                <w:sz w:val="20"/>
+                <w:szCs w:val="20"/>
+                <w:color w:val="000000"/>
+              </w:rPr>
+            </w:pPr>
+            <w:r>
+              <w:rPr>
+                <w:rFonts w:ascii="Arial" w:hAnsi="Arial" w:eastAsia="Arial" w:cs="Arial"/>
+                <w:i w:val="false"/>
+                <w:b w:val="false"/>
+                <w:u w:val="none"/>
+                <w:sz w:val="20"/>
+                <w:szCs w:val="20"/>
+                <w:color w:val="000000"/>
+              </w:rPr>
+              <w:t xml:space="preserve">NA [NA-NA]</w:t>
             </w:r>
           </w:p>
         </w:tc>
@@ -4576,60 +4576,60 @@
                 <w:szCs w:val="20"/>
                 <w:color w:val="000000"/>
               </w:rPr>
-              <w:t xml:space="preserve">4.3 [4.3-4.3]</w:t>
-            </w:r>
-          </w:p>
-        </w:tc>
-        <w:tc>
-          <w:tcPr>
-            <w:tcBorders>
-              <w:bottom w:val="single" w:sz="6" w:space="0" w:color="666666"/>
-              <w:top w:val="single" w:sz="6" w:space="0" w:color="666666"/>
-              <w:left w:val="none" w:sz="0" w:space="0" w:color="000000"/>
-              <w:right w:val="none" w:sz="0" w:space="0" w:color="000000"/>
-            </w:tcBorders>
-            <w:shd w:val="clear" w:color="auto" w:fill="FFFFFF"/>
-            <w:tcMar>
-              <w:top w:w="0" w:type="dxa"/>
-              <w:bottom w:w="0" w:type="dxa"/>
-              <w:left w:w="0" w:type="dxa"/>
-              <w:right w:w="0" w:type="dxa"/>
-            </w:tcMar>
-            <w:vAlign w:val="center"/>
-          </w:tcPr>
-          <w:p>
-            <w:pPr>
-              <w:pStyle w:val="Normal"/>
-              <w:jc w:val="left"/>
-              <w:pBdr>
-                <w:bottom w:val="none" w:sz="0" w:space="0" w:color="000000"/>
-                <w:top w:val="none" w:sz="0" w:space="0" w:color="000000"/>
-                <w:left w:val="none" w:sz="0" w:space="0" w:color="000000"/>
-                <w:right w:val="none" w:sz="0" w:space="0" w:color="000000"/>
-              </w:pBdr>
-              <w:spacing w:after="100" w:before="100" w:line="240"/>
-              <w:ind w:left="100" w:right="100" w:firstLine="0" w:firstLineChars="0"/>
-              <w:rPr>
-                <w:rFonts w:ascii="Arial" w:hAnsi="Arial" w:eastAsia="Arial" w:cs="Arial"/>
-                <w:i w:val="false"/>
-                <w:b w:val="false"/>
-                <w:u w:val="none"/>
-                <w:sz w:val="20"/>
-                <w:szCs w:val="20"/>
-                <w:color w:val="000000"/>
-              </w:rPr>
-            </w:pPr>
-            <w:r>
-              <w:rPr>
-                <w:rFonts w:ascii="Arial" w:hAnsi="Arial" w:eastAsia="Arial" w:cs="Arial"/>
-                <w:i w:val="false"/>
-                <w:b w:val="false"/>
-                <w:u w:val="none"/>
-                <w:sz w:val="20"/>
-                <w:szCs w:val="20"/>
-                <w:color w:val="000000"/>
-              </w:rPr>
-              <w:t xml:space="preserve">7.6 [6.7-8.6]</w:t>
+              <w:t xml:space="preserve">NA [NA-NA]</w:t>
+            </w:r>
+          </w:p>
+        </w:tc>
+        <w:tc>
+          <w:tcPr>
+            <w:tcBorders>
+              <w:bottom w:val="single" w:sz="6" w:space="0" w:color="666666"/>
+              <w:top w:val="single" w:sz="6" w:space="0" w:color="666666"/>
+              <w:left w:val="none" w:sz="0" w:space="0" w:color="000000"/>
+              <w:right w:val="none" w:sz="0" w:space="0" w:color="000000"/>
+            </w:tcBorders>
+            <w:shd w:val="clear" w:color="auto" w:fill="FFFFFF"/>
+            <w:tcMar>
+              <w:top w:w="0" w:type="dxa"/>
+              <w:bottom w:w="0" w:type="dxa"/>
+              <w:left w:w="0" w:type="dxa"/>
+              <w:right w:w="0" w:type="dxa"/>
+            </w:tcMar>
+            <w:vAlign w:val="center"/>
+          </w:tcPr>
+          <w:p>
+            <w:pPr>
+              <w:pStyle w:val="Normal"/>
+              <w:jc w:val="left"/>
+              <w:pBdr>
+                <w:bottom w:val="none" w:sz="0" w:space="0" w:color="000000"/>
+                <w:top w:val="none" w:sz="0" w:space="0" w:color="000000"/>
+                <w:left w:val="none" w:sz="0" w:space="0" w:color="000000"/>
+                <w:right w:val="none" w:sz="0" w:space="0" w:color="000000"/>
+              </w:pBdr>
+              <w:spacing w:after="100" w:before="100" w:line="240"/>
+              <w:ind w:left="100" w:right="100" w:firstLine="0" w:firstLineChars="0"/>
+              <w:rPr>
+                <w:rFonts w:ascii="Arial" w:hAnsi="Arial" w:eastAsia="Arial" w:cs="Arial"/>
+                <w:i w:val="false"/>
+                <w:b w:val="false"/>
+                <w:u w:val="none"/>
+                <w:sz w:val="20"/>
+                <w:szCs w:val="20"/>
+                <w:color w:val="000000"/>
+              </w:rPr>
+            </w:pPr>
+            <w:r>
+              <w:rPr>
+                <w:rFonts w:ascii="Arial" w:hAnsi="Arial" w:eastAsia="Arial" w:cs="Arial"/>
+                <w:i w:val="false"/>
+                <w:b w:val="false"/>
+                <w:u w:val="none"/>
+                <w:sz w:val="20"/>
+                <w:szCs w:val="20"/>
+                <w:color w:val="000000"/>
+              </w:rPr>
+              <w:t xml:space="preserve">NA [NA-NA]</w:t>
             </w:r>
           </w:p>
         </w:tc>
@@ -4741,60 +4741,60 @@
                 <w:szCs w:val="20"/>
                 <w:color w:val="000000"/>
               </w:rPr>
-              <w:t xml:space="preserve">7.8 [7.8-7.8]</w:t>
-            </w:r>
-          </w:p>
-        </w:tc>
-        <w:tc>
-          <w:tcPr>
-            <w:tcBorders>
-              <w:bottom w:val="single" w:sz="6" w:space="0" w:color="666666"/>
-              <w:top w:val="single" w:sz="6" w:space="0" w:color="666666"/>
-              <w:left w:val="none" w:sz="0" w:space="0" w:color="000000"/>
-              <w:right w:val="none" w:sz="0" w:space="0" w:color="000000"/>
-            </w:tcBorders>
-            <w:shd w:val="clear" w:color="auto" w:fill="FFFFFF"/>
-            <w:tcMar>
-              <w:top w:w="0" w:type="dxa"/>
-              <w:bottom w:w="0" w:type="dxa"/>
-              <w:left w:w="0" w:type="dxa"/>
-              <w:right w:w="0" w:type="dxa"/>
-            </w:tcMar>
-            <w:vAlign w:val="center"/>
-          </w:tcPr>
-          <w:p>
-            <w:pPr>
-              <w:pStyle w:val="Normal"/>
-              <w:jc w:val="left"/>
-              <w:pBdr>
-                <w:bottom w:val="none" w:sz="0" w:space="0" w:color="000000"/>
-                <w:top w:val="none" w:sz="0" w:space="0" w:color="000000"/>
-                <w:left w:val="none" w:sz="0" w:space="0" w:color="000000"/>
-                <w:right w:val="none" w:sz="0" w:space="0" w:color="000000"/>
-              </w:pBdr>
-              <w:spacing w:after="100" w:before="100" w:line="240"/>
-              <w:ind w:left="100" w:right="100" w:firstLine="0" w:firstLineChars="0"/>
-              <w:rPr>
-                <w:rFonts w:ascii="Arial" w:hAnsi="Arial" w:eastAsia="Arial" w:cs="Arial"/>
-                <w:i w:val="false"/>
-                <w:b w:val="false"/>
-                <w:u w:val="none"/>
-                <w:sz w:val="20"/>
-                <w:szCs w:val="20"/>
-                <w:color w:val="000000"/>
-              </w:rPr>
-            </w:pPr>
-            <w:r>
-              <w:rPr>
-                <w:rFonts w:ascii="Arial" w:hAnsi="Arial" w:eastAsia="Arial" w:cs="Arial"/>
-                <w:i w:val="false"/>
-                <w:b w:val="false"/>
-                <w:u w:val="none"/>
-                <w:sz w:val="20"/>
-                <w:szCs w:val="20"/>
-                <w:color w:val="000000"/>
-              </w:rPr>
-              <w:t xml:space="preserve">9.5 [8.4-10.6]</w:t>
+              <w:t xml:space="preserve">NA [NA-NA]</w:t>
+            </w:r>
+          </w:p>
+        </w:tc>
+        <w:tc>
+          <w:tcPr>
+            <w:tcBorders>
+              <w:bottom w:val="single" w:sz="6" w:space="0" w:color="666666"/>
+              <w:top w:val="single" w:sz="6" w:space="0" w:color="666666"/>
+              <w:left w:val="none" w:sz="0" w:space="0" w:color="000000"/>
+              <w:right w:val="none" w:sz="0" w:space="0" w:color="000000"/>
+            </w:tcBorders>
+            <w:shd w:val="clear" w:color="auto" w:fill="FFFFFF"/>
+            <w:tcMar>
+              <w:top w:w="0" w:type="dxa"/>
+              <w:bottom w:w="0" w:type="dxa"/>
+              <w:left w:w="0" w:type="dxa"/>
+              <w:right w:w="0" w:type="dxa"/>
+            </w:tcMar>
+            <w:vAlign w:val="center"/>
+          </w:tcPr>
+          <w:p>
+            <w:pPr>
+              <w:pStyle w:val="Normal"/>
+              <w:jc w:val="left"/>
+              <w:pBdr>
+                <w:bottom w:val="none" w:sz="0" w:space="0" w:color="000000"/>
+                <w:top w:val="none" w:sz="0" w:space="0" w:color="000000"/>
+                <w:left w:val="none" w:sz="0" w:space="0" w:color="000000"/>
+                <w:right w:val="none" w:sz="0" w:space="0" w:color="000000"/>
+              </w:pBdr>
+              <w:spacing w:after="100" w:before="100" w:line="240"/>
+              <w:ind w:left="100" w:right="100" w:firstLine="0" w:firstLineChars="0"/>
+              <w:rPr>
+                <w:rFonts w:ascii="Arial" w:hAnsi="Arial" w:eastAsia="Arial" w:cs="Arial"/>
+                <w:i w:val="false"/>
+                <w:b w:val="false"/>
+                <w:u w:val="none"/>
+                <w:sz w:val="20"/>
+                <w:szCs w:val="20"/>
+                <w:color w:val="000000"/>
+              </w:rPr>
+            </w:pPr>
+            <w:r>
+              <w:rPr>
+                <w:rFonts w:ascii="Arial" w:hAnsi="Arial" w:eastAsia="Arial" w:cs="Arial"/>
+                <w:i w:val="false"/>
+                <w:b w:val="false"/>
+                <w:u w:val="none"/>
+                <w:sz w:val="20"/>
+                <w:szCs w:val="20"/>
+                <w:color w:val="000000"/>
+              </w:rPr>
+              <w:t xml:space="preserve">NA [NA-NA]</w:t>
             </w:r>
           </w:p>
         </w:tc>
@@ -4906,60 +4906,60 @@
                 <w:szCs w:val="20"/>
                 <w:color w:val="000000"/>
               </w:rPr>
-              <w:t xml:space="preserve">4.2 [4.2-4.2]</w:t>
-            </w:r>
-          </w:p>
-        </w:tc>
-        <w:tc>
-          <w:tcPr>
-            <w:tcBorders>
-              <w:bottom w:val="single" w:sz="6" w:space="0" w:color="666666"/>
-              <w:top w:val="single" w:sz="6" w:space="0" w:color="666666"/>
-              <w:left w:val="none" w:sz="0" w:space="0" w:color="000000"/>
-              <w:right w:val="none" w:sz="0" w:space="0" w:color="000000"/>
-            </w:tcBorders>
-            <w:shd w:val="clear" w:color="auto" w:fill="FFFFFF"/>
-            <w:tcMar>
-              <w:top w:w="0" w:type="dxa"/>
-              <w:bottom w:w="0" w:type="dxa"/>
-              <w:left w:w="0" w:type="dxa"/>
-              <w:right w:w="0" w:type="dxa"/>
-            </w:tcMar>
-            <w:vAlign w:val="center"/>
-          </w:tcPr>
-          <w:p>
-            <w:pPr>
-              <w:pStyle w:val="Normal"/>
-              <w:jc w:val="left"/>
-              <w:pBdr>
-                <w:bottom w:val="none" w:sz="0" w:space="0" w:color="000000"/>
-                <w:top w:val="none" w:sz="0" w:space="0" w:color="000000"/>
-                <w:left w:val="none" w:sz="0" w:space="0" w:color="000000"/>
-                <w:right w:val="none" w:sz="0" w:space="0" w:color="000000"/>
-              </w:pBdr>
-              <w:spacing w:after="100" w:before="100" w:line="240"/>
-              <w:ind w:left="100" w:right="100" w:firstLine="0" w:firstLineChars="0"/>
-              <w:rPr>
-                <w:rFonts w:ascii="Arial" w:hAnsi="Arial" w:eastAsia="Arial" w:cs="Arial"/>
-                <w:i w:val="false"/>
-                <w:b w:val="false"/>
-                <w:u w:val="none"/>
-                <w:sz w:val="20"/>
-                <w:szCs w:val="20"/>
-                <w:color w:val="000000"/>
-              </w:rPr>
-            </w:pPr>
-            <w:r>
-              <w:rPr>
-                <w:rFonts w:ascii="Arial" w:hAnsi="Arial" w:eastAsia="Arial" w:cs="Arial"/>
-                <w:i w:val="false"/>
-                <w:b w:val="false"/>
-                <w:u w:val="none"/>
-                <w:sz w:val="20"/>
-                <w:szCs w:val="20"/>
-                <w:color w:val="000000"/>
-              </w:rPr>
-              <w:t xml:space="preserve">7.9 [7.9-7.9]</w:t>
+              <w:t xml:space="preserve">NA [NA-NA]</w:t>
+            </w:r>
+          </w:p>
+        </w:tc>
+        <w:tc>
+          <w:tcPr>
+            <w:tcBorders>
+              <w:bottom w:val="single" w:sz="6" w:space="0" w:color="666666"/>
+              <w:top w:val="single" w:sz="6" w:space="0" w:color="666666"/>
+              <w:left w:val="none" w:sz="0" w:space="0" w:color="000000"/>
+              <w:right w:val="none" w:sz="0" w:space="0" w:color="000000"/>
+            </w:tcBorders>
+            <w:shd w:val="clear" w:color="auto" w:fill="FFFFFF"/>
+            <w:tcMar>
+              <w:top w:w="0" w:type="dxa"/>
+              <w:bottom w:w="0" w:type="dxa"/>
+              <w:left w:w="0" w:type="dxa"/>
+              <w:right w:w="0" w:type="dxa"/>
+            </w:tcMar>
+            <w:vAlign w:val="center"/>
+          </w:tcPr>
+          <w:p>
+            <w:pPr>
+              <w:pStyle w:val="Normal"/>
+              <w:jc w:val="left"/>
+              <w:pBdr>
+                <w:bottom w:val="none" w:sz="0" w:space="0" w:color="000000"/>
+                <w:top w:val="none" w:sz="0" w:space="0" w:color="000000"/>
+                <w:left w:val="none" w:sz="0" w:space="0" w:color="000000"/>
+                <w:right w:val="none" w:sz="0" w:space="0" w:color="000000"/>
+              </w:pBdr>
+              <w:spacing w:after="100" w:before="100" w:line="240"/>
+              <w:ind w:left="100" w:right="100" w:firstLine="0" w:firstLineChars="0"/>
+              <w:rPr>
+                <w:rFonts w:ascii="Arial" w:hAnsi="Arial" w:eastAsia="Arial" w:cs="Arial"/>
+                <w:i w:val="false"/>
+                <w:b w:val="false"/>
+                <w:u w:val="none"/>
+                <w:sz w:val="20"/>
+                <w:szCs w:val="20"/>
+                <w:color w:val="000000"/>
+              </w:rPr>
+            </w:pPr>
+            <w:r>
+              <w:rPr>
+                <w:rFonts w:ascii="Arial" w:hAnsi="Arial" w:eastAsia="Arial" w:cs="Arial"/>
+                <w:i w:val="false"/>
+                <w:b w:val="false"/>
+                <w:u w:val="none"/>
+                <w:sz w:val="20"/>
+                <w:szCs w:val="20"/>
+                <w:color w:val="000000"/>
+              </w:rPr>
+              <w:t xml:space="preserve">NA [NA-NA]</w:t>
             </w:r>
           </w:p>
         </w:tc>
@@ -5071,60 +5071,60 @@
                 <w:szCs w:val="20"/>
                 <w:color w:val="000000"/>
               </w:rPr>
-              <w:t xml:space="preserve">4.5 [4.5-4.5]</w:t>
-            </w:r>
-          </w:p>
-        </w:tc>
-        <w:tc>
-          <w:tcPr>
-            <w:tcBorders>
-              <w:bottom w:val="single" w:sz="6" w:space="0" w:color="666666"/>
-              <w:top w:val="single" w:sz="6" w:space="0" w:color="666666"/>
-              <w:left w:val="none" w:sz="0" w:space="0" w:color="000000"/>
-              <w:right w:val="none" w:sz="0" w:space="0" w:color="000000"/>
-            </w:tcBorders>
-            <w:shd w:val="clear" w:color="auto" w:fill="FFFFFF"/>
-            <w:tcMar>
-              <w:top w:w="0" w:type="dxa"/>
-              <w:bottom w:w="0" w:type="dxa"/>
-              <w:left w:w="0" w:type="dxa"/>
-              <w:right w:w="0" w:type="dxa"/>
-            </w:tcMar>
-            <w:vAlign w:val="center"/>
-          </w:tcPr>
-          <w:p>
-            <w:pPr>
-              <w:pStyle w:val="Normal"/>
-              <w:jc w:val="left"/>
-              <w:pBdr>
-                <w:bottom w:val="none" w:sz="0" w:space="0" w:color="000000"/>
-                <w:top w:val="none" w:sz="0" w:space="0" w:color="000000"/>
-                <w:left w:val="none" w:sz="0" w:space="0" w:color="000000"/>
-                <w:right w:val="none" w:sz="0" w:space="0" w:color="000000"/>
-              </w:pBdr>
-              <w:spacing w:after="100" w:before="100" w:line="240"/>
-              <w:ind w:left="100" w:right="100" w:firstLine="0" w:firstLineChars="0"/>
-              <w:rPr>
-                <w:rFonts w:ascii="Arial" w:hAnsi="Arial" w:eastAsia="Arial" w:cs="Arial"/>
-                <w:i w:val="false"/>
-                <w:b w:val="false"/>
-                <w:u w:val="none"/>
-                <w:sz w:val="20"/>
-                <w:szCs w:val="20"/>
-                <w:color w:val="000000"/>
-              </w:rPr>
-            </w:pPr>
-            <w:r>
-              <w:rPr>
-                <w:rFonts w:ascii="Arial" w:hAnsi="Arial" w:eastAsia="Arial" w:cs="Arial"/>
-                <w:i w:val="false"/>
-                <w:b w:val="false"/>
-                <w:u w:val="none"/>
-                <w:sz w:val="20"/>
-                <w:szCs w:val="20"/>
-                <w:color w:val="000000"/>
-              </w:rPr>
-              <w:t xml:space="preserve">12.0 [12.0-12.0]</w:t>
+              <w:t xml:space="preserve">NA [NA-NA]</w:t>
+            </w:r>
+          </w:p>
+        </w:tc>
+        <w:tc>
+          <w:tcPr>
+            <w:tcBorders>
+              <w:bottom w:val="single" w:sz="6" w:space="0" w:color="666666"/>
+              <w:top w:val="single" w:sz="6" w:space="0" w:color="666666"/>
+              <w:left w:val="none" w:sz="0" w:space="0" w:color="000000"/>
+              <w:right w:val="none" w:sz="0" w:space="0" w:color="000000"/>
+            </w:tcBorders>
+            <w:shd w:val="clear" w:color="auto" w:fill="FFFFFF"/>
+            <w:tcMar>
+              <w:top w:w="0" w:type="dxa"/>
+              <w:bottom w:w="0" w:type="dxa"/>
+              <w:left w:w="0" w:type="dxa"/>
+              <w:right w:w="0" w:type="dxa"/>
+            </w:tcMar>
+            <w:vAlign w:val="center"/>
+          </w:tcPr>
+          <w:p>
+            <w:pPr>
+              <w:pStyle w:val="Normal"/>
+              <w:jc w:val="left"/>
+              <w:pBdr>
+                <w:bottom w:val="none" w:sz="0" w:space="0" w:color="000000"/>
+                <w:top w:val="none" w:sz="0" w:space="0" w:color="000000"/>
+                <w:left w:val="none" w:sz="0" w:space="0" w:color="000000"/>
+                <w:right w:val="none" w:sz="0" w:space="0" w:color="000000"/>
+              </w:pBdr>
+              <w:spacing w:after="100" w:before="100" w:line="240"/>
+              <w:ind w:left="100" w:right="100" w:firstLine="0" w:firstLineChars="0"/>
+              <w:rPr>
+                <w:rFonts w:ascii="Arial" w:hAnsi="Arial" w:eastAsia="Arial" w:cs="Arial"/>
+                <w:i w:val="false"/>
+                <w:b w:val="false"/>
+                <w:u w:val="none"/>
+                <w:sz w:val="20"/>
+                <w:szCs w:val="20"/>
+                <w:color w:val="000000"/>
+              </w:rPr>
+            </w:pPr>
+            <w:r>
+              <w:rPr>
+                <w:rFonts w:ascii="Arial" w:hAnsi="Arial" w:eastAsia="Arial" w:cs="Arial"/>
+                <w:i w:val="false"/>
+                <w:b w:val="false"/>
+                <w:u w:val="none"/>
+                <w:sz w:val="20"/>
+                <w:szCs w:val="20"/>
+                <w:color w:val="000000"/>
+              </w:rPr>
+              <w:t xml:space="preserve">NA [NA-NA]</w:t>
             </w:r>
           </w:p>
         </w:tc>
@@ -5236,60 +5236,60 @@
                 <w:szCs w:val="20"/>
                 <w:color w:val="000000"/>
               </w:rPr>
-              <w:t xml:space="preserve">1.0 [0.5-1.5]</w:t>
-            </w:r>
-          </w:p>
-        </w:tc>
-        <w:tc>
-          <w:tcPr>
-            <w:tcBorders>
-              <w:bottom w:val="single" w:sz="6" w:space="0" w:color="666666"/>
-              <w:top w:val="single" w:sz="6" w:space="0" w:color="666666"/>
-              <w:left w:val="none" w:sz="0" w:space="0" w:color="000000"/>
-              <w:right w:val="none" w:sz="0" w:space="0" w:color="000000"/>
-            </w:tcBorders>
-            <w:shd w:val="clear" w:color="auto" w:fill="FFFFFF"/>
-            <w:tcMar>
-              <w:top w:w="0" w:type="dxa"/>
-              <w:bottom w:w="0" w:type="dxa"/>
-              <w:left w:w="0" w:type="dxa"/>
-              <w:right w:w="0" w:type="dxa"/>
-            </w:tcMar>
-            <w:vAlign w:val="center"/>
-          </w:tcPr>
-          <w:p>
-            <w:pPr>
-              <w:pStyle w:val="Normal"/>
-              <w:jc w:val="left"/>
-              <w:pBdr>
-                <w:bottom w:val="none" w:sz="0" w:space="0" w:color="000000"/>
-                <w:top w:val="none" w:sz="0" w:space="0" w:color="000000"/>
-                <w:left w:val="none" w:sz="0" w:space="0" w:color="000000"/>
-                <w:right w:val="none" w:sz="0" w:space="0" w:color="000000"/>
-              </w:pBdr>
-              <w:spacing w:after="100" w:before="100" w:line="240"/>
-              <w:ind w:left="100" w:right="100" w:firstLine="0" w:firstLineChars="0"/>
-              <w:rPr>
-                <w:rFonts w:ascii="Arial" w:hAnsi="Arial" w:eastAsia="Arial" w:cs="Arial"/>
-                <w:i w:val="false"/>
-                <w:b w:val="false"/>
-                <w:u w:val="none"/>
-                <w:sz w:val="20"/>
-                <w:szCs w:val="20"/>
-                <w:color w:val="000000"/>
-              </w:rPr>
-            </w:pPr>
-            <w:r>
-              <w:rPr>
-                <w:rFonts w:ascii="Arial" w:hAnsi="Arial" w:eastAsia="Arial" w:cs="Arial"/>
-                <w:i w:val="false"/>
-                <w:b w:val="false"/>
-                <w:u w:val="none"/>
-                <w:sz w:val="20"/>
-                <w:szCs w:val="20"/>
-                <w:color w:val="000000"/>
-              </w:rPr>
-              <w:t xml:space="preserve">0.0 [0.0-3.0]</w:t>
+              <w:t xml:space="preserve">NA [NA-NA]</w:t>
+            </w:r>
+          </w:p>
+        </w:tc>
+        <w:tc>
+          <w:tcPr>
+            <w:tcBorders>
+              <w:bottom w:val="single" w:sz="6" w:space="0" w:color="666666"/>
+              <w:top w:val="single" w:sz="6" w:space="0" w:color="666666"/>
+              <w:left w:val="none" w:sz="0" w:space="0" w:color="000000"/>
+              <w:right w:val="none" w:sz="0" w:space="0" w:color="000000"/>
+            </w:tcBorders>
+            <w:shd w:val="clear" w:color="auto" w:fill="FFFFFF"/>
+            <w:tcMar>
+              <w:top w:w="0" w:type="dxa"/>
+              <w:bottom w:w="0" w:type="dxa"/>
+              <w:left w:w="0" w:type="dxa"/>
+              <w:right w:w="0" w:type="dxa"/>
+            </w:tcMar>
+            <w:vAlign w:val="center"/>
+          </w:tcPr>
+          <w:p>
+            <w:pPr>
+              <w:pStyle w:val="Normal"/>
+              <w:jc w:val="left"/>
+              <w:pBdr>
+                <w:bottom w:val="none" w:sz="0" w:space="0" w:color="000000"/>
+                <w:top w:val="none" w:sz="0" w:space="0" w:color="000000"/>
+                <w:left w:val="none" w:sz="0" w:space="0" w:color="000000"/>
+                <w:right w:val="none" w:sz="0" w:space="0" w:color="000000"/>
+              </w:pBdr>
+              <w:spacing w:after="100" w:before="100" w:line="240"/>
+              <w:ind w:left="100" w:right="100" w:firstLine="0" w:firstLineChars="0"/>
+              <w:rPr>
+                <w:rFonts w:ascii="Arial" w:hAnsi="Arial" w:eastAsia="Arial" w:cs="Arial"/>
+                <w:i w:val="false"/>
+                <w:b w:val="false"/>
+                <w:u w:val="none"/>
+                <w:sz w:val="20"/>
+                <w:szCs w:val="20"/>
+                <w:color w:val="000000"/>
+              </w:rPr>
+            </w:pPr>
+            <w:r>
+              <w:rPr>
+                <w:rFonts w:ascii="Arial" w:hAnsi="Arial" w:eastAsia="Arial" w:cs="Arial"/>
+                <w:i w:val="false"/>
+                <w:b w:val="false"/>
+                <w:u w:val="none"/>
+                <w:sz w:val="20"/>
+                <w:szCs w:val="20"/>
+                <w:color w:val="000000"/>
+              </w:rPr>
+              <w:t xml:space="preserve">NA [NA-NA]</w:t>
             </w:r>
           </w:p>
         </w:tc>
@@ -5401,60 +5401,60 @@
                 <w:szCs w:val="20"/>
                 <w:color w:val="000000"/>
               </w:rPr>
-              <w:t xml:space="preserve">22.5 [22.5-22.5]</w:t>
-            </w:r>
-          </w:p>
-        </w:tc>
-        <w:tc>
-          <w:tcPr>
-            <w:tcBorders>
-              <w:bottom w:val="single" w:sz="6" w:space="0" w:color="666666"/>
-              <w:top w:val="single" w:sz="6" w:space="0" w:color="666666"/>
-              <w:left w:val="none" w:sz="0" w:space="0" w:color="000000"/>
-              <w:right w:val="none" w:sz="0" w:space="0" w:color="000000"/>
-            </w:tcBorders>
-            <w:shd w:val="clear" w:color="auto" w:fill="FFFFFF"/>
-            <w:tcMar>
-              <w:top w:w="0" w:type="dxa"/>
-              <w:bottom w:w="0" w:type="dxa"/>
-              <w:left w:w="0" w:type="dxa"/>
-              <w:right w:w="0" w:type="dxa"/>
-            </w:tcMar>
-            <w:vAlign w:val="center"/>
-          </w:tcPr>
-          <w:p>
-            <w:pPr>
-              <w:pStyle w:val="Normal"/>
-              <w:jc w:val="left"/>
-              <w:pBdr>
-                <w:bottom w:val="none" w:sz="0" w:space="0" w:color="000000"/>
-                <w:top w:val="none" w:sz="0" w:space="0" w:color="000000"/>
-                <w:left w:val="none" w:sz="0" w:space="0" w:color="000000"/>
-                <w:right w:val="none" w:sz="0" w:space="0" w:color="000000"/>
-              </w:pBdr>
-              <w:spacing w:after="100" w:before="100" w:line="240"/>
-              <w:ind w:left="100" w:right="100" w:firstLine="0" w:firstLineChars="0"/>
-              <w:rPr>
-                <w:rFonts w:ascii="Arial" w:hAnsi="Arial" w:eastAsia="Arial" w:cs="Arial"/>
-                <w:i w:val="false"/>
-                <w:b w:val="false"/>
-                <w:u w:val="none"/>
-                <w:sz w:val="20"/>
-                <w:szCs w:val="20"/>
-                <w:color w:val="000000"/>
-              </w:rPr>
-            </w:pPr>
-            <w:r>
-              <w:rPr>
-                <w:rFonts w:ascii="Arial" w:hAnsi="Arial" w:eastAsia="Arial" w:cs="Arial"/>
-                <w:i w:val="false"/>
-                <w:b w:val="false"/>
-                <w:u w:val="none"/>
-                <w:sz w:val="20"/>
-                <w:szCs w:val="20"/>
-                <w:color w:val="000000"/>
-              </w:rPr>
-              <w:t xml:space="preserve">22.0 [21.4-22.7]</w:t>
+              <w:t xml:space="preserve">NA [NA-NA]</w:t>
+            </w:r>
+          </w:p>
+        </w:tc>
+        <w:tc>
+          <w:tcPr>
+            <w:tcBorders>
+              <w:bottom w:val="single" w:sz="6" w:space="0" w:color="666666"/>
+              <w:top w:val="single" w:sz="6" w:space="0" w:color="666666"/>
+              <w:left w:val="none" w:sz="0" w:space="0" w:color="000000"/>
+              <w:right w:val="none" w:sz="0" w:space="0" w:color="000000"/>
+            </w:tcBorders>
+            <w:shd w:val="clear" w:color="auto" w:fill="FFFFFF"/>
+            <w:tcMar>
+              <w:top w:w="0" w:type="dxa"/>
+              <w:bottom w:w="0" w:type="dxa"/>
+              <w:left w:w="0" w:type="dxa"/>
+              <w:right w:w="0" w:type="dxa"/>
+            </w:tcMar>
+            <w:vAlign w:val="center"/>
+          </w:tcPr>
+          <w:p>
+            <w:pPr>
+              <w:pStyle w:val="Normal"/>
+              <w:jc w:val="left"/>
+              <w:pBdr>
+                <w:bottom w:val="none" w:sz="0" w:space="0" w:color="000000"/>
+                <w:top w:val="none" w:sz="0" w:space="0" w:color="000000"/>
+                <w:left w:val="none" w:sz="0" w:space="0" w:color="000000"/>
+                <w:right w:val="none" w:sz="0" w:space="0" w:color="000000"/>
+              </w:pBdr>
+              <w:spacing w:after="100" w:before="100" w:line="240"/>
+              <w:ind w:left="100" w:right="100" w:firstLine="0" w:firstLineChars="0"/>
+              <w:rPr>
+                <w:rFonts w:ascii="Arial" w:hAnsi="Arial" w:eastAsia="Arial" w:cs="Arial"/>
+                <w:i w:val="false"/>
+                <w:b w:val="false"/>
+                <w:u w:val="none"/>
+                <w:sz w:val="20"/>
+                <w:szCs w:val="20"/>
+                <w:color w:val="000000"/>
+              </w:rPr>
+            </w:pPr>
+            <w:r>
+              <w:rPr>
+                <w:rFonts w:ascii="Arial" w:hAnsi="Arial" w:eastAsia="Arial" w:cs="Arial"/>
+                <w:i w:val="false"/>
+                <w:b w:val="false"/>
+                <w:u w:val="none"/>
+                <w:sz w:val="20"/>
+                <w:szCs w:val="20"/>
+                <w:color w:val="000000"/>
+              </w:rPr>
+              <w:t xml:space="preserve">NA [NA-NA]</w:t>
             </w:r>
           </w:p>
         </w:tc>
@@ -5566,60 +5566,60 @@
                 <w:szCs w:val="20"/>
                 <w:color w:val="000000"/>
               </w:rPr>
-              <w:t xml:space="preserve">4.3 [4.3-4.3]</w:t>
-            </w:r>
-          </w:p>
-        </w:tc>
-        <w:tc>
-          <w:tcPr>
-            <w:tcBorders>
-              <w:bottom w:val="single" w:sz="6" w:space="0" w:color="666666"/>
-              <w:top w:val="single" w:sz="6" w:space="0" w:color="666666"/>
-              <w:left w:val="none" w:sz="0" w:space="0" w:color="000000"/>
-              <w:right w:val="none" w:sz="0" w:space="0" w:color="000000"/>
-            </w:tcBorders>
-            <w:shd w:val="clear" w:color="auto" w:fill="FFFFFF"/>
-            <w:tcMar>
-              <w:top w:w="0" w:type="dxa"/>
-              <w:bottom w:w="0" w:type="dxa"/>
-              <w:left w:w="0" w:type="dxa"/>
-              <w:right w:w="0" w:type="dxa"/>
-            </w:tcMar>
-            <w:vAlign w:val="center"/>
-          </w:tcPr>
-          <w:p>
-            <w:pPr>
-              <w:pStyle w:val="Normal"/>
-              <w:jc w:val="left"/>
-              <w:pBdr>
-                <w:bottom w:val="none" w:sz="0" w:space="0" w:color="000000"/>
-                <w:top w:val="none" w:sz="0" w:space="0" w:color="000000"/>
-                <w:left w:val="none" w:sz="0" w:space="0" w:color="000000"/>
-                <w:right w:val="none" w:sz="0" w:space="0" w:color="000000"/>
-              </w:pBdr>
-              <w:spacing w:after="100" w:before="100" w:line="240"/>
-              <w:ind w:left="100" w:right="100" w:firstLine="0" w:firstLineChars="0"/>
-              <w:rPr>
-                <w:rFonts w:ascii="Arial" w:hAnsi="Arial" w:eastAsia="Arial" w:cs="Arial"/>
-                <w:i w:val="false"/>
-                <w:b w:val="false"/>
-                <w:u w:val="none"/>
-                <w:sz w:val="20"/>
-                <w:szCs w:val="20"/>
-                <w:color w:val="000000"/>
-              </w:rPr>
-            </w:pPr>
-            <w:r>
-              <w:rPr>
-                <w:rFonts w:ascii="Arial" w:hAnsi="Arial" w:eastAsia="Arial" w:cs="Arial"/>
-                <w:i w:val="false"/>
-                <w:b w:val="false"/>
-                <w:u w:val="none"/>
-                <w:sz w:val="20"/>
-                <w:szCs w:val="20"/>
-                <w:color w:val="000000"/>
-              </w:rPr>
-              <w:t xml:space="preserve">7.5 [7.3-7.6]</w:t>
+              <w:t xml:space="preserve">NA [NA-NA]</w:t>
+            </w:r>
+          </w:p>
+        </w:tc>
+        <w:tc>
+          <w:tcPr>
+            <w:tcBorders>
+              <w:bottom w:val="single" w:sz="6" w:space="0" w:color="666666"/>
+              <w:top w:val="single" w:sz="6" w:space="0" w:color="666666"/>
+              <w:left w:val="none" w:sz="0" w:space="0" w:color="000000"/>
+              <w:right w:val="none" w:sz="0" w:space="0" w:color="000000"/>
+            </w:tcBorders>
+            <w:shd w:val="clear" w:color="auto" w:fill="FFFFFF"/>
+            <w:tcMar>
+              <w:top w:w="0" w:type="dxa"/>
+              <w:bottom w:w="0" w:type="dxa"/>
+              <w:left w:w="0" w:type="dxa"/>
+              <w:right w:w="0" w:type="dxa"/>
+            </w:tcMar>
+            <w:vAlign w:val="center"/>
+          </w:tcPr>
+          <w:p>
+            <w:pPr>
+              <w:pStyle w:val="Normal"/>
+              <w:jc w:val="left"/>
+              <w:pBdr>
+                <w:bottom w:val="none" w:sz="0" w:space="0" w:color="000000"/>
+                <w:top w:val="none" w:sz="0" w:space="0" w:color="000000"/>
+                <w:left w:val="none" w:sz="0" w:space="0" w:color="000000"/>
+                <w:right w:val="none" w:sz="0" w:space="0" w:color="000000"/>
+              </w:pBdr>
+              <w:spacing w:after="100" w:before="100" w:line="240"/>
+              <w:ind w:left="100" w:right="100" w:firstLine="0" w:firstLineChars="0"/>
+              <w:rPr>
+                <w:rFonts w:ascii="Arial" w:hAnsi="Arial" w:eastAsia="Arial" w:cs="Arial"/>
+                <w:i w:val="false"/>
+                <w:b w:val="false"/>
+                <w:u w:val="none"/>
+                <w:sz w:val="20"/>
+                <w:szCs w:val="20"/>
+                <w:color w:val="000000"/>
+              </w:rPr>
+            </w:pPr>
+            <w:r>
+              <w:rPr>
+                <w:rFonts w:ascii="Arial" w:hAnsi="Arial" w:eastAsia="Arial" w:cs="Arial"/>
+                <w:i w:val="false"/>
+                <w:b w:val="false"/>
+                <w:u w:val="none"/>
+                <w:sz w:val="20"/>
+                <w:szCs w:val="20"/>
+                <w:color w:val="000000"/>
+              </w:rPr>
+              <w:t xml:space="preserve">NA [NA-NA]</w:t>
             </w:r>
           </w:p>
         </w:tc>
@@ -5731,60 +5731,60 @@
                 <w:szCs w:val="20"/>
                 <w:color w:val="000000"/>
               </w:rPr>
-              <w:t xml:space="preserve">7.8 [7.8-7.8]</w:t>
-            </w:r>
-          </w:p>
-        </w:tc>
-        <w:tc>
-          <w:tcPr>
-            <w:tcBorders>
-              <w:bottom w:val="single" w:sz="6" w:space="0" w:color="666666"/>
-              <w:top w:val="single" w:sz="6" w:space="0" w:color="666666"/>
-              <w:left w:val="none" w:sz="0" w:space="0" w:color="000000"/>
-              <w:right w:val="none" w:sz="0" w:space="0" w:color="000000"/>
-            </w:tcBorders>
-            <w:shd w:val="clear" w:color="auto" w:fill="FFFFFF"/>
-            <w:tcMar>
-              <w:top w:w="0" w:type="dxa"/>
-              <w:bottom w:w="0" w:type="dxa"/>
-              <w:left w:w="0" w:type="dxa"/>
-              <w:right w:w="0" w:type="dxa"/>
-            </w:tcMar>
-            <w:vAlign w:val="center"/>
-          </w:tcPr>
-          <w:p>
-            <w:pPr>
-              <w:pStyle w:val="Normal"/>
-              <w:jc w:val="left"/>
-              <w:pBdr>
-                <w:bottom w:val="none" w:sz="0" w:space="0" w:color="000000"/>
-                <w:top w:val="none" w:sz="0" w:space="0" w:color="000000"/>
-                <w:left w:val="none" w:sz="0" w:space="0" w:color="000000"/>
-                <w:right w:val="none" w:sz="0" w:space="0" w:color="000000"/>
-              </w:pBdr>
-              <w:spacing w:after="100" w:before="100" w:line="240"/>
-              <w:ind w:left="100" w:right="100" w:firstLine="0" w:firstLineChars="0"/>
-              <w:rPr>
-                <w:rFonts w:ascii="Arial" w:hAnsi="Arial" w:eastAsia="Arial" w:cs="Arial"/>
-                <w:i w:val="false"/>
-                <w:b w:val="false"/>
-                <w:u w:val="none"/>
-                <w:sz w:val="20"/>
-                <w:szCs w:val="20"/>
-                <w:color w:val="000000"/>
-              </w:rPr>
-            </w:pPr>
-            <w:r>
-              <w:rPr>
-                <w:rFonts w:ascii="Arial" w:hAnsi="Arial" w:eastAsia="Arial" w:cs="Arial"/>
-                <w:i w:val="false"/>
-                <w:b w:val="false"/>
-                <w:u w:val="none"/>
-                <w:sz w:val="20"/>
-                <w:szCs w:val="20"/>
-                <w:color w:val="000000"/>
-              </w:rPr>
-              <w:t xml:space="preserve">7.6 [6.1-9.0]</w:t>
+              <w:t xml:space="preserve">NA [NA-NA]</w:t>
+            </w:r>
+          </w:p>
+        </w:tc>
+        <w:tc>
+          <w:tcPr>
+            <w:tcBorders>
+              <w:bottom w:val="single" w:sz="6" w:space="0" w:color="666666"/>
+              <w:top w:val="single" w:sz="6" w:space="0" w:color="666666"/>
+              <w:left w:val="none" w:sz="0" w:space="0" w:color="000000"/>
+              <w:right w:val="none" w:sz="0" w:space="0" w:color="000000"/>
+            </w:tcBorders>
+            <w:shd w:val="clear" w:color="auto" w:fill="FFFFFF"/>
+            <w:tcMar>
+              <w:top w:w="0" w:type="dxa"/>
+              <w:bottom w:w="0" w:type="dxa"/>
+              <w:left w:w="0" w:type="dxa"/>
+              <w:right w:w="0" w:type="dxa"/>
+            </w:tcMar>
+            <w:vAlign w:val="center"/>
+          </w:tcPr>
+          <w:p>
+            <w:pPr>
+              <w:pStyle w:val="Normal"/>
+              <w:jc w:val="left"/>
+              <w:pBdr>
+                <w:bottom w:val="none" w:sz="0" w:space="0" w:color="000000"/>
+                <w:top w:val="none" w:sz="0" w:space="0" w:color="000000"/>
+                <w:left w:val="none" w:sz="0" w:space="0" w:color="000000"/>
+                <w:right w:val="none" w:sz="0" w:space="0" w:color="000000"/>
+              </w:pBdr>
+              <w:spacing w:after="100" w:before="100" w:line="240"/>
+              <w:ind w:left="100" w:right="100" w:firstLine="0" w:firstLineChars="0"/>
+              <w:rPr>
+                <w:rFonts w:ascii="Arial" w:hAnsi="Arial" w:eastAsia="Arial" w:cs="Arial"/>
+                <w:i w:val="false"/>
+                <w:b w:val="false"/>
+                <w:u w:val="none"/>
+                <w:sz w:val="20"/>
+                <w:szCs w:val="20"/>
+                <w:color w:val="000000"/>
+              </w:rPr>
+            </w:pPr>
+            <w:r>
+              <w:rPr>
+                <w:rFonts w:ascii="Arial" w:hAnsi="Arial" w:eastAsia="Arial" w:cs="Arial"/>
+                <w:i w:val="false"/>
+                <w:b w:val="false"/>
+                <w:u w:val="none"/>
+                <w:sz w:val="20"/>
+                <w:szCs w:val="20"/>
+                <w:color w:val="000000"/>
+              </w:rPr>
+              <w:t xml:space="preserve">NA [NA-NA]</w:t>
             </w:r>
           </w:p>
         </w:tc>
@@ -5896,60 +5896,60 @@
                 <w:szCs w:val="20"/>
                 <w:color w:val="000000"/>
               </w:rPr>
-              <w:t xml:space="preserve">4.0 [4.0-4.0]</w:t>
-            </w:r>
-          </w:p>
-        </w:tc>
-        <w:tc>
-          <w:tcPr>
-            <w:tcBorders>
-              <w:bottom w:val="single" w:sz="6" w:space="0" w:color="666666"/>
-              <w:top w:val="single" w:sz="6" w:space="0" w:color="666666"/>
-              <w:left w:val="none" w:sz="0" w:space="0" w:color="000000"/>
-              <w:right w:val="none" w:sz="0" w:space="0" w:color="000000"/>
-            </w:tcBorders>
-            <w:shd w:val="clear" w:color="auto" w:fill="FFFFFF"/>
-            <w:tcMar>
-              <w:top w:w="0" w:type="dxa"/>
-              <w:bottom w:w="0" w:type="dxa"/>
-              <w:left w:w="0" w:type="dxa"/>
-              <w:right w:w="0" w:type="dxa"/>
-            </w:tcMar>
-            <w:vAlign w:val="center"/>
-          </w:tcPr>
-          <w:p>
-            <w:pPr>
-              <w:pStyle w:val="Normal"/>
-              <w:jc w:val="left"/>
-              <w:pBdr>
-                <w:bottom w:val="none" w:sz="0" w:space="0" w:color="000000"/>
-                <w:top w:val="none" w:sz="0" w:space="0" w:color="000000"/>
-                <w:left w:val="none" w:sz="0" w:space="0" w:color="000000"/>
-                <w:right w:val="none" w:sz="0" w:space="0" w:color="000000"/>
-              </w:pBdr>
-              <w:spacing w:after="100" w:before="100" w:line="240"/>
-              <w:ind w:left="100" w:right="100" w:firstLine="0" w:firstLineChars="0"/>
-              <w:rPr>
-                <w:rFonts w:ascii="Arial" w:hAnsi="Arial" w:eastAsia="Arial" w:cs="Arial"/>
-                <w:i w:val="false"/>
-                <w:b w:val="false"/>
-                <w:u w:val="none"/>
-                <w:sz w:val="20"/>
-                <w:szCs w:val="20"/>
-                <w:color w:val="000000"/>
-              </w:rPr>
-            </w:pPr>
-            <w:r>
-              <w:rPr>
-                <w:rFonts w:ascii="Arial" w:hAnsi="Arial" w:eastAsia="Arial" w:cs="Arial"/>
-                <w:i w:val="false"/>
-                <w:b w:val="false"/>
-                <w:u w:val="none"/>
-                <w:sz w:val="20"/>
-                <w:szCs w:val="20"/>
-                <w:color w:val="000000"/>
-              </w:rPr>
-              <w:t xml:space="preserve">9.4 [9.4-9.4]</w:t>
+              <w:t xml:space="preserve">NA [NA-NA]</w:t>
+            </w:r>
+          </w:p>
+        </w:tc>
+        <w:tc>
+          <w:tcPr>
+            <w:tcBorders>
+              <w:bottom w:val="single" w:sz="6" w:space="0" w:color="666666"/>
+              <w:top w:val="single" w:sz="6" w:space="0" w:color="666666"/>
+              <w:left w:val="none" w:sz="0" w:space="0" w:color="000000"/>
+              <w:right w:val="none" w:sz="0" w:space="0" w:color="000000"/>
+            </w:tcBorders>
+            <w:shd w:val="clear" w:color="auto" w:fill="FFFFFF"/>
+            <w:tcMar>
+              <w:top w:w="0" w:type="dxa"/>
+              <w:bottom w:w="0" w:type="dxa"/>
+              <w:left w:w="0" w:type="dxa"/>
+              <w:right w:w="0" w:type="dxa"/>
+            </w:tcMar>
+            <w:vAlign w:val="center"/>
+          </w:tcPr>
+          <w:p>
+            <w:pPr>
+              <w:pStyle w:val="Normal"/>
+              <w:jc w:val="left"/>
+              <w:pBdr>
+                <w:bottom w:val="none" w:sz="0" w:space="0" w:color="000000"/>
+                <w:top w:val="none" w:sz="0" w:space="0" w:color="000000"/>
+                <w:left w:val="none" w:sz="0" w:space="0" w:color="000000"/>
+                <w:right w:val="none" w:sz="0" w:space="0" w:color="000000"/>
+              </w:pBdr>
+              <w:spacing w:after="100" w:before="100" w:line="240"/>
+              <w:ind w:left="100" w:right="100" w:firstLine="0" w:firstLineChars="0"/>
+              <w:rPr>
+                <w:rFonts w:ascii="Arial" w:hAnsi="Arial" w:eastAsia="Arial" w:cs="Arial"/>
+                <w:i w:val="false"/>
+                <w:b w:val="false"/>
+                <w:u w:val="none"/>
+                <w:sz w:val="20"/>
+                <w:szCs w:val="20"/>
+                <w:color w:val="000000"/>
+              </w:rPr>
+            </w:pPr>
+            <w:r>
+              <w:rPr>
+                <w:rFonts w:ascii="Arial" w:hAnsi="Arial" w:eastAsia="Arial" w:cs="Arial"/>
+                <w:i w:val="false"/>
+                <w:b w:val="false"/>
+                <w:u w:val="none"/>
+                <w:sz w:val="20"/>
+                <w:szCs w:val="20"/>
+                <w:color w:val="000000"/>
+              </w:rPr>
+              <w:t xml:space="preserve">NA [NA-NA]</w:t>
             </w:r>
           </w:p>
         </w:tc>
@@ -5962,6 +5962,171 @@
         <w:tc>
           <w:tcPr>
             <w:tcBorders>
+              <w:bottom w:val="single" w:sz="6" w:space="0" w:color="666666"/>
+              <w:top w:val="single" w:sz="6" w:space="0" w:color="666666"/>
+              <w:left w:val="none" w:sz="0" w:space="0" w:color="000000"/>
+              <w:right w:val="none" w:sz="0" w:space="0" w:color="000000"/>
+            </w:tcBorders>
+            <w:shd w:val="clear" w:color="auto" w:fill="FFFFFF"/>
+            <w:tcMar>
+              <w:top w:w="0" w:type="dxa"/>
+              <w:bottom w:w="0" w:type="dxa"/>
+              <w:left w:w="0" w:type="dxa"/>
+              <w:right w:w="0" w:type="dxa"/>
+            </w:tcMar>
+            <w:vAlign w:val="center"/>
+          </w:tcPr>
+          <w:p>
+            <w:pPr>
+              <w:pStyle w:val="Normal"/>
+              <w:jc w:val="left"/>
+              <w:pBdr>
+                <w:bottom w:val="none" w:sz="0" w:space="0" w:color="000000"/>
+                <w:top w:val="none" w:sz="0" w:space="0" w:color="000000"/>
+                <w:left w:val="none" w:sz="0" w:space="0" w:color="000000"/>
+                <w:right w:val="none" w:sz="0" w:space="0" w:color="000000"/>
+              </w:pBdr>
+              <w:spacing w:after="100" w:before="100" w:line="240"/>
+              <w:ind w:left="100" w:right="100" w:firstLine="0" w:firstLineChars="0"/>
+              <w:rPr>
+                <w:rFonts w:ascii="Arial" w:hAnsi="Arial" w:eastAsia="Arial" w:cs="Arial"/>
+                <w:i w:val="false"/>
+                <w:b w:val="false"/>
+                <w:u w:val="none"/>
+                <w:sz w:val="20"/>
+                <w:szCs w:val="20"/>
+                <w:color w:val="000000"/>
+              </w:rPr>
+            </w:pPr>
+            <w:r>
+              <w:rPr>
+                <w:rFonts w:ascii="Arial" w:hAnsi="Arial" w:eastAsia="Arial" w:cs="Arial"/>
+                <w:i w:val="false"/>
+                <w:b w:val="false"/>
+                <w:u w:val="none"/>
+                <w:sz w:val="20"/>
+                <w:szCs w:val="20"/>
+                <w:color w:val="000000"/>
+              </w:rPr>
+              <w:t xml:space="preserve">avg_posterior_outer_v2_s2</w:t>
+            </w:r>
+          </w:p>
+        </w:tc>
+        <w:tc>
+          <w:tcPr>
+            <w:tcBorders>
+              <w:bottom w:val="single" w:sz="6" w:space="0" w:color="666666"/>
+              <w:top w:val="single" w:sz="6" w:space="0" w:color="666666"/>
+              <w:left w:val="none" w:sz="0" w:space="0" w:color="000000"/>
+              <w:right w:val="none" w:sz="0" w:space="0" w:color="000000"/>
+            </w:tcBorders>
+            <w:shd w:val="clear" w:color="auto" w:fill="FFFFFF"/>
+            <w:tcMar>
+              <w:top w:w="0" w:type="dxa"/>
+              <w:bottom w:w="0" w:type="dxa"/>
+              <w:left w:w="0" w:type="dxa"/>
+              <w:right w:w="0" w:type="dxa"/>
+            </w:tcMar>
+            <w:vAlign w:val="center"/>
+          </w:tcPr>
+          <w:p>
+            <w:pPr>
+              <w:pStyle w:val="Normal"/>
+              <w:jc w:val="left"/>
+              <w:pBdr>
+                <w:bottom w:val="none" w:sz="0" w:space="0" w:color="000000"/>
+                <w:top w:val="none" w:sz="0" w:space="0" w:color="000000"/>
+                <w:left w:val="none" w:sz="0" w:space="0" w:color="000000"/>
+                <w:right w:val="none" w:sz="0" w:space="0" w:color="000000"/>
+              </w:pBdr>
+              <w:spacing w:after="100" w:before="100" w:line="240"/>
+              <w:ind w:left="100" w:right="100" w:firstLine="0" w:firstLineChars="0"/>
+              <w:rPr>
+                <w:rFonts w:ascii="Arial" w:hAnsi="Arial" w:eastAsia="Arial" w:cs="Arial"/>
+                <w:i w:val="false"/>
+                <w:b w:val="false"/>
+                <w:u w:val="none"/>
+                <w:sz w:val="20"/>
+                <w:szCs w:val="20"/>
+                <w:color w:val="000000"/>
+              </w:rPr>
+            </w:pPr>
+            <w:r>
+              <w:rPr>
+                <w:rFonts w:ascii="Arial" w:hAnsi="Arial" w:eastAsia="Arial" w:cs="Arial"/>
+                <w:i w:val="false"/>
+                <w:b w:val="false"/>
+                <w:u w:val="none"/>
+                <w:sz w:val="20"/>
+                <w:szCs w:val="20"/>
+                <w:color w:val="000000"/>
+              </w:rPr>
+              <w:t xml:space="preserve">NA [NA-NA]</w:t>
+            </w:r>
+          </w:p>
+        </w:tc>
+        <w:tc>
+          <w:tcPr>
+            <w:tcBorders>
+              <w:bottom w:val="single" w:sz="6" w:space="0" w:color="666666"/>
+              <w:top w:val="single" w:sz="6" w:space="0" w:color="666666"/>
+              <w:left w:val="none" w:sz="0" w:space="0" w:color="000000"/>
+              <w:right w:val="none" w:sz="0" w:space="0" w:color="000000"/>
+            </w:tcBorders>
+            <w:shd w:val="clear" w:color="auto" w:fill="FFFFFF"/>
+            <w:tcMar>
+              <w:top w:w="0" w:type="dxa"/>
+              <w:bottom w:w="0" w:type="dxa"/>
+              <w:left w:w="0" w:type="dxa"/>
+              <w:right w:w="0" w:type="dxa"/>
+            </w:tcMar>
+            <w:vAlign w:val="center"/>
+          </w:tcPr>
+          <w:p>
+            <w:pPr>
+              <w:pStyle w:val="Normal"/>
+              <w:jc w:val="left"/>
+              <w:pBdr>
+                <w:bottom w:val="none" w:sz="0" w:space="0" w:color="000000"/>
+                <w:top w:val="none" w:sz="0" w:space="0" w:color="000000"/>
+                <w:left w:val="none" w:sz="0" w:space="0" w:color="000000"/>
+                <w:right w:val="none" w:sz="0" w:space="0" w:color="000000"/>
+              </w:pBdr>
+              <w:spacing w:after="100" w:before="100" w:line="240"/>
+              <w:ind w:left="100" w:right="100" w:firstLine="0" w:firstLineChars="0"/>
+              <w:rPr>
+                <w:rFonts w:ascii="Arial" w:hAnsi="Arial" w:eastAsia="Arial" w:cs="Arial"/>
+                <w:i w:val="false"/>
+                <w:b w:val="false"/>
+                <w:u w:val="none"/>
+                <w:sz w:val="20"/>
+                <w:szCs w:val="20"/>
+                <w:color w:val="000000"/>
+              </w:rPr>
+            </w:pPr>
+            <w:r>
+              <w:rPr>
+                <w:rFonts w:ascii="Arial" w:hAnsi="Arial" w:eastAsia="Arial" w:cs="Arial"/>
+                <w:i w:val="false"/>
+                <w:b w:val="false"/>
+                <w:u w:val="none"/>
+                <w:sz w:val="20"/>
+                <w:szCs w:val="20"/>
+                <w:color w:val="000000"/>
+              </w:rPr>
+              <w:t xml:space="preserve">NA [NA-NA]</w:t>
+            </w:r>
+          </w:p>
+        </w:tc>
+      </w:tr>
+      <w:tr>
+        <w:trPr>
+          <w:trHeight w:val="360" w:hRule="auto"/>
+        </w:trPr>
+        body37
+        <w:tc>
+          <w:tcPr>
+            <w:tcBorders>
               <w:bottom w:val="single" w:sz="12" w:space="0" w:color="666666"/>
               <w:top w:val="single" w:sz="6" w:space="0" w:color="666666"/>
               <w:left w:val="none" w:sz="0" w:space="0" w:color="000000"/>
@@ -6008,7 +6173,7 @@
                 <w:szCs w:val="20"/>
                 <w:color w:val="000000"/>
               </w:rPr>
-              <w:t xml:space="preserve">avg_posterior_outer_v2_s2</w:t>
+              <w:t xml:space="preserve">menses</w:t>
             </w:r>
           </w:p>
         </w:tc>
@@ -6061,7 +6226,7 @@
                 <w:szCs w:val="20"/>
                 <w:color w:val="000000"/>
               </w:rPr>
-              <w:t xml:space="preserve">5.3 [5.3-5.3]</w:t>
+              <w:t xml:space="preserve">1.0 [1.0-1.0]</w:t>
             </w:r>
           </w:p>
         </w:tc>
@@ -6114,7 +6279,7 @@
                 <w:szCs w:val="20"/>
                 <w:color w:val="000000"/>
               </w:rPr>
-              <w:t xml:space="preserve">10.2 [10.2-10.2]</w:t>
+              <w:t xml:space="preserve">1.0 [1.0-1.0]</w:t>
             </w:r>
           </w:p>
         </w:tc>

</xml_diff>

<commit_message>
Finalized table2b, and visualize variables to aid with table 2a
</commit_message>
<xml_diff>
--- a/table2b.docx
+++ b/table2b.docx
@@ -2266,60 +2266,60 @@
                 <w:szCs w:val="20"/>
                 <w:color w:val="000000"/>
               </w:rPr>
-              <w:t xml:space="preserve">NA [NA-NA]</w:t>
-            </w:r>
-          </w:p>
-        </w:tc>
-        <w:tc>
-          <w:tcPr>
-            <w:tcBorders>
-              <w:bottom w:val="single" w:sz="6" w:space="0" w:color="666666"/>
-              <w:top w:val="single" w:sz="6" w:space="0" w:color="666666"/>
-              <w:left w:val="none" w:sz="0" w:space="0" w:color="000000"/>
-              <w:right w:val="none" w:sz="0" w:space="0" w:color="000000"/>
-            </w:tcBorders>
-            <w:shd w:val="clear" w:color="auto" w:fill="FFFFFF"/>
-            <w:tcMar>
-              <w:top w:w="0" w:type="dxa"/>
-              <w:bottom w:w="0" w:type="dxa"/>
-              <w:left w:w="0" w:type="dxa"/>
-              <w:right w:w="0" w:type="dxa"/>
-            </w:tcMar>
-            <w:vAlign w:val="center"/>
-          </w:tcPr>
-          <w:p>
-            <w:pPr>
-              <w:pStyle w:val="Normal"/>
-              <w:jc w:val="left"/>
-              <w:pBdr>
-                <w:bottom w:val="none" w:sz="0" w:space="0" w:color="000000"/>
-                <w:top w:val="none" w:sz="0" w:space="0" w:color="000000"/>
-                <w:left w:val="none" w:sz="0" w:space="0" w:color="000000"/>
-                <w:right w:val="none" w:sz="0" w:space="0" w:color="000000"/>
-              </w:pBdr>
-              <w:spacing w:after="100" w:before="100" w:line="240"/>
-              <w:ind w:left="100" w:right="100" w:firstLine="0" w:firstLineChars="0"/>
-              <w:rPr>
-                <w:rFonts w:ascii="Arial" w:hAnsi="Arial" w:eastAsia="Arial" w:cs="Arial"/>
-                <w:i w:val="false"/>
-                <w:b w:val="false"/>
-                <w:u w:val="none"/>
-                <w:sz w:val="20"/>
-                <w:szCs w:val="20"/>
-                <w:color w:val="000000"/>
-              </w:rPr>
-            </w:pPr>
-            <w:r>
-              <w:rPr>
-                <w:rFonts w:ascii="Arial" w:hAnsi="Arial" w:eastAsia="Arial" w:cs="Arial"/>
-                <w:i w:val="false"/>
-                <w:b w:val="false"/>
-                <w:u w:val="none"/>
-                <w:sz w:val="20"/>
-                <w:szCs w:val="20"/>
-                <w:color w:val="000000"/>
-              </w:rPr>
-              <w:t xml:space="preserve">NA [NA-NA]</w:t>
+              <w:t xml:space="preserve">3.0 [3.0-4.2]</w:t>
+            </w:r>
+          </w:p>
+        </w:tc>
+        <w:tc>
+          <w:tcPr>
+            <w:tcBorders>
+              <w:bottom w:val="single" w:sz="6" w:space="0" w:color="666666"/>
+              <w:top w:val="single" w:sz="6" w:space="0" w:color="666666"/>
+              <w:left w:val="none" w:sz="0" w:space="0" w:color="000000"/>
+              <w:right w:val="none" w:sz="0" w:space="0" w:color="000000"/>
+            </w:tcBorders>
+            <w:shd w:val="clear" w:color="auto" w:fill="FFFFFF"/>
+            <w:tcMar>
+              <w:top w:w="0" w:type="dxa"/>
+              <w:bottom w:w="0" w:type="dxa"/>
+              <w:left w:w="0" w:type="dxa"/>
+              <w:right w:w="0" w:type="dxa"/>
+            </w:tcMar>
+            <w:vAlign w:val="center"/>
+          </w:tcPr>
+          <w:p>
+            <w:pPr>
+              <w:pStyle w:val="Normal"/>
+              <w:jc w:val="left"/>
+              <w:pBdr>
+                <w:bottom w:val="none" w:sz="0" w:space="0" w:color="000000"/>
+                <w:top w:val="none" w:sz="0" w:space="0" w:color="000000"/>
+                <w:left w:val="none" w:sz="0" w:space="0" w:color="000000"/>
+                <w:right w:val="none" w:sz="0" w:space="0" w:color="000000"/>
+              </w:pBdr>
+              <w:spacing w:after="100" w:before="100" w:line="240"/>
+              <w:ind w:left="100" w:right="100" w:firstLine="0" w:firstLineChars="0"/>
+              <w:rPr>
+                <w:rFonts w:ascii="Arial" w:hAnsi="Arial" w:eastAsia="Arial" w:cs="Arial"/>
+                <w:i w:val="false"/>
+                <w:b w:val="false"/>
+                <w:u w:val="none"/>
+                <w:sz w:val="20"/>
+                <w:szCs w:val="20"/>
+                <w:color w:val="000000"/>
+              </w:rPr>
+            </w:pPr>
+            <w:r>
+              <w:rPr>
+                <w:rFonts w:ascii="Arial" w:hAnsi="Arial" w:eastAsia="Arial" w:cs="Arial"/>
+                <w:i w:val="false"/>
+                <w:b w:val="false"/>
+                <w:u w:val="none"/>
+                <w:sz w:val="20"/>
+                <w:szCs w:val="20"/>
+                <w:color w:val="000000"/>
+              </w:rPr>
+              <w:t xml:space="preserve">2.8 [0.0-5.0]</w:t>
             </w:r>
           </w:p>
         </w:tc>
@@ -2431,60 +2431,60 @@
                 <w:szCs w:val="20"/>
                 <w:color w:val="000000"/>
               </w:rPr>
-              <w:t xml:space="preserve">NA [NA-NA]</w:t>
-            </w:r>
-          </w:p>
-        </w:tc>
-        <w:tc>
-          <w:tcPr>
-            <w:tcBorders>
-              <w:bottom w:val="single" w:sz="6" w:space="0" w:color="666666"/>
-              <w:top w:val="single" w:sz="6" w:space="0" w:color="666666"/>
-              <w:left w:val="none" w:sz="0" w:space="0" w:color="000000"/>
-              <w:right w:val="none" w:sz="0" w:space="0" w:color="000000"/>
-            </w:tcBorders>
-            <w:shd w:val="clear" w:color="auto" w:fill="FFFFFF"/>
-            <w:tcMar>
-              <w:top w:w="0" w:type="dxa"/>
-              <w:bottom w:w="0" w:type="dxa"/>
-              <w:left w:w="0" w:type="dxa"/>
-              <w:right w:w="0" w:type="dxa"/>
-            </w:tcMar>
-            <w:vAlign w:val="center"/>
-          </w:tcPr>
-          <w:p>
-            <w:pPr>
-              <w:pStyle w:val="Normal"/>
-              <w:jc w:val="left"/>
-              <w:pBdr>
-                <w:bottom w:val="none" w:sz="0" w:space="0" w:color="000000"/>
-                <w:top w:val="none" w:sz="0" w:space="0" w:color="000000"/>
-                <w:left w:val="none" w:sz="0" w:space="0" w:color="000000"/>
-                <w:right w:val="none" w:sz="0" w:space="0" w:color="000000"/>
-              </w:pBdr>
-              <w:spacing w:after="100" w:before="100" w:line="240"/>
-              <w:ind w:left="100" w:right="100" w:firstLine="0" w:firstLineChars="0"/>
-              <w:rPr>
-                <w:rFonts w:ascii="Arial" w:hAnsi="Arial" w:eastAsia="Arial" w:cs="Arial"/>
-                <w:i w:val="false"/>
-                <w:b w:val="false"/>
-                <w:u w:val="none"/>
-                <w:sz w:val="20"/>
-                <w:szCs w:val="20"/>
-                <w:color w:val="000000"/>
-              </w:rPr>
-            </w:pPr>
-            <w:r>
-              <w:rPr>
-                <w:rFonts w:ascii="Arial" w:hAnsi="Arial" w:eastAsia="Arial" w:cs="Arial"/>
-                <w:i w:val="false"/>
-                <w:b w:val="false"/>
-                <w:u w:val="none"/>
-                <w:sz w:val="20"/>
-                <w:szCs w:val="20"/>
-                <w:color w:val="000000"/>
-              </w:rPr>
-              <w:t xml:space="preserve">NA [NA-NA]</w:t>
+              <w:t xml:space="preserve">41.1 [27.0-44.1]</w:t>
+            </w:r>
+          </w:p>
+        </w:tc>
+        <w:tc>
+          <w:tcPr>
+            <w:tcBorders>
+              <w:bottom w:val="single" w:sz="6" w:space="0" w:color="666666"/>
+              <w:top w:val="single" w:sz="6" w:space="0" w:color="666666"/>
+              <w:left w:val="none" w:sz="0" w:space="0" w:color="000000"/>
+              <w:right w:val="none" w:sz="0" w:space="0" w:color="000000"/>
+            </w:tcBorders>
+            <w:shd w:val="clear" w:color="auto" w:fill="FFFFFF"/>
+            <w:tcMar>
+              <w:top w:w="0" w:type="dxa"/>
+              <w:bottom w:w="0" w:type="dxa"/>
+              <w:left w:w="0" w:type="dxa"/>
+              <w:right w:w="0" w:type="dxa"/>
+            </w:tcMar>
+            <w:vAlign w:val="center"/>
+          </w:tcPr>
+          <w:p>
+            <w:pPr>
+              <w:pStyle w:val="Normal"/>
+              <w:jc w:val="left"/>
+              <w:pBdr>
+                <w:bottom w:val="none" w:sz="0" w:space="0" w:color="000000"/>
+                <w:top w:val="none" w:sz="0" w:space="0" w:color="000000"/>
+                <w:left w:val="none" w:sz="0" w:space="0" w:color="000000"/>
+                <w:right w:val="none" w:sz="0" w:space="0" w:color="000000"/>
+              </w:pBdr>
+              <w:spacing w:after="100" w:before="100" w:line="240"/>
+              <w:ind w:left="100" w:right="100" w:firstLine="0" w:firstLineChars="0"/>
+              <w:rPr>
+                <w:rFonts w:ascii="Arial" w:hAnsi="Arial" w:eastAsia="Arial" w:cs="Arial"/>
+                <w:i w:val="false"/>
+                <w:b w:val="false"/>
+                <w:u w:val="none"/>
+                <w:sz w:val="20"/>
+                <w:szCs w:val="20"/>
+                <w:color w:val="000000"/>
+              </w:rPr>
+            </w:pPr>
+            <w:r>
+              <w:rPr>
+                <w:rFonts w:ascii="Arial" w:hAnsi="Arial" w:eastAsia="Arial" w:cs="Arial"/>
+                <w:i w:val="false"/>
+                <w:b w:val="false"/>
+                <w:u w:val="none"/>
+                <w:sz w:val="20"/>
+                <w:szCs w:val="20"/>
+                <w:color w:val="000000"/>
+              </w:rPr>
+              <w:t xml:space="preserve">26.4 [20.6-30.1]</w:t>
             </w:r>
           </w:p>
         </w:tc>
@@ -2596,60 +2596,60 @@
                 <w:szCs w:val="20"/>
                 <w:color w:val="000000"/>
               </w:rPr>
-              <w:t xml:space="preserve">NA [NA-NA]</w:t>
-            </w:r>
-          </w:p>
-        </w:tc>
-        <w:tc>
-          <w:tcPr>
-            <w:tcBorders>
-              <w:bottom w:val="single" w:sz="6" w:space="0" w:color="666666"/>
-              <w:top w:val="single" w:sz="6" w:space="0" w:color="666666"/>
-              <w:left w:val="none" w:sz="0" w:space="0" w:color="000000"/>
-              <w:right w:val="none" w:sz="0" w:space="0" w:color="000000"/>
-            </w:tcBorders>
-            <w:shd w:val="clear" w:color="auto" w:fill="FFFFFF"/>
-            <w:tcMar>
-              <w:top w:w="0" w:type="dxa"/>
-              <w:bottom w:w="0" w:type="dxa"/>
-              <w:left w:w="0" w:type="dxa"/>
-              <w:right w:w="0" w:type="dxa"/>
-            </w:tcMar>
-            <w:vAlign w:val="center"/>
-          </w:tcPr>
-          <w:p>
-            <w:pPr>
-              <w:pStyle w:val="Normal"/>
-              <w:jc w:val="left"/>
-              <w:pBdr>
-                <w:bottom w:val="none" w:sz="0" w:space="0" w:color="000000"/>
-                <w:top w:val="none" w:sz="0" w:space="0" w:color="000000"/>
-                <w:left w:val="none" w:sz="0" w:space="0" w:color="000000"/>
-                <w:right w:val="none" w:sz="0" w:space="0" w:color="000000"/>
-              </w:pBdr>
-              <w:spacing w:after="100" w:before="100" w:line="240"/>
-              <w:ind w:left="100" w:right="100" w:firstLine="0" w:firstLineChars="0"/>
-              <w:rPr>
-                <w:rFonts w:ascii="Arial" w:hAnsi="Arial" w:eastAsia="Arial" w:cs="Arial"/>
-                <w:i w:val="false"/>
-                <w:b w:val="false"/>
-                <w:u w:val="none"/>
-                <w:sz w:val="20"/>
-                <w:szCs w:val="20"/>
-                <w:color w:val="000000"/>
-              </w:rPr>
-            </w:pPr>
-            <w:r>
-              <w:rPr>
-                <w:rFonts w:ascii="Arial" w:hAnsi="Arial" w:eastAsia="Arial" w:cs="Arial"/>
-                <w:i w:val="false"/>
-                <w:b w:val="false"/>
-                <w:u w:val="none"/>
-                <w:sz w:val="20"/>
-                <w:szCs w:val="20"/>
-                <w:color w:val="000000"/>
-              </w:rPr>
-              <w:t xml:space="preserve">NA [NA-NA]</w:t>
+              <w:t xml:space="preserve">5.4 [3.8-6.4]</w:t>
+            </w:r>
+          </w:p>
+        </w:tc>
+        <w:tc>
+          <w:tcPr>
+            <w:tcBorders>
+              <w:bottom w:val="single" w:sz="6" w:space="0" w:color="666666"/>
+              <w:top w:val="single" w:sz="6" w:space="0" w:color="666666"/>
+              <w:left w:val="none" w:sz="0" w:space="0" w:color="000000"/>
+              <w:right w:val="none" w:sz="0" w:space="0" w:color="000000"/>
+            </w:tcBorders>
+            <w:shd w:val="clear" w:color="auto" w:fill="FFFFFF"/>
+            <w:tcMar>
+              <w:top w:w="0" w:type="dxa"/>
+              <w:bottom w:w="0" w:type="dxa"/>
+              <w:left w:w="0" w:type="dxa"/>
+              <w:right w:w="0" w:type="dxa"/>
+            </w:tcMar>
+            <w:vAlign w:val="center"/>
+          </w:tcPr>
+          <w:p>
+            <w:pPr>
+              <w:pStyle w:val="Normal"/>
+              <w:jc w:val="left"/>
+              <w:pBdr>
+                <w:bottom w:val="none" w:sz="0" w:space="0" w:color="000000"/>
+                <w:top w:val="none" w:sz="0" w:space="0" w:color="000000"/>
+                <w:left w:val="none" w:sz="0" w:space="0" w:color="000000"/>
+                <w:right w:val="none" w:sz="0" w:space="0" w:color="000000"/>
+              </w:pBdr>
+              <w:spacing w:after="100" w:before="100" w:line="240"/>
+              <w:ind w:left="100" w:right="100" w:firstLine="0" w:firstLineChars="0"/>
+              <w:rPr>
+                <w:rFonts w:ascii="Arial" w:hAnsi="Arial" w:eastAsia="Arial" w:cs="Arial"/>
+                <w:i w:val="false"/>
+                <w:b w:val="false"/>
+                <w:u w:val="none"/>
+                <w:sz w:val="20"/>
+                <w:szCs w:val="20"/>
+                <w:color w:val="000000"/>
+              </w:rPr>
+            </w:pPr>
+            <w:r>
+              <w:rPr>
+                <w:rFonts w:ascii="Arial" w:hAnsi="Arial" w:eastAsia="Arial" w:cs="Arial"/>
+                <w:i w:val="false"/>
+                <w:b w:val="false"/>
+                <w:u w:val="none"/>
+                <w:sz w:val="20"/>
+                <w:szCs w:val="20"/>
+                <w:color w:val="000000"/>
+              </w:rPr>
+              <w:t xml:space="preserve">6.0 [5.5-7.1]</w:t>
             </w:r>
           </w:p>
         </w:tc>
@@ -2761,60 +2761,60 @@
                 <w:szCs w:val="20"/>
                 <w:color w:val="000000"/>
               </w:rPr>
-              <w:t xml:space="preserve">NA [NA-NA]</w:t>
-            </w:r>
-          </w:p>
-        </w:tc>
-        <w:tc>
-          <w:tcPr>
-            <w:tcBorders>
-              <w:bottom w:val="single" w:sz="6" w:space="0" w:color="666666"/>
-              <w:top w:val="single" w:sz="6" w:space="0" w:color="666666"/>
-              <w:left w:val="none" w:sz="0" w:space="0" w:color="000000"/>
-              <w:right w:val="none" w:sz="0" w:space="0" w:color="000000"/>
-            </w:tcBorders>
-            <w:shd w:val="clear" w:color="auto" w:fill="FFFFFF"/>
-            <w:tcMar>
-              <w:top w:w="0" w:type="dxa"/>
-              <w:bottom w:w="0" w:type="dxa"/>
-              <w:left w:w="0" w:type="dxa"/>
-              <w:right w:w="0" w:type="dxa"/>
-            </w:tcMar>
-            <w:vAlign w:val="center"/>
-          </w:tcPr>
-          <w:p>
-            <w:pPr>
-              <w:pStyle w:val="Normal"/>
-              <w:jc w:val="left"/>
-              <w:pBdr>
-                <w:bottom w:val="none" w:sz="0" w:space="0" w:color="000000"/>
-                <w:top w:val="none" w:sz="0" w:space="0" w:color="000000"/>
-                <w:left w:val="none" w:sz="0" w:space="0" w:color="000000"/>
-                <w:right w:val="none" w:sz="0" w:space="0" w:color="000000"/>
-              </w:pBdr>
-              <w:spacing w:after="100" w:before="100" w:line="240"/>
-              <w:ind w:left="100" w:right="100" w:firstLine="0" w:firstLineChars="0"/>
-              <w:rPr>
-                <w:rFonts w:ascii="Arial" w:hAnsi="Arial" w:eastAsia="Arial" w:cs="Arial"/>
-                <w:i w:val="false"/>
-                <w:b w:val="false"/>
-                <w:u w:val="none"/>
-                <w:sz w:val="20"/>
-                <w:szCs w:val="20"/>
-                <w:color w:val="000000"/>
-              </w:rPr>
-            </w:pPr>
-            <w:r>
-              <w:rPr>
-                <w:rFonts w:ascii="Arial" w:hAnsi="Arial" w:eastAsia="Arial" w:cs="Arial"/>
-                <w:i w:val="false"/>
-                <w:b w:val="false"/>
-                <w:u w:val="none"/>
-                <w:sz w:val="20"/>
-                <w:szCs w:val="20"/>
-                <w:color w:val="000000"/>
-              </w:rPr>
-              <w:t xml:space="preserve">NA [NA-NA]</w:t>
+              <w:t xml:space="preserve">8.9 [7.7-11.8]</w:t>
+            </w:r>
+          </w:p>
+        </w:tc>
+        <w:tc>
+          <w:tcPr>
+            <w:tcBorders>
+              <w:bottom w:val="single" w:sz="6" w:space="0" w:color="666666"/>
+              <w:top w:val="single" w:sz="6" w:space="0" w:color="666666"/>
+              <w:left w:val="none" w:sz="0" w:space="0" w:color="000000"/>
+              <w:right w:val="none" w:sz="0" w:space="0" w:color="000000"/>
+            </w:tcBorders>
+            <w:shd w:val="clear" w:color="auto" w:fill="FFFFFF"/>
+            <w:tcMar>
+              <w:top w:w="0" w:type="dxa"/>
+              <w:bottom w:w="0" w:type="dxa"/>
+              <w:left w:w="0" w:type="dxa"/>
+              <w:right w:w="0" w:type="dxa"/>
+            </w:tcMar>
+            <w:vAlign w:val="center"/>
+          </w:tcPr>
+          <w:p>
+            <w:pPr>
+              <w:pStyle w:val="Normal"/>
+              <w:jc w:val="left"/>
+              <w:pBdr>
+                <w:bottom w:val="none" w:sz="0" w:space="0" w:color="000000"/>
+                <w:top w:val="none" w:sz="0" w:space="0" w:color="000000"/>
+                <w:left w:val="none" w:sz="0" w:space="0" w:color="000000"/>
+                <w:right w:val="none" w:sz="0" w:space="0" w:color="000000"/>
+              </w:pBdr>
+              <w:spacing w:after="100" w:before="100" w:line="240"/>
+              <w:ind w:left="100" w:right="100" w:firstLine="0" w:firstLineChars="0"/>
+              <w:rPr>
+                <w:rFonts w:ascii="Arial" w:hAnsi="Arial" w:eastAsia="Arial" w:cs="Arial"/>
+                <w:i w:val="false"/>
+                <w:b w:val="false"/>
+                <w:u w:val="none"/>
+                <w:sz w:val="20"/>
+                <w:szCs w:val="20"/>
+                <w:color w:val="000000"/>
+              </w:rPr>
+            </w:pPr>
+            <w:r>
+              <w:rPr>
+                <w:rFonts w:ascii="Arial" w:hAnsi="Arial" w:eastAsia="Arial" w:cs="Arial"/>
+                <w:i w:val="false"/>
+                <w:b w:val="false"/>
+                <w:u w:val="none"/>
+                <w:sz w:val="20"/>
+                <w:szCs w:val="20"/>
+                <w:color w:val="000000"/>
+              </w:rPr>
+              <w:t xml:space="preserve">7.5 [7.3-7.7]</w:t>
             </w:r>
           </w:p>
         </w:tc>
@@ -2926,60 +2926,60 @@
                 <w:szCs w:val="20"/>
                 <w:color w:val="000000"/>
               </w:rPr>
-              <w:t xml:space="preserve">NA [NA-NA]</w:t>
-            </w:r>
-          </w:p>
-        </w:tc>
-        <w:tc>
-          <w:tcPr>
-            <w:tcBorders>
-              <w:bottom w:val="single" w:sz="6" w:space="0" w:color="666666"/>
-              <w:top w:val="single" w:sz="6" w:space="0" w:color="666666"/>
-              <w:left w:val="none" w:sz="0" w:space="0" w:color="000000"/>
-              <w:right w:val="none" w:sz="0" w:space="0" w:color="000000"/>
-            </w:tcBorders>
-            <w:shd w:val="clear" w:color="auto" w:fill="FFFFFF"/>
-            <w:tcMar>
-              <w:top w:w="0" w:type="dxa"/>
-              <w:bottom w:w="0" w:type="dxa"/>
-              <w:left w:w="0" w:type="dxa"/>
-              <w:right w:w="0" w:type="dxa"/>
-            </w:tcMar>
-            <w:vAlign w:val="center"/>
-          </w:tcPr>
-          <w:p>
-            <w:pPr>
-              <w:pStyle w:val="Normal"/>
-              <w:jc w:val="left"/>
-              <w:pBdr>
-                <w:bottom w:val="none" w:sz="0" w:space="0" w:color="000000"/>
-                <w:top w:val="none" w:sz="0" w:space="0" w:color="000000"/>
-                <w:left w:val="none" w:sz="0" w:space="0" w:color="000000"/>
-                <w:right w:val="none" w:sz="0" w:space="0" w:color="000000"/>
-              </w:pBdr>
-              <w:spacing w:after="100" w:before="100" w:line="240"/>
-              <w:ind w:left="100" w:right="100" w:firstLine="0" w:firstLineChars="0"/>
-              <w:rPr>
-                <w:rFonts w:ascii="Arial" w:hAnsi="Arial" w:eastAsia="Arial" w:cs="Arial"/>
-                <w:i w:val="false"/>
-                <w:b w:val="false"/>
-                <w:u w:val="none"/>
-                <w:sz w:val="20"/>
-                <w:szCs w:val="20"/>
-                <w:color w:val="000000"/>
-              </w:rPr>
-            </w:pPr>
-            <w:r>
-              <w:rPr>
-                <w:rFonts w:ascii="Arial" w:hAnsi="Arial" w:eastAsia="Arial" w:cs="Arial"/>
-                <w:i w:val="false"/>
-                <w:b w:val="false"/>
-                <w:u w:val="none"/>
-                <w:sz w:val="20"/>
-                <w:szCs w:val="20"/>
-                <w:color w:val="000000"/>
-              </w:rPr>
-              <w:t xml:space="preserve">NA [NA-NA]</w:t>
+              <w:t xml:space="preserve">4.5 [3.6-5.3]</w:t>
+            </w:r>
+          </w:p>
+        </w:tc>
+        <w:tc>
+          <w:tcPr>
+            <w:tcBorders>
+              <w:bottom w:val="single" w:sz="6" w:space="0" w:color="666666"/>
+              <w:top w:val="single" w:sz="6" w:space="0" w:color="666666"/>
+              <w:left w:val="none" w:sz="0" w:space="0" w:color="000000"/>
+              <w:right w:val="none" w:sz="0" w:space="0" w:color="000000"/>
+            </w:tcBorders>
+            <w:shd w:val="clear" w:color="auto" w:fill="FFFFFF"/>
+            <w:tcMar>
+              <w:top w:w="0" w:type="dxa"/>
+              <w:bottom w:w="0" w:type="dxa"/>
+              <w:left w:w="0" w:type="dxa"/>
+              <w:right w:w="0" w:type="dxa"/>
+            </w:tcMar>
+            <w:vAlign w:val="center"/>
+          </w:tcPr>
+          <w:p>
+            <w:pPr>
+              <w:pStyle w:val="Normal"/>
+              <w:jc w:val="left"/>
+              <w:pBdr>
+                <w:bottom w:val="none" w:sz="0" w:space="0" w:color="000000"/>
+                <w:top w:val="none" w:sz="0" w:space="0" w:color="000000"/>
+                <w:left w:val="none" w:sz="0" w:space="0" w:color="000000"/>
+                <w:right w:val="none" w:sz="0" w:space="0" w:color="000000"/>
+              </w:pBdr>
+              <w:spacing w:after="100" w:before="100" w:line="240"/>
+              <w:ind w:left="100" w:right="100" w:firstLine="0" w:firstLineChars="0"/>
+              <w:rPr>
+                <w:rFonts w:ascii="Arial" w:hAnsi="Arial" w:eastAsia="Arial" w:cs="Arial"/>
+                <w:i w:val="false"/>
+                <w:b w:val="false"/>
+                <w:u w:val="none"/>
+                <w:sz w:val="20"/>
+                <w:szCs w:val="20"/>
+                <w:color w:val="000000"/>
+              </w:rPr>
+            </w:pPr>
+            <w:r>
+              <w:rPr>
+                <w:rFonts w:ascii="Arial" w:hAnsi="Arial" w:eastAsia="Arial" w:cs="Arial"/>
+                <w:i w:val="false"/>
+                <w:b w:val="false"/>
+                <w:u w:val="none"/>
+                <w:sz w:val="20"/>
+                <w:szCs w:val="20"/>
+                <w:color w:val="000000"/>
+              </w:rPr>
+              <w:t xml:space="preserve">5.6 [5.5-6.1]</w:t>
             </w:r>
           </w:p>
         </w:tc>
@@ -3091,60 +3091,60 @@
                 <w:szCs w:val="20"/>
                 <w:color w:val="000000"/>
               </w:rPr>
-              <w:t xml:space="preserve">NA [NA-NA]</w:t>
-            </w:r>
-          </w:p>
-        </w:tc>
-        <w:tc>
-          <w:tcPr>
-            <w:tcBorders>
-              <w:bottom w:val="single" w:sz="6" w:space="0" w:color="666666"/>
-              <w:top w:val="single" w:sz="6" w:space="0" w:color="666666"/>
-              <w:left w:val="none" w:sz="0" w:space="0" w:color="000000"/>
-              <w:right w:val="none" w:sz="0" w:space="0" w:color="000000"/>
-            </w:tcBorders>
-            <w:shd w:val="clear" w:color="auto" w:fill="FFFFFF"/>
-            <w:tcMar>
-              <w:top w:w="0" w:type="dxa"/>
-              <w:bottom w:w="0" w:type="dxa"/>
-              <w:left w:w="0" w:type="dxa"/>
-              <w:right w:w="0" w:type="dxa"/>
-            </w:tcMar>
-            <w:vAlign w:val="center"/>
-          </w:tcPr>
-          <w:p>
-            <w:pPr>
-              <w:pStyle w:val="Normal"/>
-              <w:jc w:val="left"/>
-              <w:pBdr>
-                <w:bottom w:val="none" w:sz="0" w:space="0" w:color="000000"/>
-                <w:top w:val="none" w:sz="0" w:space="0" w:color="000000"/>
-                <w:left w:val="none" w:sz="0" w:space="0" w:color="000000"/>
-                <w:right w:val="none" w:sz="0" w:space="0" w:color="000000"/>
-              </w:pBdr>
-              <w:spacing w:after="100" w:before="100" w:line="240"/>
-              <w:ind w:left="100" w:right="100" w:firstLine="0" w:firstLineChars="0"/>
-              <w:rPr>
-                <w:rFonts w:ascii="Arial" w:hAnsi="Arial" w:eastAsia="Arial" w:cs="Arial"/>
-                <w:i w:val="false"/>
-                <w:b w:val="false"/>
-                <w:u w:val="none"/>
-                <w:sz w:val="20"/>
-                <w:szCs w:val="20"/>
-                <w:color w:val="000000"/>
-              </w:rPr>
-            </w:pPr>
-            <w:r>
-              <w:rPr>
-                <w:rFonts w:ascii="Arial" w:hAnsi="Arial" w:eastAsia="Arial" w:cs="Arial"/>
-                <w:i w:val="false"/>
-                <w:b w:val="false"/>
-                <w:u w:val="none"/>
-                <w:sz w:val="20"/>
-                <w:szCs w:val="20"/>
-                <w:color w:val="000000"/>
-              </w:rPr>
-              <w:t xml:space="preserve">NA [NA-NA]</w:t>
+              <w:t xml:space="preserve">8.7 [8.5-9.4]</w:t>
+            </w:r>
+          </w:p>
+        </w:tc>
+        <w:tc>
+          <w:tcPr>
+            <w:tcBorders>
+              <w:bottom w:val="single" w:sz="6" w:space="0" w:color="666666"/>
+              <w:top w:val="single" w:sz="6" w:space="0" w:color="666666"/>
+              <w:left w:val="none" w:sz="0" w:space="0" w:color="000000"/>
+              <w:right w:val="none" w:sz="0" w:space="0" w:color="000000"/>
+            </w:tcBorders>
+            <w:shd w:val="clear" w:color="auto" w:fill="FFFFFF"/>
+            <w:tcMar>
+              <w:top w:w="0" w:type="dxa"/>
+              <w:bottom w:w="0" w:type="dxa"/>
+              <w:left w:w="0" w:type="dxa"/>
+              <w:right w:w="0" w:type="dxa"/>
+            </w:tcMar>
+            <w:vAlign w:val="center"/>
+          </w:tcPr>
+          <w:p>
+            <w:pPr>
+              <w:pStyle w:val="Normal"/>
+              <w:jc w:val="left"/>
+              <w:pBdr>
+                <w:bottom w:val="none" w:sz="0" w:space="0" w:color="000000"/>
+                <w:top w:val="none" w:sz="0" w:space="0" w:color="000000"/>
+                <w:left w:val="none" w:sz="0" w:space="0" w:color="000000"/>
+                <w:right w:val="none" w:sz="0" w:space="0" w:color="000000"/>
+              </w:pBdr>
+              <w:spacing w:after="100" w:before="100" w:line="240"/>
+              <w:ind w:left="100" w:right="100" w:firstLine="0" w:firstLineChars="0"/>
+              <w:rPr>
+                <w:rFonts w:ascii="Arial" w:hAnsi="Arial" w:eastAsia="Arial" w:cs="Arial"/>
+                <w:i w:val="false"/>
+                <w:b w:val="false"/>
+                <w:u w:val="none"/>
+                <w:sz w:val="20"/>
+                <w:szCs w:val="20"/>
+                <w:color w:val="000000"/>
+              </w:rPr>
+            </w:pPr>
+            <w:r>
+              <w:rPr>
+                <w:rFonts w:ascii="Arial" w:hAnsi="Arial" w:eastAsia="Arial" w:cs="Arial"/>
+                <w:i w:val="false"/>
+                <w:b w:val="false"/>
+                <w:u w:val="none"/>
+                <w:sz w:val="20"/>
+                <w:szCs w:val="20"/>
+                <w:color w:val="000000"/>
+              </w:rPr>
+              <w:t xml:space="preserve">8.9 [8.5-9.5]</w:t>
             </w:r>
           </w:p>
         </w:tc>
@@ -3256,60 +3256,60 @@
                 <w:szCs w:val="20"/>
                 <w:color w:val="000000"/>
               </w:rPr>
-              <w:t xml:space="preserve">NA [NA-NA]</w:t>
-            </w:r>
-          </w:p>
-        </w:tc>
-        <w:tc>
-          <w:tcPr>
-            <w:tcBorders>
-              <w:bottom w:val="single" w:sz="6" w:space="0" w:color="666666"/>
-              <w:top w:val="single" w:sz="6" w:space="0" w:color="666666"/>
-              <w:left w:val="none" w:sz="0" w:space="0" w:color="000000"/>
-              <w:right w:val="none" w:sz="0" w:space="0" w:color="000000"/>
-            </w:tcBorders>
-            <w:shd w:val="clear" w:color="auto" w:fill="FFFFFF"/>
-            <w:tcMar>
-              <w:top w:w="0" w:type="dxa"/>
-              <w:bottom w:w="0" w:type="dxa"/>
-              <w:left w:w="0" w:type="dxa"/>
-              <w:right w:w="0" w:type="dxa"/>
-            </w:tcMar>
-            <w:vAlign w:val="center"/>
-          </w:tcPr>
-          <w:p>
-            <w:pPr>
-              <w:pStyle w:val="Normal"/>
-              <w:jc w:val="left"/>
-              <w:pBdr>
-                <w:bottom w:val="none" w:sz="0" w:space="0" w:color="000000"/>
-                <w:top w:val="none" w:sz="0" w:space="0" w:color="000000"/>
-                <w:left w:val="none" w:sz="0" w:space="0" w:color="000000"/>
-                <w:right w:val="none" w:sz="0" w:space="0" w:color="000000"/>
-              </w:pBdr>
-              <w:spacing w:after="100" w:before="100" w:line="240"/>
-              <w:ind w:left="100" w:right="100" w:firstLine="0" w:firstLineChars="0"/>
-              <w:rPr>
-                <w:rFonts w:ascii="Arial" w:hAnsi="Arial" w:eastAsia="Arial" w:cs="Arial"/>
-                <w:i w:val="false"/>
-                <w:b w:val="false"/>
-                <w:u w:val="none"/>
-                <w:sz w:val="20"/>
-                <w:szCs w:val="20"/>
-                <w:color w:val="000000"/>
-              </w:rPr>
-            </w:pPr>
-            <w:r>
-              <w:rPr>
-                <w:rFonts w:ascii="Arial" w:hAnsi="Arial" w:eastAsia="Arial" w:cs="Arial"/>
-                <w:i w:val="false"/>
-                <w:b w:val="false"/>
-                <w:u w:val="none"/>
-                <w:sz w:val="20"/>
-                <w:szCs w:val="20"/>
-                <w:color w:val="000000"/>
-              </w:rPr>
-              <w:t xml:space="preserve">NA [NA-NA]</w:t>
+              <w:t xml:space="preserve">3.5 [3.2-4.0]</w:t>
+            </w:r>
+          </w:p>
+        </w:tc>
+        <w:tc>
+          <w:tcPr>
+            <w:tcBorders>
+              <w:bottom w:val="single" w:sz="6" w:space="0" w:color="666666"/>
+              <w:top w:val="single" w:sz="6" w:space="0" w:color="666666"/>
+              <w:left w:val="none" w:sz="0" w:space="0" w:color="000000"/>
+              <w:right w:val="none" w:sz="0" w:space="0" w:color="000000"/>
+            </w:tcBorders>
+            <w:shd w:val="clear" w:color="auto" w:fill="FFFFFF"/>
+            <w:tcMar>
+              <w:top w:w="0" w:type="dxa"/>
+              <w:bottom w:w="0" w:type="dxa"/>
+              <w:left w:w="0" w:type="dxa"/>
+              <w:right w:w="0" w:type="dxa"/>
+            </w:tcMar>
+            <w:vAlign w:val="center"/>
+          </w:tcPr>
+          <w:p>
+            <w:pPr>
+              <w:pStyle w:val="Normal"/>
+              <w:jc w:val="left"/>
+              <w:pBdr>
+                <w:bottom w:val="none" w:sz="0" w:space="0" w:color="000000"/>
+                <w:top w:val="none" w:sz="0" w:space="0" w:color="000000"/>
+                <w:left w:val="none" w:sz="0" w:space="0" w:color="000000"/>
+                <w:right w:val="none" w:sz="0" w:space="0" w:color="000000"/>
+              </w:pBdr>
+              <w:spacing w:after="100" w:before="100" w:line="240"/>
+              <w:ind w:left="100" w:right="100" w:firstLine="0" w:firstLineChars="0"/>
+              <w:rPr>
+                <w:rFonts w:ascii="Arial" w:hAnsi="Arial" w:eastAsia="Arial" w:cs="Arial"/>
+                <w:i w:val="false"/>
+                <w:b w:val="false"/>
+                <w:u w:val="none"/>
+                <w:sz w:val="20"/>
+                <w:szCs w:val="20"/>
+                <w:color w:val="000000"/>
+              </w:rPr>
+            </w:pPr>
+            <w:r>
+              <w:rPr>
+                <w:rFonts w:ascii="Arial" w:hAnsi="Arial" w:eastAsia="Arial" w:cs="Arial"/>
+                <w:i w:val="false"/>
+                <w:b w:val="false"/>
+                <w:u w:val="none"/>
+                <w:sz w:val="20"/>
+                <w:szCs w:val="20"/>
+                <w:color w:val="000000"/>
+              </w:rPr>
+              <w:t xml:space="preserve">2.5 [0.0-4.2]</w:t>
             </w:r>
           </w:p>
         </w:tc>
@@ -3421,60 +3421,60 @@
                 <w:szCs w:val="20"/>
                 <w:color w:val="000000"/>
               </w:rPr>
-              <w:t xml:space="preserve">NA [NA-NA]</w:t>
-            </w:r>
-          </w:p>
-        </w:tc>
-        <w:tc>
-          <w:tcPr>
-            <w:tcBorders>
-              <w:bottom w:val="single" w:sz="6" w:space="0" w:color="666666"/>
-              <w:top w:val="single" w:sz="6" w:space="0" w:color="666666"/>
-              <w:left w:val="none" w:sz="0" w:space="0" w:color="000000"/>
-              <w:right w:val="none" w:sz="0" w:space="0" w:color="000000"/>
-            </w:tcBorders>
-            <w:shd w:val="clear" w:color="auto" w:fill="FFFFFF"/>
-            <w:tcMar>
-              <w:top w:w="0" w:type="dxa"/>
-              <w:bottom w:w="0" w:type="dxa"/>
-              <w:left w:w="0" w:type="dxa"/>
-              <w:right w:w="0" w:type="dxa"/>
-            </w:tcMar>
-            <w:vAlign w:val="center"/>
-          </w:tcPr>
-          <w:p>
-            <w:pPr>
-              <w:pStyle w:val="Normal"/>
-              <w:jc w:val="left"/>
-              <w:pBdr>
-                <w:bottom w:val="none" w:sz="0" w:space="0" w:color="000000"/>
-                <w:top w:val="none" w:sz="0" w:space="0" w:color="000000"/>
-                <w:left w:val="none" w:sz="0" w:space="0" w:color="000000"/>
-                <w:right w:val="none" w:sz="0" w:space="0" w:color="000000"/>
-              </w:pBdr>
-              <w:spacing w:after="100" w:before="100" w:line="240"/>
-              <w:ind w:left="100" w:right="100" w:firstLine="0" w:firstLineChars="0"/>
-              <w:rPr>
-                <w:rFonts w:ascii="Arial" w:hAnsi="Arial" w:eastAsia="Arial" w:cs="Arial"/>
-                <w:i w:val="false"/>
-                <w:b w:val="false"/>
-                <w:u w:val="none"/>
-                <w:sz w:val="20"/>
-                <w:szCs w:val="20"/>
-                <w:color w:val="000000"/>
-              </w:rPr>
-            </w:pPr>
-            <w:r>
-              <w:rPr>
-                <w:rFonts w:ascii="Arial" w:hAnsi="Arial" w:eastAsia="Arial" w:cs="Arial"/>
-                <w:i w:val="false"/>
-                <w:b w:val="false"/>
-                <w:u w:val="none"/>
-                <w:sz w:val="20"/>
-                <w:szCs w:val="20"/>
-                <w:color w:val="000000"/>
-              </w:rPr>
-              <w:t xml:space="preserve">NA [NA-NA]</w:t>
+              <w:t xml:space="preserve">32.5 [29.4-39.9]</w:t>
+            </w:r>
+          </w:p>
+        </w:tc>
+        <w:tc>
+          <w:tcPr>
+            <w:tcBorders>
+              <w:bottom w:val="single" w:sz="6" w:space="0" w:color="666666"/>
+              <w:top w:val="single" w:sz="6" w:space="0" w:color="666666"/>
+              <w:left w:val="none" w:sz="0" w:space="0" w:color="000000"/>
+              <w:right w:val="none" w:sz="0" w:space="0" w:color="000000"/>
+            </w:tcBorders>
+            <w:shd w:val="clear" w:color="auto" w:fill="FFFFFF"/>
+            <w:tcMar>
+              <w:top w:w="0" w:type="dxa"/>
+              <w:bottom w:w="0" w:type="dxa"/>
+              <w:left w:w="0" w:type="dxa"/>
+              <w:right w:w="0" w:type="dxa"/>
+            </w:tcMar>
+            <w:vAlign w:val="center"/>
+          </w:tcPr>
+          <w:p>
+            <w:pPr>
+              <w:pStyle w:val="Normal"/>
+              <w:jc w:val="left"/>
+              <w:pBdr>
+                <w:bottom w:val="none" w:sz="0" w:space="0" w:color="000000"/>
+                <w:top w:val="none" w:sz="0" w:space="0" w:color="000000"/>
+                <w:left w:val="none" w:sz="0" w:space="0" w:color="000000"/>
+                <w:right w:val="none" w:sz="0" w:space="0" w:color="000000"/>
+              </w:pBdr>
+              <w:spacing w:after="100" w:before="100" w:line="240"/>
+              <w:ind w:left="100" w:right="100" w:firstLine="0" w:firstLineChars="0"/>
+              <w:rPr>
+                <w:rFonts w:ascii="Arial" w:hAnsi="Arial" w:eastAsia="Arial" w:cs="Arial"/>
+                <w:i w:val="false"/>
+                <w:b w:val="false"/>
+                <w:u w:val="none"/>
+                <w:sz w:val="20"/>
+                <w:szCs w:val="20"/>
+                <w:color w:val="000000"/>
+              </w:rPr>
+            </w:pPr>
+            <w:r>
+              <w:rPr>
+                <w:rFonts w:ascii="Arial" w:hAnsi="Arial" w:eastAsia="Arial" w:cs="Arial"/>
+                <w:i w:val="false"/>
+                <w:b w:val="false"/>
+                <w:u w:val="none"/>
+                <w:sz w:val="20"/>
+                <w:szCs w:val="20"/>
+                <w:color w:val="000000"/>
+              </w:rPr>
+              <w:t xml:space="preserve">21.6 [19.0-23.3]</w:t>
             </w:r>
           </w:p>
         </w:tc>
@@ -3586,60 +3586,60 @@
                 <w:szCs w:val="20"/>
                 <w:color w:val="000000"/>
               </w:rPr>
-              <w:t xml:space="preserve">NA [NA-NA]</w:t>
-            </w:r>
-          </w:p>
-        </w:tc>
-        <w:tc>
-          <w:tcPr>
-            <w:tcBorders>
-              <w:bottom w:val="single" w:sz="6" w:space="0" w:color="666666"/>
-              <w:top w:val="single" w:sz="6" w:space="0" w:color="666666"/>
-              <w:left w:val="none" w:sz="0" w:space="0" w:color="000000"/>
-              <w:right w:val="none" w:sz="0" w:space="0" w:color="000000"/>
-            </w:tcBorders>
-            <w:shd w:val="clear" w:color="auto" w:fill="FFFFFF"/>
-            <w:tcMar>
-              <w:top w:w="0" w:type="dxa"/>
-              <w:bottom w:w="0" w:type="dxa"/>
-              <w:left w:w="0" w:type="dxa"/>
-              <w:right w:w="0" w:type="dxa"/>
-            </w:tcMar>
-            <w:vAlign w:val="center"/>
-          </w:tcPr>
-          <w:p>
-            <w:pPr>
-              <w:pStyle w:val="Normal"/>
-              <w:jc w:val="left"/>
-              <w:pBdr>
-                <w:bottom w:val="none" w:sz="0" w:space="0" w:color="000000"/>
-                <w:top w:val="none" w:sz="0" w:space="0" w:color="000000"/>
-                <w:left w:val="none" w:sz="0" w:space="0" w:color="000000"/>
-                <w:right w:val="none" w:sz="0" w:space="0" w:color="000000"/>
-              </w:pBdr>
-              <w:spacing w:after="100" w:before="100" w:line="240"/>
-              <w:ind w:left="100" w:right="100" w:firstLine="0" w:firstLineChars="0"/>
-              <w:rPr>
-                <w:rFonts w:ascii="Arial" w:hAnsi="Arial" w:eastAsia="Arial" w:cs="Arial"/>
-                <w:i w:val="false"/>
-                <w:b w:val="false"/>
-                <w:u w:val="none"/>
-                <w:sz w:val="20"/>
-                <w:szCs w:val="20"/>
-                <w:color w:val="000000"/>
-              </w:rPr>
-            </w:pPr>
-            <w:r>
-              <w:rPr>
-                <w:rFonts w:ascii="Arial" w:hAnsi="Arial" w:eastAsia="Arial" w:cs="Arial"/>
-                <w:i w:val="false"/>
-                <w:b w:val="false"/>
-                <w:u w:val="none"/>
-                <w:sz w:val="20"/>
-                <w:szCs w:val="20"/>
-                <w:color w:val="000000"/>
-              </w:rPr>
-              <w:t xml:space="preserve">NA [NA-NA]</w:t>
+              <w:t xml:space="preserve">5.2 [4.2-5.8]</w:t>
+            </w:r>
+          </w:p>
+        </w:tc>
+        <w:tc>
+          <w:tcPr>
+            <w:tcBorders>
+              <w:bottom w:val="single" w:sz="6" w:space="0" w:color="666666"/>
+              <w:top w:val="single" w:sz="6" w:space="0" w:color="666666"/>
+              <w:left w:val="none" w:sz="0" w:space="0" w:color="000000"/>
+              <w:right w:val="none" w:sz="0" w:space="0" w:color="000000"/>
+            </w:tcBorders>
+            <w:shd w:val="clear" w:color="auto" w:fill="FFFFFF"/>
+            <w:tcMar>
+              <w:top w:w="0" w:type="dxa"/>
+              <w:bottom w:w="0" w:type="dxa"/>
+              <w:left w:w="0" w:type="dxa"/>
+              <w:right w:w="0" w:type="dxa"/>
+            </w:tcMar>
+            <w:vAlign w:val="center"/>
+          </w:tcPr>
+          <w:p>
+            <w:pPr>
+              <w:pStyle w:val="Normal"/>
+              <w:jc w:val="left"/>
+              <w:pBdr>
+                <w:bottom w:val="none" w:sz="0" w:space="0" w:color="000000"/>
+                <w:top w:val="none" w:sz="0" w:space="0" w:color="000000"/>
+                <w:left w:val="none" w:sz="0" w:space="0" w:color="000000"/>
+                <w:right w:val="none" w:sz="0" w:space="0" w:color="000000"/>
+              </w:pBdr>
+              <w:spacing w:after="100" w:before="100" w:line="240"/>
+              <w:ind w:left="100" w:right="100" w:firstLine="0" w:firstLineChars="0"/>
+              <w:rPr>
+                <w:rFonts w:ascii="Arial" w:hAnsi="Arial" w:eastAsia="Arial" w:cs="Arial"/>
+                <w:i w:val="false"/>
+                <w:b w:val="false"/>
+                <w:u w:val="none"/>
+                <w:sz w:val="20"/>
+                <w:szCs w:val="20"/>
+                <w:color w:val="000000"/>
+              </w:rPr>
+            </w:pPr>
+            <w:r>
+              <w:rPr>
+                <w:rFonts w:ascii="Arial" w:hAnsi="Arial" w:eastAsia="Arial" w:cs="Arial"/>
+                <w:i w:val="false"/>
+                <w:b w:val="false"/>
+                <w:u w:val="none"/>
+                <w:sz w:val="20"/>
+                <w:szCs w:val="20"/>
+                <w:color w:val="000000"/>
+              </w:rPr>
+              <w:t xml:space="preserve">7.0 [6.7-7.2]</w:t>
             </w:r>
           </w:p>
         </w:tc>
@@ -3751,60 +3751,60 @@
                 <w:szCs w:val="20"/>
                 <w:color w:val="000000"/>
               </w:rPr>
-              <w:t xml:space="preserve">NA [NA-NA]</w:t>
-            </w:r>
-          </w:p>
-        </w:tc>
-        <w:tc>
-          <w:tcPr>
-            <w:tcBorders>
-              <w:bottom w:val="single" w:sz="6" w:space="0" w:color="666666"/>
-              <w:top w:val="single" w:sz="6" w:space="0" w:color="666666"/>
-              <w:left w:val="none" w:sz="0" w:space="0" w:color="000000"/>
-              <w:right w:val="none" w:sz="0" w:space="0" w:color="000000"/>
-            </w:tcBorders>
-            <w:shd w:val="clear" w:color="auto" w:fill="FFFFFF"/>
-            <w:tcMar>
-              <w:top w:w="0" w:type="dxa"/>
-              <w:bottom w:w="0" w:type="dxa"/>
-              <w:left w:w="0" w:type="dxa"/>
-              <w:right w:w="0" w:type="dxa"/>
-            </w:tcMar>
-            <w:vAlign w:val="center"/>
-          </w:tcPr>
-          <w:p>
-            <w:pPr>
-              <w:pStyle w:val="Normal"/>
-              <w:jc w:val="left"/>
-              <w:pBdr>
-                <w:bottom w:val="none" w:sz="0" w:space="0" w:color="000000"/>
-                <w:top w:val="none" w:sz="0" w:space="0" w:color="000000"/>
-                <w:left w:val="none" w:sz="0" w:space="0" w:color="000000"/>
-                <w:right w:val="none" w:sz="0" w:space="0" w:color="000000"/>
-              </w:pBdr>
-              <w:spacing w:after="100" w:before="100" w:line="240"/>
-              <w:ind w:left="100" w:right="100" w:firstLine="0" w:firstLineChars="0"/>
-              <w:rPr>
-                <w:rFonts w:ascii="Arial" w:hAnsi="Arial" w:eastAsia="Arial" w:cs="Arial"/>
-                <w:i w:val="false"/>
-                <w:b w:val="false"/>
-                <w:u w:val="none"/>
-                <w:sz w:val="20"/>
-                <w:szCs w:val="20"/>
-                <w:color w:val="000000"/>
-              </w:rPr>
-            </w:pPr>
-            <w:r>
-              <w:rPr>
-                <w:rFonts w:ascii="Arial" w:hAnsi="Arial" w:eastAsia="Arial" w:cs="Arial"/>
-                <w:i w:val="false"/>
-                <w:b w:val="false"/>
-                <w:u w:val="none"/>
-                <w:sz w:val="20"/>
-                <w:szCs w:val="20"/>
-                <w:color w:val="000000"/>
-              </w:rPr>
-              <w:t xml:space="preserve">NA [NA-NA]</w:t>
+              <w:t xml:space="preserve">7.8 [7.3-9.5]</w:t>
+            </w:r>
+          </w:p>
+        </w:tc>
+        <w:tc>
+          <w:tcPr>
+            <w:tcBorders>
+              <w:bottom w:val="single" w:sz="6" w:space="0" w:color="666666"/>
+              <w:top w:val="single" w:sz="6" w:space="0" w:color="666666"/>
+              <w:left w:val="none" w:sz="0" w:space="0" w:color="000000"/>
+              <w:right w:val="none" w:sz="0" w:space="0" w:color="000000"/>
+            </w:tcBorders>
+            <w:shd w:val="clear" w:color="auto" w:fill="FFFFFF"/>
+            <w:tcMar>
+              <w:top w:w="0" w:type="dxa"/>
+              <w:bottom w:w="0" w:type="dxa"/>
+              <w:left w:w="0" w:type="dxa"/>
+              <w:right w:w="0" w:type="dxa"/>
+            </w:tcMar>
+            <w:vAlign w:val="center"/>
+          </w:tcPr>
+          <w:p>
+            <w:pPr>
+              <w:pStyle w:val="Normal"/>
+              <w:jc w:val="left"/>
+              <w:pBdr>
+                <w:bottom w:val="none" w:sz="0" w:space="0" w:color="000000"/>
+                <w:top w:val="none" w:sz="0" w:space="0" w:color="000000"/>
+                <w:left w:val="none" w:sz="0" w:space="0" w:color="000000"/>
+                <w:right w:val="none" w:sz="0" w:space="0" w:color="000000"/>
+              </w:pBdr>
+              <w:spacing w:after="100" w:before="100" w:line="240"/>
+              <w:ind w:left="100" w:right="100" w:firstLine="0" w:firstLineChars="0"/>
+              <w:rPr>
+                <w:rFonts w:ascii="Arial" w:hAnsi="Arial" w:eastAsia="Arial" w:cs="Arial"/>
+                <w:i w:val="false"/>
+                <w:b w:val="false"/>
+                <w:u w:val="none"/>
+                <w:sz w:val="20"/>
+                <w:szCs w:val="20"/>
+                <w:color w:val="000000"/>
+              </w:rPr>
+            </w:pPr>
+            <w:r>
+              <w:rPr>
+                <w:rFonts w:ascii="Arial" w:hAnsi="Arial" w:eastAsia="Arial" w:cs="Arial"/>
+                <w:i w:val="false"/>
+                <w:b w:val="false"/>
+                <w:u w:val="none"/>
+                <w:sz w:val="20"/>
+                <w:szCs w:val="20"/>
+                <w:color w:val="000000"/>
+              </w:rPr>
+              <w:t xml:space="preserve">6.7 [6.4-7.0]</w:t>
             </w:r>
           </w:p>
         </w:tc>
@@ -3916,60 +3916,60 @@
                 <w:szCs w:val="20"/>
                 <w:color w:val="000000"/>
               </w:rPr>
-              <w:t xml:space="preserve">NA [NA-NA]</w:t>
-            </w:r>
-          </w:p>
-        </w:tc>
-        <w:tc>
-          <w:tcPr>
-            <w:tcBorders>
-              <w:bottom w:val="single" w:sz="6" w:space="0" w:color="666666"/>
-              <w:top w:val="single" w:sz="6" w:space="0" w:color="666666"/>
-              <w:left w:val="none" w:sz="0" w:space="0" w:color="000000"/>
-              <w:right w:val="none" w:sz="0" w:space="0" w:color="000000"/>
-            </w:tcBorders>
-            <w:shd w:val="clear" w:color="auto" w:fill="FFFFFF"/>
-            <w:tcMar>
-              <w:top w:w="0" w:type="dxa"/>
-              <w:bottom w:w="0" w:type="dxa"/>
-              <w:left w:w="0" w:type="dxa"/>
-              <w:right w:w="0" w:type="dxa"/>
-            </w:tcMar>
-            <w:vAlign w:val="center"/>
-          </w:tcPr>
-          <w:p>
-            <w:pPr>
-              <w:pStyle w:val="Normal"/>
-              <w:jc w:val="left"/>
-              <w:pBdr>
-                <w:bottom w:val="none" w:sz="0" w:space="0" w:color="000000"/>
-                <w:top w:val="none" w:sz="0" w:space="0" w:color="000000"/>
-                <w:left w:val="none" w:sz="0" w:space="0" w:color="000000"/>
-                <w:right w:val="none" w:sz="0" w:space="0" w:color="000000"/>
-              </w:pBdr>
-              <w:spacing w:after="100" w:before="100" w:line="240"/>
-              <w:ind w:left="100" w:right="100" w:firstLine="0" w:firstLineChars="0"/>
-              <w:rPr>
-                <w:rFonts w:ascii="Arial" w:hAnsi="Arial" w:eastAsia="Arial" w:cs="Arial"/>
-                <w:i w:val="false"/>
-                <w:b w:val="false"/>
-                <w:u w:val="none"/>
-                <w:sz w:val="20"/>
-                <w:szCs w:val="20"/>
-                <w:color w:val="000000"/>
-              </w:rPr>
-            </w:pPr>
-            <w:r>
-              <w:rPr>
-                <w:rFonts w:ascii="Arial" w:hAnsi="Arial" w:eastAsia="Arial" w:cs="Arial"/>
-                <w:i w:val="false"/>
-                <w:b w:val="false"/>
-                <w:u w:val="none"/>
-                <w:sz w:val="20"/>
-                <w:szCs w:val="20"/>
-                <w:color w:val="000000"/>
-              </w:rPr>
-              <w:t xml:space="preserve">NA [NA-NA]</w:t>
+              <w:t xml:space="preserve">4.6 [4.4-6.3]</w:t>
+            </w:r>
+          </w:p>
+        </w:tc>
+        <w:tc>
+          <w:tcPr>
+            <w:tcBorders>
+              <w:bottom w:val="single" w:sz="6" w:space="0" w:color="666666"/>
+              <w:top w:val="single" w:sz="6" w:space="0" w:color="666666"/>
+              <w:left w:val="none" w:sz="0" w:space="0" w:color="000000"/>
+              <w:right w:val="none" w:sz="0" w:space="0" w:color="000000"/>
+            </w:tcBorders>
+            <w:shd w:val="clear" w:color="auto" w:fill="FFFFFF"/>
+            <w:tcMar>
+              <w:top w:w="0" w:type="dxa"/>
+              <w:bottom w:w="0" w:type="dxa"/>
+              <w:left w:w="0" w:type="dxa"/>
+              <w:right w:w="0" w:type="dxa"/>
+            </w:tcMar>
+            <w:vAlign w:val="center"/>
+          </w:tcPr>
+          <w:p>
+            <w:pPr>
+              <w:pStyle w:val="Normal"/>
+              <w:jc w:val="left"/>
+              <w:pBdr>
+                <w:bottom w:val="none" w:sz="0" w:space="0" w:color="000000"/>
+                <w:top w:val="none" w:sz="0" w:space="0" w:color="000000"/>
+                <w:left w:val="none" w:sz="0" w:space="0" w:color="000000"/>
+                <w:right w:val="none" w:sz="0" w:space="0" w:color="000000"/>
+              </w:pBdr>
+              <w:spacing w:after="100" w:before="100" w:line="240"/>
+              <w:ind w:left="100" w:right="100" w:firstLine="0" w:firstLineChars="0"/>
+              <w:rPr>
+                <w:rFonts w:ascii="Arial" w:hAnsi="Arial" w:eastAsia="Arial" w:cs="Arial"/>
+                <w:i w:val="false"/>
+                <w:b w:val="false"/>
+                <w:u w:val="none"/>
+                <w:sz w:val="20"/>
+                <w:szCs w:val="20"/>
+                <w:color w:val="000000"/>
+              </w:rPr>
+            </w:pPr>
+            <w:r>
+              <w:rPr>
+                <w:rFonts w:ascii="Arial" w:hAnsi="Arial" w:eastAsia="Arial" w:cs="Arial"/>
+                <w:i w:val="false"/>
+                <w:b w:val="false"/>
+                <w:u w:val="none"/>
+                <w:sz w:val="20"/>
+                <w:szCs w:val="20"/>
+                <w:color w:val="000000"/>
+              </w:rPr>
+              <w:t xml:space="preserve">6.6 [5.5-6.8]</w:t>
             </w:r>
           </w:p>
         </w:tc>
@@ -4081,60 +4081,60 @@
                 <w:szCs w:val="20"/>
                 <w:color w:val="000000"/>
               </w:rPr>
-              <w:t xml:space="preserve">NA [NA-NA]</w:t>
-            </w:r>
-          </w:p>
-        </w:tc>
-        <w:tc>
-          <w:tcPr>
-            <w:tcBorders>
-              <w:bottom w:val="single" w:sz="6" w:space="0" w:color="666666"/>
-              <w:top w:val="single" w:sz="6" w:space="0" w:color="666666"/>
-              <w:left w:val="none" w:sz="0" w:space="0" w:color="000000"/>
-              <w:right w:val="none" w:sz="0" w:space="0" w:color="000000"/>
-            </w:tcBorders>
-            <w:shd w:val="clear" w:color="auto" w:fill="FFFFFF"/>
-            <w:tcMar>
-              <w:top w:w="0" w:type="dxa"/>
-              <w:bottom w:w="0" w:type="dxa"/>
-              <w:left w:w="0" w:type="dxa"/>
-              <w:right w:w="0" w:type="dxa"/>
-            </w:tcMar>
-            <w:vAlign w:val="center"/>
-          </w:tcPr>
-          <w:p>
-            <w:pPr>
-              <w:pStyle w:val="Normal"/>
-              <w:jc w:val="left"/>
-              <w:pBdr>
-                <w:bottom w:val="none" w:sz="0" w:space="0" w:color="000000"/>
-                <w:top w:val="none" w:sz="0" w:space="0" w:color="000000"/>
-                <w:left w:val="none" w:sz="0" w:space="0" w:color="000000"/>
-                <w:right w:val="none" w:sz="0" w:space="0" w:color="000000"/>
-              </w:pBdr>
-              <w:spacing w:after="100" w:before="100" w:line="240"/>
-              <w:ind w:left="100" w:right="100" w:firstLine="0" w:firstLineChars="0"/>
-              <w:rPr>
-                <w:rFonts w:ascii="Arial" w:hAnsi="Arial" w:eastAsia="Arial" w:cs="Arial"/>
-                <w:i w:val="false"/>
-                <w:b w:val="false"/>
-                <w:u w:val="none"/>
-                <w:sz w:val="20"/>
-                <w:szCs w:val="20"/>
-                <w:color w:val="000000"/>
-              </w:rPr>
-            </w:pPr>
-            <w:r>
-              <w:rPr>
-                <w:rFonts w:ascii="Arial" w:hAnsi="Arial" w:eastAsia="Arial" w:cs="Arial"/>
-                <w:i w:val="false"/>
-                <w:b w:val="false"/>
-                <w:u w:val="none"/>
-                <w:sz w:val="20"/>
-                <w:szCs w:val="20"/>
-                <w:color w:val="000000"/>
-              </w:rPr>
-              <w:t xml:space="preserve">NA [NA-NA]</w:t>
+              <w:t xml:space="preserve">8.7 [7.4-9.7]</w:t>
+            </w:r>
+          </w:p>
+        </w:tc>
+        <w:tc>
+          <w:tcPr>
+            <w:tcBorders>
+              <w:bottom w:val="single" w:sz="6" w:space="0" w:color="666666"/>
+              <w:top w:val="single" w:sz="6" w:space="0" w:color="666666"/>
+              <w:left w:val="none" w:sz="0" w:space="0" w:color="000000"/>
+              <w:right w:val="none" w:sz="0" w:space="0" w:color="000000"/>
+            </w:tcBorders>
+            <w:shd w:val="clear" w:color="auto" w:fill="FFFFFF"/>
+            <w:tcMar>
+              <w:top w:w="0" w:type="dxa"/>
+              <w:bottom w:w="0" w:type="dxa"/>
+              <w:left w:w="0" w:type="dxa"/>
+              <w:right w:w="0" w:type="dxa"/>
+            </w:tcMar>
+            <w:vAlign w:val="center"/>
+          </w:tcPr>
+          <w:p>
+            <w:pPr>
+              <w:pStyle w:val="Normal"/>
+              <w:jc w:val="left"/>
+              <w:pBdr>
+                <w:bottom w:val="none" w:sz="0" w:space="0" w:color="000000"/>
+                <w:top w:val="none" w:sz="0" w:space="0" w:color="000000"/>
+                <w:left w:val="none" w:sz="0" w:space="0" w:color="000000"/>
+                <w:right w:val="none" w:sz="0" w:space="0" w:color="000000"/>
+              </w:pBdr>
+              <w:spacing w:after="100" w:before="100" w:line="240"/>
+              <w:ind w:left="100" w:right="100" w:firstLine="0" w:firstLineChars="0"/>
+              <w:rPr>
+                <w:rFonts w:ascii="Arial" w:hAnsi="Arial" w:eastAsia="Arial" w:cs="Arial"/>
+                <w:i w:val="false"/>
+                <w:b w:val="false"/>
+                <w:u w:val="none"/>
+                <w:sz w:val="20"/>
+                <w:szCs w:val="20"/>
+                <w:color w:val="000000"/>
+              </w:rPr>
+            </w:pPr>
+            <w:r>
+              <w:rPr>
+                <w:rFonts w:ascii="Arial" w:hAnsi="Arial" w:eastAsia="Arial" w:cs="Arial"/>
+                <w:i w:val="false"/>
+                <w:b w:val="false"/>
+                <w:u w:val="none"/>
+                <w:sz w:val="20"/>
+                <w:szCs w:val="20"/>
+                <w:color w:val="000000"/>
+              </w:rPr>
+              <w:t xml:space="preserve">7.8 [7.8-8.5]</w:t>
             </w:r>
           </w:p>
         </w:tc>
@@ -4246,60 +4246,60 @@
                 <w:szCs w:val="20"/>
                 <w:color w:val="000000"/>
               </w:rPr>
-              <w:t xml:space="preserve">NA [NA-NA]</w:t>
-            </w:r>
-          </w:p>
-        </w:tc>
-        <w:tc>
-          <w:tcPr>
-            <w:tcBorders>
-              <w:bottom w:val="single" w:sz="6" w:space="0" w:color="666666"/>
-              <w:top w:val="single" w:sz="6" w:space="0" w:color="666666"/>
-              <w:left w:val="none" w:sz="0" w:space="0" w:color="000000"/>
-              <w:right w:val="none" w:sz="0" w:space="0" w:color="000000"/>
-            </w:tcBorders>
-            <w:shd w:val="clear" w:color="auto" w:fill="FFFFFF"/>
-            <w:tcMar>
-              <w:top w:w="0" w:type="dxa"/>
-              <w:bottom w:w="0" w:type="dxa"/>
-              <w:left w:w="0" w:type="dxa"/>
-              <w:right w:w="0" w:type="dxa"/>
-            </w:tcMar>
-            <w:vAlign w:val="center"/>
-          </w:tcPr>
-          <w:p>
-            <w:pPr>
-              <w:pStyle w:val="Normal"/>
-              <w:jc w:val="left"/>
-              <w:pBdr>
-                <w:bottom w:val="none" w:sz="0" w:space="0" w:color="000000"/>
-                <w:top w:val="none" w:sz="0" w:space="0" w:color="000000"/>
-                <w:left w:val="none" w:sz="0" w:space="0" w:color="000000"/>
-                <w:right w:val="none" w:sz="0" w:space="0" w:color="000000"/>
-              </w:pBdr>
-              <w:spacing w:after="100" w:before="100" w:line="240"/>
-              <w:ind w:left="100" w:right="100" w:firstLine="0" w:firstLineChars="0"/>
-              <w:rPr>
-                <w:rFonts w:ascii="Arial" w:hAnsi="Arial" w:eastAsia="Arial" w:cs="Arial"/>
-                <w:i w:val="false"/>
-                <w:b w:val="false"/>
-                <w:u w:val="none"/>
-                <w:sz w:val="20"/>
-                <w:szCs w:val="20"/>
-                <w:color w:val="000000"/>
-              </w:rPr>
-            </w:pPr>
-            <w:r>
-              <w:rPr>
-                <w:rFonts w:ascii="Arial" w:hAnsi="Arial" w:eastAsia="Arial" w:cs="Arial"/>
-                <w:i w:val="false"/>
-                <w:b w:val="false"/>
-                <w:u w:val="none"/>
-                <w:sz w:val="20"/>
-                <w:szCs w:val="20"/>
-                <w:color w:val="000000"/>
-              </w:rPr>
-              <w:t xml:space="preserve">NA [NA-NA]</w:t>
+              <w:t xml:space="preserve">3.0 [1.5-4.5]</w:t>
+            </w:r>
+          </w:p>
+        </w:tc>
+        <w:tc>
+          <w:tcPr>
+            <w:tcBorders>
+              <w:bottom w:val="single" w:sz="6" w:space="0" w:color="666666"/>
+              <w:top w:val="single" w:sz="6" w:space="0" w:color="666666"/>
+              <w:left w:val="none" w:sz="0" w:space="0" w:color="000000"/>
+              <w:right w:val="none" w:sz="0" w:space="0" w:color="000000"/>
+            </w:tcBorders>
+            <w:shd w:val="clear" w:color="auto" w:fill="FFFFFF"/>
+            <w:tcMar>
+              <w:top w:w="0" w:type="dxa"/>
+              <w:bottom w:w="0" w:type="dxa"/>
+              <w:left w:w="0" w:type="dxa"/>
+              <w:right w:w="0" w:type="dxa"/>
+            </w:tcMar>
+            <w:vAlign w:val="center"/>
+          </w:tcPr>
+          <w:p>
+            <w:pPr>
+              <w:pStyle w:val="Normal"/>
+              <w:jc w:val="left"/>
+              <w:pBdr>
+                <w:bottom w:val="none" w:sz="0" w:space="0" w:color="000000"/>
+                <w:top w:val="none" w:sz="0" w:space="0" w:color="000000"/>
+                <w:left w:val="none" w:sz="0" w:space="0" w:color="000000"/>
+                <w:right w:val="none" w:sz="0" w:space="0" w:color="000000"/>
+              </w:pBdr>
+              <w:spacing w:after="100" w:before="100" w:line="240"/>
+              <w:ind w:left="100" w:right="100" w:firstLine="0" w:firstLineChars="0"/>
+              <w:rPr>
+                <w:rFonts w:ascii="Arial" w:hAnsi="Arial" w:eastAsia="Arial" w:cs="Arial"/>
+                <w:i w:val="false"/>
+                <w:b w:val="false"/>
+                <w:u w:val="none"/>
+                <w:sz w:val="20"/>
+                <w:szCs w:val="20"/>
+                <w:color w:val="000000"/>
+              </w:rPr>
+            </w:pPr>
+            <w:r>
+              <w:rPr>
+                <w:rFonts w:ascii="Arial" w:hAnsi="Arial" w:eastAsia="Arial" w:cs="Arial"/>
+                <w:i w:val="false"/>
+                <w:b w:val="false"/>
+                <w:u w:val="none"/>
+                <w:sz w:val="20"/>
+                <w:szCs w:val="20"/>
+                <w:color w:val="000000"/>
+              </w:rPr>
+              <w:t xml:space="preserve">0.0 [0.0-4.5]</w:t>
             </w:r>
           </w:p>
         </w:tc>
@@ -4411,60 +4411,60 @@
                 <w:szCs w:val="20"/>
                 <w:color w:val="000000"/>
               </w:rPr>
-              <w:t xml:space="preserve">NA [NA-NA]</w:t>
-            </w:r>
-          </w:p>
-        </w:tc>
-        <w:tc>
-          <w:tcPr>
-            <w:tcBorders>
-              <w:bottom w:val="single" w:sz="6" w:space="0" w:color="666666"/>
-              <w:top w:val="single" w:sz="6" w:space="0" w:color="666666"/>
-              <w:left w:val="none" w:sz="0" w:space="0" w:color="000000"/>
-              <w:right w:val="none" w:sz="0" w:space="0" w:color="000000"/>
-            </w:tcBorders>
-            <w:shd w:val="clear" w:color="auto" w:fill="FFFFFF"/>
-            <w:tcMar>
-              <w:top w:w="0" w:type="dxa"/>
-              <w:bottom w:w="0" w:type="dxa"/>
-              <w:left w:w="0" w:type="dxa"/>
-              <w:right w:w="0" w:type="dxa"/>
-            </w:tcMar>
-            <w:vAlign w:val="center"/>
-          </w:tcPr>
-          <w:p>
-            <w:pPr>
-              <w:pStyle w:val="Normal"/>
-              <w:jc w:val="left"/>
-              <w:pBdr>
-                <w:bottom w:val="none" w:sz="0" w:space="0" w:color="000000"/>
-                <w:top w:val="none" w:sz="0" w:space="0" w:color="000000"/>
-                <w:left w:val="none" w:sz="0" w:space="0" w:color="000000"/>
-                <w:right w:val="none" w:sz="0" w:space="0" w:color="000000"/>
-              </w:pBdr>
-              <w:spacing w:after="100" w:before="100" w:line="240"/>
-              <w:ind w:left="100" w:right="100" w:firstLine="0" w:firstLineChars="0"/>
-              <w:rPr>
-                <w:rFonts w:ascii="Arial" w:hAnsi="Arial" w:eastAsia="Arial" w:cs="Arial"/>
-                <w:i w:val="false"/>
-                <w:b w:val="false"/>
-                <w:u w:val="none"/>
-                <w:sz w:val="20"/>
-                <w:szCs w:val="20"/>
-                <w:color w:val="000000"/>
-              </w:rPr>
-            </w:pPr>
-            <w:r>
-              <w:rPr>
-                <w:rFonts w:ascii="Arial" w:hAnsi="Arial" w:eastAsia="Arial" w:cs="Arial"/>
-                <w:i w:val="false"/>
-                <w:b w:val="false"/>
-                <w:u w:val="none"/>
-                <w:sz w:val="20"/>
-                <w:szCs w:val="20"/>
-                <w:color w:val="000000"/>
-              </w:rPr>
-              <w:t xml:space="preserve">NA [NA-NA]</w:t>
+              <w:t xml:space="preserve">26.2 [26.2-26.2]</w:t>
+            </w:r>
+          </w:p>
+        </w:tc>
+        <w:tc>
+          <w:tcPr>
+            <w:tcBorders>
+              <w:bottom w:val="single" w:sz="6" w:space="0" w:color="666666"/>
+              <w:top w:val="single" w:sz="6" w:space="0" w:color="666666"/>
+              <w:left w:val="none" w:sz="0" w:space="0" w:color="000000"/>
+              <w:right w:val="none" w:sz="0" w:space="0" w:color="000000"/>
+            </w:tcBorders>
+            <w:shd w:val="clear" w:color="auto" w:fill="FFFFFF"/>
+            <w:tcMar>
+              <w:top w:w="0" w:type="dxa"/>
+              <w:bottom w:w="0" w:type="dxa"/>
+              <w:left w:w="0" w:type="dxa"/>
+              <w:right w:w="0" w:type="dxa"/>
+            </w:tcMar>
+            <w:vAlign w:val="center"/>
+          </w:tcPr>
+          <w:p>
+            <w:pPr>
+              <w:pStyle w:val="Normal"/>
+              <w:jc w:val="left"/>
+              <w:pBdr>
+                <w:bottom w:val="none" w:sz="0" w:space="0" w:color="000000"/>
+                <w:top w:val="none" w:sz="0" w:space="0" w:color="000000"/>
+                <w:left w:val="none" w:sz="0" w:space="0" w:color="000000"/>
+                <w:right w:val="none" w:sz="0" w:space="0" w:color="000000"/>
+              </w:pBdr>
+              <w:spacing w:after="100" w:before="100" w:line="240"/>
+              <w:ind w:left="100" w:right="100" w:firstLine="0" w:firstLineChars="0"/>
+              <w:rPr>
+                <w:rFonts w:ascii="Arial" w:hAnsi="Arial" w:eastAsia="Arial" w:cs="Arial"/>
+                <w:i w:val="false"/>
+                <w:b w:val="false"/>
+                <w:u w:val="none"/>
+                <w:sz w:val="20"/>
+                <w:szCs w:val="20"/>
+                <w:color w:val="000000"/>
+              </w:rPr>
+            </w:pPr>
+            <w:r>
+              <w:rPr>
+                <w:rFonts w:ascii="Arial" w:hAnsi="Arial" w:eastAsia="Arial" w:cs="Arial"/>
+                <w:i w:val="false"/>
+                <w:b w:val="false"/>
+                <w:u w:val="none"/>
+                <w:sz w:val="20"/>
+                <w:szCs w:val="20"/>
+                <w:color w:val="000000"/>
+              </w:rPr>
+              <w:t xml:space="preserve">20.5 [18.6-22.3]</w:t>
             </w:r>
           </w:p>
         </w:tc>
@@ -4576,60 +4576,60 @@
                 <w:szCs w:val="20"/>
                 <w:color w:val="000000"/>
               </w:rPr>
-              <w:t xml:space="preserve">NA [NA-NA]</w:t>
-            </w:r>
-          </w:p>
-        </w:tc>
-        <w:tc>
-          <w:tcPr>
-            <w:tcBorders>
-              <w:bottom w:val="single" w:sz="6" w:space="0" w:color="666666"/>
-              <w:top w:val="single" w:sz="6" w:space="0" w:color="666666"/>
-              <w:left w:val="none" w:sz="0" w:space="0" w:color="000000"/>
-              <w:right w:val="none" w:sz="0" w:space="0" w:color="000000"/>
-            </w:tcBorders>
-            <w:shd w:val="clear" w:color="auto" w:fill="FFFFFF"/>
-            <w:tcMar>
-              <w:top w:w="0" w:type="dxa"/>
-              <w:bottom w:w="0" w:type="dxa"/>
-              <w:left w:w="0" w:type="dxa"/>
-              <w:right w:w="0" w:type="dxa"/>
-            </w:tcMar>
-            <w:vAlign w:val="center"/>
-          </w:tcPr>
-          <w:p>
-            <w:pPr>
-              <w:pStyle w:val="Normal"/>
-              <w:jc w:val="left"/>
-              <w:pBdr>
-                <w:bottom w:val="none" w:sz="0" w:space="0" w:color="000000"/>
-                <w:top w:val="none" w:sz="0" w:space="0" w:color="000000"/>
-                <w:left w:val="none" w:sz="0" w:space="0" w:color="000000"/>
-                <w:right w:val="none" w:sz="0" w:space="0" w:color="000000"/>
-              </w:pBdr>
-              <w:spacing w:after="100" w:before="100" w:line="240"/>
-              <w:ind w:left="100" w:right="100" w:firstLine="0" w:firstLineChars="0"/>
-              <w:rPr>
-                <w:rFonts w:ascii="Arial" w:hAnsi="Arial" w:eastAsia="Arial" w:cs="Arial"/>
-                <w:i w:val="false"/>
-                <w:b w:val="false"/>
-                <w:u w:val="none"/>
-                <w:sz w:val="20"/>
-                <w:szCs w:val="20"/>
-                <w:color w:val="000000"/>
-              </w:rPr>
-            </w:pPr>
-            <w:r>
-              <w:rPr>
-                <w:rFonts w:ascii="Arial" w:hAnsi="Arial" w:eastAsia="Arial" w:cs="Arial"/>
-                <w:i w:val="false"/>
-                <w:b w:val="false"/>
-                <w:u w:val="none"/>
-                <w:sz w:val="20"/>
-                <w:szCs w:val="20"/>
-                <w:color w:val="000000"/>
-              </w:rPr>
-              <w:t xml:space="preserve">NA [NA-NA]</w:t>
+              <w:t xml:space="preserve">4.3 [4.3-4.3]</w:t>
+            </w:r>
+          </w:p>
+        </w:tc>
+        <w:tc>
+          <w:tcPr>
+            <w:tcBorders>
+              <w:bottom w:val="single" w:sz="6" w:space="0" w:color="666666"/>
+              <w:top w:val="single" w:sz="6" w:space="0" w:color="666666"/>
+              <w:left w:val="none" w:sz="0" w:space="0" w:color="000000"/>
+              <w:right w:val="none" w:sz="0" w:space="0" w:color="000000"/>
+            </w:tcBorders>
+            <w:shd w:val="clear" w:color="auto" w:fill="FFFFFF"/>
+            <w:tcMar>
+              <w:top w:w="0" w:type="dxa"/>
+              <w:bottom w:w="0" w:type="dxa"/>
+              <w:left w:w="0" w:type="dxa"/>
+              <w:right w:w="0" w:type="dxa"/>
+            </w:tcMar>
+            <w:vAlign w:val="center"/>
+          </w:tcPr>
+          <w:p>
+            <w:pPr>
+              <w:pStyle w:val="Normal"/>
+              <w:jc w:val="left"/>
+              <w:pBdr>
+                <w:bottom w:val="none" w:sz="0" w:space="0" w:color="000000"/>
+                <w:top w:val="none" w:sz="0" w:space="0" w:color="000000"/>
+                <w:left w:val="none" w:sz="0" w:space="0" w:color="000000"/>
+                <w:right w:val="none" w:sz="0" w:space="0" w:color="000000"/>
+              </w:pBdr>
+              <w:spacing w:after="100" w:before="100" w:line="240"/>
+              <w:ind w:left="100" w:right="100" w:firstLine="0" w:firstLineChars="0"/>
+              <w:rPr>
+                <w:rFonts w:ascii="Arial" w:hAnsi="Arial" w:eastAsia="Arial" w:cs="Arial"/>
+                <w:i w:val="false"/>
+                <w:b w:val="false"/>
+                <w:u w:val="none"/>
+                <w:sz w:val="20"/>
+                <w:szCs w:val="20"/>
+                <w:color w:val="000000"/>
+              </w:rPr>
+            </w:pPr>
+            <w:r>
+              <w:rPr>
+                <w:rFonts w:ascii="Arial" w:hAnsi="Arial" w:eastAsia="Arial" w:cs="Arial"/>
+                <w:i w:val="false"/>
+                <w:b w:val="false"/>
+                <w:u w:val="none"/>
+                <w:sz w:val="20"/>
+                <w:szCs w:val="20"/>
+                <w:color w:val="000000"/>
+              </w:rPr>
+              <w:t xml:space="preserve">7.6 [6.7-8.6]</w:t>
             </w:r>
           </w:p>
         </w:tc>
@@ -4741,60 +4741,60 @@
                 <w:szCs w:val="20"/>
                 <w:color w:val="000000"/>
               </w:rPr>
-              <w:t xml:space="preserve">NA [NA-NA]</w:t>
-            </w:r>
-          </w:p>
-        </w:tc>
-        <w:tc>
-          <w:tcPr>
-            <w:tcBorders>
-              <w:bottom w:val="single" w:sz="6" w:space="0" w:color="666666"/>
-              <w:top w:val="single" w:sz="6" w:space="0" w:color="666666"/>
-              <w:left w:val="none" w:sz="0" w:space="0" w:color="000000"/>
-              <w:right w:val="none" w:sz="0" w:space="0" w:color="000000"/>
-            </w:tcBorders>
-            <w:shd w:val="clear" w:color="auto" w:fill="FFFFFF"/>
-            <w:tcMar>
-              <w:top w:w="0" w:type="dxa"/>
-              <w:bottom w:w="0" w:type="dxa"/>
-              <w:left w:w="0" w:type="dxa"/>
-              <w:right w:w="0" w:type="dxa"/>
-            </w:tcMar>
-            <w:vAlign w:val="center"/>
-          </w:tcPr>
-          <w:p>
-            <w:pPr>
-              <w:pStyle w:val="Normal"/>
-              <w:jc w:val="left"/>
-              <w:pBdr>
-                <w:bottom w:val="none" w:sz="0" w:space="0" w:color="000000"/>
-                <w:top w:val="none" w:sz="0" w:space="0" w:color="000000"/>
-                <w:left w:val="none" w:sz="0" w:space="0" w:color="000000"/>
-                <w:right w:val="none" w:sz="0" w:space="0" w:color="000000"/>
-              </w:pBdr>
-              <w:spacing w:after="100" w:before="100" w:line="240"/>
-              <w:ind w:left="100" w:right="100" w:firstLine="0" w:firstLineChars="0"/>
-              <w:rPr>
-                <w:rFonts w:ascii="Arial" w:hAnsi="Arial" w:eastAsia="Arial" w:cs="Arial"/>
-                <w:i w:val="false"/>
-                <w:b w:val="false"/>
-                <w:u w:val="none"/>
-                <w:sz w:val="20"/>
-                <w:szCs w:val="20"/>
-                <w:color w:val="000000"/>
-              </w:rPr>
-            </w:pPr>
-            <w:r>
-              <w:rPr>
-                <w:rFonts w:ascii="Arial" w:hAnsi="Arial" w:eastAsia="Arial" w:cs="Arial"/>
-                <w:i w:val="false"/>
-                <w:b w:val="false"/>
-                <w:u w:val="none"/>
-                <w:sz w:val="20"/>
-                <w:szCs w:val="20"/>
-                <w:color w:val="000000"/>
-              </w:rPr>
-              <w:t xml:space="preserve">NA [NA-NA]</w:t>
+              <w:t xml:space="preserve">7.8 [7.8-7.8]</w:t>
+            </w:r>
+          </w:p>
+        </w:tc>
+        <w:tc>
+          <w:tcPr>
+            <w:tcBorders>
+              <w:bottom w:val="single" w:sz="6" w:space="0" w:color="666666"/>
+              <w:top w:val="single" w:sz="6" w:space="0" w:color="666666"/>
+              <w:left w:val="none" w:sz="0" w:space="0" w:color="000000"/>
+              <w:right w:val="none" w:sz="0" w:space="0" w:color="000000"/>
+            </w:tcBorders>
+            <w:shd w:val="clear" w:color="auto" w:fill="FFFFFF"/>
+            <w:tcMar>
+              <w:top w:w="0" w:type="dxa"/>
+              <w:bottom w:w="0" w:type="dxa"/>
+              <w:left w:w="0" w:type="dxa"/>
+              <w:right w:w="0" w:type="dxa"/>
+            </w:tcMar>
+            <w:vAlign w:val="center"/>
+          </w:tcPr>
+          <w:p>
+            <w:pPr>
+              <w:pStyle w:val="Normal"/>
+              <w:jc w:val="left"/>
+              <w:pBdr>
+                <w:bottom w:val="none" w:sz="0" w:space="0" w:color="000000"/>
+                <w:top w:val="none" w:sz="0" w:space="0" w:color="000000"/>
+                <w:left w:val="none" w:sz="0" w:space="0" w:color="000000"/>
+                <w:right w:val="none" w:sz="0" w:space="0" w:color="000000"/>
+              </w:pBdr>
+              <w:spacing w:after="100" w:before="100" w:line="240"/>
+              <w:ind w:left="100" w:right="100" w:firstLine="0" w:firstLineChars="0"/>
+              <w:rPr>
+                <w:rFonts w:ascii="Arial" w:hAnsi="Arial" w:eastAsia="Arial" w:cs="Arial"/>
+                <w:i w:val="false"/>
+                <w:b w:val="false"/>
+                <w:u w:val="none"/>
+                <w:sz w:val="20"/>
+                <w:szCs w:val="20"/>
+                <w:color w:val="000000"/>
+              </w:rPr>
+            </w:pPr>
+            <w:r>
+              <w:rPr>
+                <w:rFonts w:ascii="Arial" w:hAnsi="Arial" w:eastAsia="Arial" w:cs="Arial"/>
+                <w:i w:val="false"/>
+                <w:b w:val="false"/>
+                <w:u w:val="none"/>
+                <w:sz w:val="20"/>
+                <w:szCs w:val="20"/>
+                <w:color w:val="000000"/>
+              </w:rPr>
+              <w:t xml:space="preserve">9.5 [8.4-10.6]</w:t>
             </w:r>
           </w:p>
         </w:tc>
@@ -4906,60 +4906,60 @@
                 <w:szCs w:val="20"/>
                 <w:color w:val="000000"/>
               </w:rPr>
-              <w:t xml:space="preserve">NA [NA-NA]</w:t>
-            </w:r>
-          </w:p>
-        </w:tc>
-        <w:tc>
-          <w:tcPr>
-            <w:tcBorders>
-              <w:bottom w:val="single" w:sz="6" w:space="0" w:color="666666"/>
-              <w:top w:val="single" w:sz="6" w:space="0" w:color="666666"/>
-              <w:left w:val="none" w:sz="0" w:space="0" w:color="000000"/>
-              <w:right w:val="none" w:sz="0" w:space="0" w:color="000000"/>
-            </w:tcBorders>
-            <w:shd w:val="clear" w:color="auto" w:fill="FFFFFF"/>
-            <w:tcMar>
-              <w:top w:w="0" w:type="dxa"/>
-              <w:bottom w:w="0" w:type="dxa"/>
-              <w:left w:w="0" w:type="dxa"/>
-              <w:right w:w="0" w:type="dxa"/>
-            </w:tcMar>
-            <w:vAlign w:val="center"/>
-          </w:tcPr>
-          <w:p>
-            <w:pPr>
-              <w:pStyle w:val="Normal"/>
-              <w:jc w:val="left"/>
-              <w:pBdr>
-                <w:bottom w:val="none" w:sz="0" w:space="0" w:color="000000"/>
-                <w:top w:val="none" w:sz="0" w:space="0" w:color="000000"/>
-                <w:left w:val="none" w:sz="0" w:space="0" w:color="000000"/>
-                <w:right w:val="none" w:sz="0" w:space="0" w:color="000000"/>
-              </w:pBdr>
-              <w:spacing w:after="100" w:before="100" w:line="240"/>
-              <w:ind w:left="100" w:right="100" w:firstLine="0" w:firstLineChars="0"/>
-              <w:rPr>
-                <w:rFonts w:ascii="Arial" w:hAnsi="Arial" w:eastAsia="Arial" w:cs="Arial"/>
-                <w:i w:val="false"/>
-                <w:b w:val="false"/>
-                <w:u w:val="none"/>
-                <w:sz w:val="20"/>
-                <w:szCs w:val="20"/>
-                <w:color w:val="000000"/>
-              </w:rPr>
-            </w:pPr>
-            <w:r>
-              <w:rPr>
-                <w:rFonts w:ascii="Arial" w:hAnsi="Arial" w:eastAsia="Arial" w:cs="Arial"/>
-                <w:i w:val="false"/>
-                <w:b w:val="false"/>
-                <w:u w:val="none"/>
-                <w:sz w:val="20"/>
-                <w:szCs w:val="20"/>
-                <w:color w:val="000000"/>
-              </w:rPr>
-              <w:t xml:space="preserve">NA [NA-NA]</w:t>
+              <w:t xml:space="preserve">4.2 [4.2-4.2]</w:t>
+            </w:r>
+          </w:p>
+        </w:tc>
+        <w:tc>
+          <w:tcPr>
+            <w:tcBorders>
+              <w:bottom w:val="single" w:sz="6" w:space="0" w:color="666666"/>
+              <w:top w:val="single" w:sz="6" w:space="0" w:color="666666"/>
+              <w:left w:val="none" w:sz="0" w:space="0" w:color="000000"/>
+              <w:right w:val="none" w:sz="0" w:space="0" w:color="000000"/>
+            </w:tcBorders>
+            <w:shd w:val="clear" w:color="auto" w:fill="FFFFFF"/>
+            <w:tcMar>
+              <w:top w:w="0" w:type="dxa"/>
+              <w:bottom w:w="0" w:type="dxa"/>
+              <w:left w:w="0" w:type="dxa"/>
+              <w:right w:w="0" w:type="dxa"/>
+            </w:tcMar>
+            <w:vAlign w:val="center"/>
+          </w:tcPr>
+          <w:p>
+            <w:pPr>
+              <w:pStyle w:val="Normal"/>
+              <w:jc w:val="left"/>
+              <w:pBdr>
+                <w:bottom w:val="none" w:sz="0" w:space="0" w:color="000000"/>
+                <w:top w:val="none" w:sz="0" w:space="0" w:color="000000"/>
+                <w:left w:val="none" w:sz="0" w:space="0" w:color="000000"/>
+                <w:right w:val="none" w:sz="0" w:space="0" w:color="000000"/>
+              </w:pBdr>
+              <w:spacing w:after="100" w:before="100" w:line="240"/>
+              <w:ind w:left="100" w:right="100" w:firstLine="0" w:firstLineChars="0"/>
+              <w:rPr>
+                <w:rFonts w:ascii="Arial" w:hAnsi="Arial" w:eastAsia="Arial" w:cs="Arial"/>
+                <w:i w:val="false"/>
+                <w:b w:val="false"/>
+                <w:u w:val="none"/>
+                <w:sz w:val="20"/>
+                <w:szCs w:val="20"/>
+                <w:color w:val="000000"/>
+              </w:rPr>
+            </w:pPr>
+            <w:r>
+              <w:rPr>
+                <w:rFonts w:ascii="Arial" w:hAnsi="Arial" w:eastAsia="Arial" w:cs="Arial"/>
+                <w:i w:val="false"/>
+                <w:b w:val="false"/>
+                <w:u w:val="none"/>
+                <w:sz w:val="20"/>
+                <w:szCs w:val="20"/>
+                <w:color w:val="000000"/>
+              </w:rPr>
+              <w:t xml:space="preserve">7.9 [7.9-7.9]</w:t>
             </w:r>
           </w:p>
         </w:tc>
@@ -5071,60 +5071,60 @@
                 <w:szCs w:val="20"/>
                 <w:color w:val="000000"/>
               </w:rPr>
-              <w:t xml:space="preserve">NA [NA-NA]</w:t>
-            </w:r>
-          </w:p>
-        </w:tc>
-        <w:tc>
-          <w:tcPr>
-            <w:tcBorders>
-              <w:bottom w:val="single" w:sz="6" w:space="0" w:color="666666"/>
-              <w:top w:val="single" w:sz="6" w:space="0" w:color="666666"/>
-              <w:left w:val="none" w:sz="0" w:space="0" w:color="000000"/>
-              <w:right w:val="none" w:sz="0" w:space="0" w:color="000000"/>
-            </w:tcBorders>
-            <w:shd w:val="clear" w:color="auto" w:fill="FFFFFF"/>
-            <w:tcMar>
-              <w:top w:w="0" w:type="dxa"/>
-              <w:bottom w:w="0" w:type="dxa"/>
-              <w:left w:w="0" w:type="dxa"/>
-              <w:right w:w="0" w:type="dxa"/>
-            </w:tcMar>
-            <w:vAlign w:val="center"/>
-          </w:tcPr>
-          <w:p>
-            <w:pPr>
-              <w:pStyle w:val="Normal"/>
-              <w:jc w:val="left"/>
-              <w:pBdr>
-                <w:bottom w:val="none" w:sz="0" w:space="0" w:color="000000"/>
-                <w:top w:val="none" w:sz="0" w:space="0" w:color="000000"/>
-                <w:left w:val="none" w:sz="0" w:space="0" w:color="000000"/>
-                <w:right w:val="none" w:sz="0" w:space="0" w:color="000000"/>
-              </w:pBdr>
-              <w:spacing w:after="100" w:before="100" w:line="240"/>
-              <w:ind w:left="100" w:right="100" w:firstLine="0" w:firstLineChars="0"/>
-              <w:rPr>
-                <w:rFonts w:ascii="Arial" w:hAnsi="Arial" w:eastAsia="Arial" w:cs="Arial"/>
-                <w:i w:val="false"/>
-                <w:b w:val="false"/>
-                <w:u w:val="none"/>
-                <w:sz w:val="20"/>
-                <w:szCs w:val="20"/>
-                <w:color w:val="000000"/>
-              </w:rPr>
-            </w:pPr>
-            <w:r>
-              <w:rPr>
-                <w:rFonts w:ascii="Arial" w:hAnsi="Arial" w:eastAsia="Arial" w:cs="Arial"/>
-                <w:i w:val="false"/>
-                <w:b w:val="false"/>
-                <w:u w:val="none"/>
-                <w:sz w:val="20"/>
-                <w:szCs w:val="20"/>
-                <w:color w:val="000000"/>
-              </w:rPr>
-              <w:t xml:space="preserve">NA [NA-NA]</w:t>
+              <w:t xml:space="preserve">4.5 [4.5-4.5]</w:t>
+            </w:r>
+          </w:p>
+        </w:tc>
+        <w:tc>
+          <w:tcPr>
+            <w:tcBorders>
+              <w:bottom w:val="single" w:sz="6" w:space="0" w:color="666666"/>
+              <w:top w:val="single" w:sz="6" w:space="0" w:color="666666"/>
+              <w:left w:val="none" w:sz="0" w:space="0" w:color="000000"/>
+              <w:right w:val="none" w:sz="0" w:space="0" w:color="000000"/>
+            </w:tcBorders>
+            <w:shd w:val="clear" w:color="auto" w:fill="FFFFFF"/>
+            <w:tcMar>
+              <w:top w:w="0" w:type="dxa"/>
+              <w:bottom w:w="0" w:type="dxa"/>
+              <w:left w:w="0" w:type="dxa"/>
+              <w:right w:w="0" w:type="dxa"/>
+            </w:tcMar>
+            <w:vAlign w:val="center"/>
+          </w:tcPr>
+          <w:p>
+            <w:pPr>
+              <w:pStyle w:val="Normal"/>
+              <w:jc w:val="left"/>
+              <w:pBdr>
+                <w:bottom w:val="none" w:sz="0" w:space="0" w:color="000000"/>
+                <w:top w:val="none" w:sz="0" w:space="0" w:color="000000"/>
+                <w:left w:val="none" w:sz="0" w:space="0" w:color="000000"/>
+                <w:right w:val="none" w:sz="0" w:space="0" w:color="000000"/>
+              </w:pBdr>
+              <w:spacing w:after="100" w:before="100" w:line="240"/>
+              <w:ind w:left="100" w:right="100" w:firstLine="0" w:firstLineChars="0"/>
+              <w:rPr>
+                <w:rFonts w:ascii="Arial" w:hAnsi="Arial" w:eastAsia="Arial" w:cs="Arial"/>
+                <w:i w:val="false"/>
+                <w:b w:val="false"/>
+                <w:u w:val="none"/>
+                <w:sz w:val="20"/>
+                <w:szCs w:val="20"/>
+                <w:color w:val="000000"/>
+              </w:rPr>
+            </w:pPr>
+            <w:r>
+              <w:rPr>
+                <w:rFonts w:ascii="Arial" w:hAnsi="Arial" w:eastAsia="Arial" w:cs="Arial"/>
+                <w:i w:val="false"/>
+                <w:b w:val="false"/>
+                <w:u w:val="none"/>
+                <w:sz w:val="20"/>
+                <w:szCs w:val="20"/>
+                <w:color w:val="000000"/>
+              </w:rPr>
+              <w:t xml:space="preserve">12.0 [12.0-12.0]</w:t>
             </w:r>
           </w:p>
         </w:tc>
@@ -5236,60 +5236,60 @@
                 <w:szCs w:val="20"/>
                 <w:color w:val="000000"/>
               </w:rPr>
-              <w:t xml:space="preserve">NA [NA-NA]</w:t>
-            </w:r>
-          </w:p>
-        </w:tc>
-        <w:tc>
-          <w:tcPr>
-            <w:tcBorders>
-              <w:bottom w:val="single" w:sz="6" w:space="0" w:color="666666"/>
-              <w:top w:val="single" w:sz="6" w:space="0" w:color="666666"/>
-              <w:left w:val="none" w:sz="0" w:space="0" w:color="000000"/>
-              <w:right w:val="none" w:sz="0" w:space="0" w:color="000000"/>
-            </w:tcBorders>
-            <w:shd w:val="clear" w:color="auto" w:fill="FFFFFF"/>
-            <w:tcMar>
-              <w:top w:w="0" w:type="dxa"/>
-              <w:bottom w:w="0" w:type="dxa"/>
-              <w:left w:w="0" w:type="dxa"/>
-              <w:right w:w="0" w:type="dxa"/>
-            </w:tcMar>
-            <w:vAlign w:val="center"/>
-          </w:tcPr>
-          <w:p>
-            <w:pPr>
-              <w:pStyle w:val="Normal"/>
-              <w:jc w:val="left"/>
-              <w:pBdr>
-                <w:bottom w:val="none" w:sz="0" w:space="0" w:color="000000"/>
-                <w:top w:val="none" w:sz="0" w:space="0" w:color="000000"/>
-                <w:left w:val="none" w:sz="0" w:space="0" w:color="000000"/>
-                <w:right w:val="none" w:sz="0" w:space="0" w:color="000000"/>
-              </w:pBdr>
-              <w:spacing w:after="100" w:before="100" w:line="240"/>
-              <w:ind w:left="100" w:right="100" w:firstLine="0" w:firstLineChars="0"/>
-              <w:rPr>
-                <w:rFonts w:ascii="Arial" w:hAnsi="Arial" w:eastAsia="Arial" w:cs="Arial"/>
-                <w:i w:val="false"/>
-                <w:b w:val="false"/>
-                <w:u w:val="none"/>
-                <w:sz w:val="20"/>
-                <w:szCs w:val="20"/>
-                <w:color w:val="000000"/>
-              </w:rPr>
-            </w:pPr>
-            <w:r>
-              <w:rPr>
-                <w:rFonts w:ascii="Arial" w:hAnsi="Arial" w:eastAsia="Arial" w:cs="Arial"/>
-                <w:i w:val="false"/>
-                <w:b w:val="false"/>
-                <w:u w:val="none"/>
-                <w:sz w:val="20"/>
-                <w:szCs w:val="20"/>
-                <w:color w:val="000000"/>
-              </w:rPr>
-              <w:t xml:space="preserve">NA [NA-NA]</w:t>
+              <w:t xml:space="preserve">1.0 [0.5-1.5]</w:t>
+            </w:r>
+          </w:p>
+        </w:tc>
+        <w:tc>
+          <w:tcPr>
+            <w:tcBorders>
+              <w:bottom w:val="single" w:sz="6" w:space="0" w:color="666666"/>
+              <w:top w:val="single" w:sz="6" w:space="0" w:color="666666"/>
+              <w:left w:val="none" w:sz="0" w:space="0" w:color="000000"/>
+              <w:right w:val="none" w:sz="0" w:space="0" w:color="000000"/>
+            </w:tcBorders>
+            <w:shd w:val="clear" w:color="auto" w:fill="FFFFFF"/>
+            <w:tcMar>
+              <w:top w:w="0" w:type="dxa"/>
+              <w:bottom w:w="0" w:type="dxa"/>
+              <w:left w:w="0" w:type="dxa"/>
+              <w:right w:w="0" w:type="dxa"/>
+            </w:tcMar>
+            <w:vAlign w:val="center"/>
+          </w:tcPr>
+          <w:p>
+            <w:pPr>
+              <w:pStyle w:val="Normal"/>
+              <w:jc w:val="left"/>
+              <w:pBdr>
+                <w:bottom w:val="none" w:sz="0" w:space="0" w:color="000000"/>
+                <w:top w:val="none" w:sz="0" w:space="0" w:color="000000"/>
+                <w:left w:val="none" w:sz="0" w:space="0" w:color="000000"/>
+                <w:right w:val="none" w:sz="0" w:space="0" w:color="000000"/>
+              </w:pBdr>
+              <w:spacing w:after="100" w:before="100" w:line="240"/>
+              <w:ind w:left="100" w:right="100" w:firstLine="0" w:firstLineChars="0"/>
+              <w:rPr>
+                <w:rFonts w:ascii="Arial" w:hAnsi="Arial" w:eastAsia="Arial" w:cs="Arial"/>
+                <w:i w:val="false"/>
+                <w:b w:val="false"/>
+                <w:u w:val="none"/>
+                <w:sz w:val="20"/>
+                <w:szCs w:val="20"/>
+                <w:color w:val="000000"/>
+              </w:rPr>
+            </w:pPr>
+            <w:r>
+              <w:rPr>
+                <w:rFonts w:ascii="Arial" w:hAnsi="Arial" w:eastAsia="Arial" w:cs="Arial"/>
+                <w:i w:val="false"/>
+                <w:b w:val="false"/>
+                <w:u w:val="none"/>
+                <w:sz w:val="20"/>
+                <w:szCs w:val="20"/>
+                <w:color w:val="000000"/>
+              </w:rPr>
+              <w:t xml:space="preserve">0.0 [0.0-3.0]</w:t>
             </w:r>
           </w:p>
         </w:tc>
@@ -5401,60 +5401,60 @@
                 <w:szCs w:val="20"/>
                 <w:color w:val="000000"/>
               </w:rPr>
-              <w:t xml:space="preserve">NA [NA-NA]</w:t>
-            </w:r>
-          </w:p>
-        </w:tc>
-        <w:tc>
-          <w:tcPr>
-            <w:tcBorders>
-              <w:bottom w:val="single" w:sz="6" w:space="0" w:color="666666"/>
-              <w:top w:val="single" w:sz="6" w:space="0" w:color="666666"/>
-              <w:left w:val="none" w:sz="0" w:space="0" w:color="000000"/>
-              <w:right w:val="none" w:sz="0" w:space="0" w:color="000000"/>
-            </w:tcBorders>
-            <w:shd w:val="clear" w:color="auto" w:fill="FFFFFF"/>
-            <w:tcMar>
-              <w:top w:w="0" w:type="dxa"/>
-              <w:bottom w:w="0" w:type="dxa"/>
-              <w:left w:w="0" w:type="dxa"/>
-              <w:right w:w="0" w:type="dxa"/>
-            </w:tcMar>
-            <w:vAlign w:val="center"/>
-          </w:tcPr>
-          <w:p>
-            <w:pPr>
-              <w:pStyle w:val="Normal"/>
-              <w:jc w:val="left"/>
-              <w:pBdr>
-                <w:bottom w:val="none" w:sz="0" w:space="0" w:color="000000"/>
-                <w:top w:val="none" w:sz="0" w:space="0" w:color="000000"/>
-                <w:left w:val="none" w:sz="0" w:space="0" w:color="000000"/>
-                <w:right w:val="none" w:sz="0" w:space="0" w:color="000000"/>
-              </w:pBdr>
-              <w:spacing w:after="100" w:before="100" w:line="240"/>
-              <w:ind w:left="100" w:right="100" w:firstLine="0" w:firstLineChars="0"/>
-              <w:rPr>
-                <w:rFonts w:ascii="Arial" w:hAnsi="Arial" w:eastAsia="Arial" w:cs="Arial"/>
-                <w:i w:val="false"/>
-                <w:b w:val="false"/>
-                <w:u w:val="none"/>
-                <w:sz w:val="20"/>
-                <w:szCs w:val="20"/>
-                <w:color w:val="000000"/>
-              </w:rPr>
-            </w:pPr>
-            <w:r>
-              <w:rPr>
-                <w:rFonts w:ascii="Arial" w:hAnsi="Arial" w:eastAsia="Arial" w:cs="Arial"/>
-                <w:i w:val="false"/>
-                <w:b w:val="false"/>
-                <w:u w:val="none"/>
-                <w:sz w:val="20"/>
-                <w:szCs w:val="20"/>
-                <w:color w:val="000000"/>
-              </w:rPr>
-              <w:t xml:space="preserve">NA [NA-NA]</w:t>
+              <w:t xml:space="preserve">22.5 [22.5-22.5]</w:t>
+            </w:r>
+          </w:p>
+        </w:tc>
+        <w:tc>
+          <w:tcPr>
+            <w:tcBorders>
+              <w:bottom w:val="single" w:sz="6" w:space="0" w:color="666666"/>
+              <w:top w:val="single" w:sz="6" w:space="0" w:color="666666"/>
+              <w:left w:val="none" w:sz="0" w:space="0" w:color="000000"/>
+              <w:right w:val="none" w:sz="0" w:space="0" w:color="000000"/>
+            </w:tcBorders>
+            <w:shd w:val="clear" w:color="auto" w:fill="FFFFFF"/>
+            <w:tcMar>
+              <w:top w:w="0" w:type="dxa"/>
+              <w:bottom w:w="0" w:type="dxa"/>
+              <w:left w:w="0" w:type="dxa"/>
+              <w:right w:w="0" w:type="dxa"/>
+            </w:tcMar>
+            <w:vAlign w:val="center"/>
+          </w:tcPr>
+          <w:p>
+            <w:pPr>
+              <w:pStyle w:val="Normal"/>
+              <w:jc w:val="left"/>
+              <w:pBdr>
+                <w:bottom w:val="none" w:sz="0" w:space="0" w:color="000000"/>
+                <w:top w:val="none" w:sz="0" w:space="0" w:color="000000"/>
+                <w:left w:val="none" w:sz="0" w:space="0" w:color="000000"/>
+                <w:right w:val="none" w:sz="0" w:space="0" w:color="000000"/>
+              </w:pBdr>
+              <w:spacing w:after="100" w:before="100" w:line="240"/>
+              <w:ind w:left="100" w:right="100" w:firstLine="0" w:firstLineChars="0"/>
+              <w:rPr>
+                <w:rFonts w:ascii="Arial" w:hAnsi="Arial" w:eastAsia="Arial" w:cs="Arial"/>
+                <w:i w:val="false"/>
+                <w:b w:val="false"/>
+                <w:u w:val="none"/>
+                <w:sz w:val="20"/>
+                <w:szCs w:val="20"/>
+                <w:color w:val="000000"/>
+              </w:rPr>
+            </w:pPr>
+            <w:r>
+              <w:rPr>
+                <w:rFonts w:ascii="Arial" w:hAnsi="Arial" w:eastAsia="Arial" w:cs="Arial"/>
+                <w:i w:val="false"/>
+                <w:b w:val="false"/>
+                <w:u w:val="none"/>
+                <w:sz w:val="20"/>
+                <w:szCs w:val="20"/>
+                <w:color w:val="000000"/>
+              </w:rPr>
+              <w:t xml:space="preserve">22.0 [21.4-22.7]</w:t>
             </w:r>
           </w:p>
         </w:tc>
@@ -5566,60 +5566,60 @@
                 <w:szCs w:val="20"/>
                 <w:color w:val="000000"/>
               </w:rPr>
-              <w:t xml:space="preserve">NA [NA-NA]</w:t>
-            </w:r>
-          </w:p>
-        </w:tc>
-        <w:tc>
-          <w:tcPr>
-            <w:tcBorders>
-              <w:bottom w:val="single" w:sz="6" w:space="0" w:color="666666"/>
-              <w:top w:val="single" w:sz="6" w:space="0" w:color="666666"/>
-              <w:left w:val="none" w:sz="0" w:space="0" w:color="000000"/>
-              <w:right w:val="none" w:sz="0" w:space="0" w:color="000000"/>
-            </w:tcBorders>
-            <w:shd w:val="clear" w:color="auto" w:fill="FFFFFF"/>
-            <w:tcMar>
-              <w:top w:w="0" w:type="dxa"/>
-              <w:bottom w:w="0" w:type="dxa"/>
-              <w:left w:w="0" w:type="dxa"/>
-              <w:right w:w="0" w:type="dxa"/>
-            </w:tcMar>
-            <w:vAlign w:val="center"/>
-          </w:tcPr>
-          <w:p>
-            <w:pPr>
-              <w:pStyle w:val="Normal"/>
-              <w:jc w:val="left"/>
-              <w:pBdr>
-                <w:bottom w:val="none" w:sz="0" w:space="0" w:color="000000"/>
-                <w:top w:val="none" w:sz="0" w:space="0" w:color="000000"/>
-                <w:left w:val="none" w:sz="0" w:space="0" w:color="000000"/>
-                <w:right w:val="none" w:sz="0" w:space="0" w:color="000000"/>
-              </w:pBdr>
-              <w:spacing w:after="100" w:before="100" w:line="240"/>
-              <w:ind w:left="100" w:right="100" w:firstLine="0" w:firstLineChars="0"/>
-              <w:rPr>
-                <w:rFonts w:ascii="Arial" w:hAnsi="Arial" w:eastAsia="Arial" w:cs="Arial"/>
-                <w:i w:val="false"/>
-                <w:b w:val="false"/>
-                <w:u w:val="none"/>
-                <w:sz w:val="20"/>
-                <w:szCs w:val="20"/>
-                <w:color w:val="000000"/>
-              </w:rPr>
-            </w:pPr>
-            <w:r>
-              <w:rPr>
-                <w:rFonts w:ascii="Arial" w:hAnsi="Arial" w:eastAsia="Arial" w:cs="Arial"/>
-                <w:i w:val="false"/>
-                <w:b w:val="false"/>
-                <w:u w:val="none"/>
-                <w:sz w:val="20"/>
-                <w:szCs w:val="20"/>
-                <w:color w:val="000000"/>
-              </w:rPr>
-              <w:t xml:space="preserve">NA [NA-NA]</w:t>
+              <w:t xml:space="preserve">4.3 [4.3-4.3]</w:t>
+            </w:r>
+          </w:p>
+        </w:tc>
+        <w:tc>
+          <w:tcPr>
+            <w:tcBorders>
+              <w:bottom w:val="single" w:sz="6" w:space="0" w:color="666666"/>
+              <w:top w:val="single" w:sz="6" w:space="0" w:color="666666"/>
+              <w:left w:val="none" w:sz="0" w:space="0" w:color="000000"/>
+              <w:right w:val="none" w:sz="0" w:space="0" w:color="000000"/>
+            </w:tcBorders>
+            <w:shd w:val="clear" w:color="auto" w:fill="FFFFFF"/>
+            <w:tcMar>
+              <w:top w:w="0" w:type="dxa"/>
+              <w:bottom w:w="0" w:type="dxa"/>
+              <w:left w:w="0" w:type="dxa"/>
+              <w:right w:w="0" w:type="dxa"/>
+            </w:tcMar>
+            <w:vAlign w:val="center"/>
+          </w:tcPr>
+          <w:p>
+            <w:pPr>
+              <w:pStyle w:val="Normal"/>
+              <w:jc w:val="left"/>
+              <w:pBdr>
+                <w:bottom w:val="none" w:sz="0" w:space="0" w:color="000000"/>
+                <w:top w:val="none" w:sz="0" w:space="0" w:color="000000"/>
+                <w:left w:val="none" w:sz="0" w:space="0" w:color="000000"/>
+                <w:right w:val="none" w:sz="0" w:space="0" w:color="000000"/>
+              </w:pBdr>
+              <w:spacing w:after="100" w:before="100" w:line="240"/>
+              <w:ind w:left="100" w:right="100" w:firstLine="0" w:firstLineChars="0"/>
+              <w:rPr>
+                <w:rFonts w:ascii="Arial" w:hAnsi="Arial" w:eastAsia="Arial" w:cs="Arial"/>
+                <w:i w:val="false"/>
+                <w:b w:val="false"/>
+                <w:u w:val="none"/>
+                <w:sz w:val="20"/>
+                <w:szCs w:val="20"/>
+                <w:color w:val="000000"/>
+              </w:rPr>
+            </w:pPr>
+            <w:r>
+              <w:rPr>
+                <w:rFonts w:ascii="Arial" w:hAnsi="Arial" w:eastAsia="Arial" w:cs="Arial"/>
+                <w:i w:val="false"/>
+                <w:b w:val="false"/>
+                <w:u w:val="none"/>
+                <w:sz w:val="20"/>
+                <w:szCs w:val="20"/>
+                <w:color w:val="000000"/>
+              </w:rPr>
+              <w:t xml:space="preserve">7.5 [7.3-7.6]</w:t>
             </w:r>
           </w:p>
         </w:tc>
@@ -5731,60 +5731,60 @@
                 <w:szCs w:val="20"/>
                 <w:color w:val="000000"/>
               </w:rPr>
-              <w:t xml:space="preserve">NA [NA-NA]</w:t>
-            </w:r>
-          </w:p>
-        </w:tc>
-        <w:tc>
-          <w:tcPr>
-            <w:tcBorders>
-              <w:bottom w:val="single" w:sz="6" w:space="0" w:color="666666"/>
-              <w:top w:val="single" w:sz="6" w:space="0" w:color="666666"/>
-              <w:left w:val="none" w:sz="0" w:space="0" w:color="000000"/>
-              <w:right w:val="none" w:sz="0" w:space="0" w:color="000000"/>
-            </w:tcBorders>
-            <w:shd w:val="clear" w:color="auto" w:fill="FFFFFF"/>
-            <w:tcMar>
-              <w:top w:w="0" w:type="dxa"/>
-              <w:bottom w:w="0" w:type="dxa"/>
-              <w:left w:w="0" w:type="dxa"/>
-              <w:right w:w="0" w:type="dxa"/>
-            </w:tcMar>
-            <w:vAlign w:val="center"/>
-          </w:tcPr>
-          <w:p>
-            <w:pPr>
-              <w:pStyle w:val="Normal"/>
-              <w:jc w:val="left"/>
-              <w:pBdr>
-                <w:bottom w:val="none" w:sz="0" w:space="0" w:color="000000"/>
-                <w:top w:val="none" w:sz="0" w:space="0" w:color="000000"/>
-                <w:left w:val="none" w:sz="0" w:space="0" w:color="000000"/>
-                <w:right w:val="none" w:sz="0" w:space="0" w:color="000000"/>
-              </w:pBdr>
-              <w:spacing w:after="100" w:before="100" w:line="240"/>
-              <w:ind w:left="100" w:right="100" w:firstLine="0" w:firstLineChars="0"/>
-              <w:rPr>
-                <w:rFonts w:ascii="Arial" w:hAnsi="Arial" w:eastAsia="Arial" w:cs="Arial"/>
-                <w:i w:val="false"/>
-                <w:b w:val="false"/>
-                <w:u w:val="none"/>
-                <w:sz w:val="20"/>
-                <w:szCs w:val="20"/>
-                <w:color w:val="000000"/>
-              </w:rPr>
-            </w:pPr>
-            <w:r>
-              <w:rPr>
-                <w:rFonts w:ascii="Arial" w:hAnsi="Arial" w:eastAsia="Arial" w:cs="Arial"/>
-                <w:i w:val="false"/>
-                <w:b w:val="false"/>
-                <w:u w:val="none"/>
-                <w:sz w:val="20"/>
-                <w:szCs w:val="20"/>
-                <w:color w:val="000000"/>
-              </w:rPr>
-              <w:t xml:space="preserve">NA [NA-NA]</w:t>
+              <w:t xml:space="preserve">7.8 [7.8-7.8]</w:t>
+            </w:r>
+          </w:p>
+        </w:tc>
+        <w:tc>
+          <w:tcPr>
+            <w:tcBorders>
+              <w:bottom w:val="single" w:sz="6" w:space="0" w:color="666666"/>
+              <w:top w:val="single" w:sz="6" w:space="0" w:color="666666"/>
+              <w:left w:val="none" w:sz="0" w:space="0" w:color="000000"/>
+              <w:right w:val="none" w:sz="0" w:space="0" w:color="000000"/>
+            </w:tcBorders>
+            <w:shd w:val="clear" w:color="auto" w:fill="FFFFFF"/>
+            <w:tcMar>
+              <w:top w:w="0" w:type="dxa"/>
+              <w:bottom w:w="0" w:type="dxa"/>
+              <w:left w:w="0" w:type="dxa"/>
+              <w:right w:w="0" w:type="dxa"/>
+            </w:tcMar>
+            <w:vAlign w:val="center"/>
+          </w:tcPr>
+          <w:p>
+            <w:pPr>
+              <w:pStyle w:val="Normal"/>
+              <w:jc w:val="left"/>
+              <w:pBdr>
+                <w:bottom w:val="none" w:sz="0" w:space="0" w:color="000000"/>
+                <w:top w:val="none" w:sz="0" w:space="0" w:color="000000"/>
+                <w:left w:val="none" w:sz="0" w:space="0" w:color="000000"/>
+                <w:right w:val="none" w:sz="0" w:space="0" w:color="000000"/>
+              </w:pBdr>
+              <w:spacing w:after="100" w:before="100" w:line="240"/>
+              <w:ind w:left="100" w:right="100" w:firstLine="0" w:firstLineChars="0"/>
+              <w:rPr>
+                <w:rFonts w:ascii="Arial" w:hAnsi="Arial" w:eastAsia="Arial" w:cs="Arial"/>
+                <w:i w:val="false"/>
+                <w:b w:val="false"/>
+                <w:u w:val="none"/>
+                <w:sz w:val="20"/>
+                <w:szCs w:val="20"/>
+                <w:color w:val="000000"/>
+              </w:rPr>
+            </w:pPr>
+            <w:r>
+              <w:rPr>
+                <w:rFonts w:ascii="Arial" w:hAnsi="Arial" w:eastAsia="Arial" w:cs="Arial"/>
+                <w:i w:val="false"/>
+                <w:b w:val="false"/>
+                <w:u w:val="none"/>
+                <w:sz w:val="20"/>
+                <w:szCs w:val="20"/>
+                <w:color w:val="000000"/>
+              </w:rPr>
+              <w:t xml:space="preserve">7.6 [6.1-9.0]</w:t>
             </w:r>
           </w:p>
         </w:tc>
@@ -5896,60 +5896,60 @@
                 <w:szCs w:val="20"/>
                 <w:color w:val="000000"/>
               </w:rPr>
-              <w:t xml:space="preserve">NA [NA-NA]</w:t>
-            </w:r>
-          </w:p>
-        </w:tc>
-        <w:tc>
-          <w:tcPr>
-            <w:tcBorders>
-              <w:bottom w:val="single" w:sz="6" w:space="0" w:color="666666"/>
-              <w:top w:val="single" w:sz="6" w:space="0" w:color="666666"/>
-              <w:left w:val="none" w:sz="0" w:space="0" w:color="000000"/>
-              <w:right w:val="none" w:sz="0" w:space="0" w:color="000000"/>
-            </w:tcBorders>
-            <w:shd w:val="clear" w:color="auto" w:fill="FFFFFF"/>
-            <w:tcMar>
-              <w:top w:w="0" w:type="dxa"/>
-              <w:bottom w:w="0" w:type="dxa"/>
-              <w:left w:w="0" w:type="dxa"/>
-              <w:right w:w="0" w:type="dxa"/>
-            </w:tcMar>
-            <w:vAlign w:val="center"/>
-          </w:tcPr>
-          <w:p>
-            <w:pPr>
-              <w:pStyle w:val="Normal"/>
-              <w:jc w:val="left"/>
-              <w:pBdr>
-                <w:bottom w:val="none" w:sz="0" w:space="0" w:color="000000"/>
-                <w:top w:val="none" w:sz="0" w:space="0" w:color="000000"/>
-                <w:left w:val="none" w:sz="0" w:space="0" w:color="000000"/>
-                <w:right w:val="none" w:sz="0" w:space="0" w:color="000000"/>
-              </w:pBdr>
-              <w:spacing w:after="100" w:before="100" w:line="240"/>
-              <w:ind w:left="100" w:right="100" w:firstLine="0" w:firstLineChars="0"/>
-              <w:rPr>
-                <w:rFonts w:ascii="Arial" w:hAnsi="Arial" w:eastAsia="Arial" w:cs="Arial"/>
-                <w:i w:val="false"/>
-                <w:b w:val="false"/>
-                <w:u w:val="none"/>
-                <w:sz w:val="20"/>
-                <w:szCs w:val="20"/>
-                <w:color w:val="000000"/>
-              </w:rPr>
-            </w:pPr>
-            <w:r>
-              <w:rPr>
-                <w:rFonts w:ascii="Arial" w:hAnsi="Arial" w:eastAsia="Arial" w:cs="Arial"/>
-                <w:i w:val="false"/>
-                <w:b w:val="false"/>
-                <w:u w:val="none"/>
-                <w:sz w:val="20"/>
-                <w:szCs w:val="20"/>
-                <w:color w:val="000000"/>
-              </w:rPr>
-              <w:t xml:space="preserve">NA [NA-NA]</w:t>
+              <w:t xml:space="preserve">4.0 [4.0-4.0]</w:t>
+            </w:r>
+          </w:p>
+        </w:tc>
+        <w:tc>
+          <w:tcPr>
+            <w:tcBorders>
+              <w:bottom w:val="single" w:sz="6" w:space="0" w:color="666666"/>
+              <w:top w:val="single" w:sz="6" w:space="0" w:color="666666"/>
+              <w:left w:val="none" w:sz="0" w:space="0" w:color="000000"/>
+              <w:right w:val="none" w:sz="0" w:space="0" w:color="000000"/>
+            </w:tcBorders>
+            <w:shd w:val="clear" w:color="auto" w:fill="FFFFFF"/>
+            <w:tcMar>
+              <w:top w:w="0" w:type="dxa"/>
+              <w:bottom w:w="0" w:type="dxa"/>
+              <w:left w:w="0" w:type="dxa"/>
+              <w:right w:w="0" w:type="dxa"/>
+            </w:tcMar>
+            <w:vAlign w:val="center"/>
+          </w:tcPr>
+          <w:p>
+            <w:pPr>
+              <w:pStyle w:val="Normal"/>
+              <w:jc w:val="left"/>
+              <w:pBdr>
+                <w:bottom w:val="none" w:sz="0" w:space="0" w:color="000000"/>
+                <w:top w:val="none" w:sz="0" w:space="0" w:color="000000"/>
+                <w:left w:val="none" w:sz="0" w:space="0" w:color="000000"/>
+                <w:right w:val="none" w:sz="0" w:space="0" w:color="000000"/>
+              </w:pBdr>
+              <w:spacing w:after="100" w:before="100" w:line="240"/>
+              <w:ind w:left="100" w:right="100" w:firstLine="0" w:firstLineChars="0"/>
+              <w:rPr>
+                <w:rFonts w:ascii="Arial" w:hAnsi="Arial" w:eastAsia="Arial" w:cs="Arial"/>
+                <w:i w:val="false"/>
+                <w:b w:val="false"/>
+                <w:u w:val="none"/>
+                <w:sz w:val="20"/>
+                <w:szCs w:val="20"/>
+                <w:color w:val="000000"/>
+              </w:rPr>
+            </w:pPr>
+            <w:r>
+              <w:rPr>
+                <w:rFonts w:ascii="Arial" w:hAnsi="Arial" w:eastAsia="Arial" w:cs="Arial"/>
+                <w:i w:val="false"/>
+                <w:b w:val="false"/>
+                <w:u w:val="none"/>
+                <w:sz w:val="20"/>
+                <w:szCs w:val="20"/>
+                <w:color w:val="000000"/>
+              </w:rPr>
+              <w:t xml:space="preserve">9.4 [9.4-9.4]</w:t>
             </w:r>
           </w:p>
         </w:tc>
@@ -5962,7 +5962,7 @@
         <w:tc>
           <w:tcPr>
             <w:tcBorders>
-              <w:bottom w:val="single" w:sz="6" w:space="0" w:color="666666"/>
+              <w:bottom w:val="single" w:sz="12" w:space="0" w:color="666666"/>
               <w:top w:val="single" w:sz="6" w:space="0" w:color="666666"/>
               <w:left w:val="none" w:sz="0" w:space="0" w:color="000000"/>
               <w:right w:val="none" w:sz="0" w:space="0" w:color="000000"/>
@@ -6015,118 +6015,6 @@
         <w:tc>
           <w:tcPr>
             <w:tcBorders>
-              <w:bottom w:val="single" w:sz="6" w:space="0" w:color="666666"/>
-              <w:top w:val="single" w:sz="6" w:space="0" w:color="666666"/>
-              <w:left w:val="none" w:sz="0" w:space="0" w:color="000000"/>
-              <w:right w:val="none" w:sz="0" w:space="0" w:color="000000"/>
-            </w:tcBorders>
-            <w:shd w:val="clear" w:color="auto" w:fill="FFFFFF"/>
-            <w:tcMar>
-              <w:top w:w="0" w:type="dxa"/>
-              <w:bottom w:w="0" w:type="dxa"/>
-              <w:left w:w="0" w:type="dxa"/>
-              <w:right w:w="0" w:type="dxa"/>
-            </w:tcMar>
-            <w:vAlign w:val="center"/>
-          </w:tcPr>
-          <w:p>
-            <w:pPr>
-              <w:pStyle w:val="Normal"/>
-              <w:jc w:val="left"/>
-              <w:pBdr>
-                <w:bottom w:val="none" w:sz="0" w:space="0" w:color="000000"/>
-                <w:top w:val="none" w:sz="0" w:space="0" w:color="000000"/>
-                <w:left w:val="none" w:sz="0" w:space="0" w:color="000000"/>
-                <w:right w:val="none" w:sz="0" w:space="0" w:color="000000"/>
-              </w:pBdr>
-              <w:spacing w:after="100" w:before="100" w:line="240"/>
-              <w:ind w:left="100" w:right="100" w:firstLine="0" w:firstLineChars="0"/>
-              <w:rPr>
-                <w:rFonts w:ascii="Arial" w:hAnsi="Arial" w:eastAsia="Arial" w:cs="Arial"/>
-                <w:i w:val="false"/>
-                <w:b w:val="false"/>
-                <w:u w:val="none"/>
-                <w:sz w:val="20"/>
-                <w:szCs w:val="20"/>
-                <w:color w:val="000000"/>
-              </w:rPr>
-            </w:pPr>
-            <w:r>
-              <w:rPr>
-                <w:rFonts w:ascii="Arial" w:hAnsi="Arial" w:eastAsia="Arial" w:cs="Arial"/>
-                <w:i w:val="false"/>
-                <w:b w:val="false"/>
-                <w:u w:val="none"/>
-                <w:sz w:val="20"/>
-                <w:szCs w:val="20"/>
-                <w:color w:val="000000"/>
-              </w:rPr>
-              <w:t xml:space="preserve">NA [NA-NA]</w:t>
-            </w:r>
-          </w:p>
-        </w:tc>
-        <w:tc>
-          <w:tcPr>
-            <w:tcBorders>
-              <w:bottom w:val="single" w:sz="6" w:space="0" w:color="666666"/>
-              <w:top w:val="single" w:sz="6" w:space="0" w:color="666666"/>
-              <w:left w:val="none" w:sz="0" w:space="0" w:color="000000"/>
-              <w:right w:val="none" w:sz="0" w:space="0" w:color="000000"/>
-            </w:tcBorders>
-            <w:shd w:val="clear" w:color="auto" w:fill="FFFFFF"/>
-            <w:tcMar>
-              <w:top w:w="0" w:type="dxa"/>
-              <w:bottom w:w="0" w:type="dxa"/>
-              <w:left w:w="0" w:type="dxa"/>
-              <w:right w:w="0" w:type="dxa"/>
-            </w:tcMar>
-            <w:vAlign w:val="center"/>
-          </w:tcPr>
-          <w:p>
-            <w:pPr>
-              <w:pStyle w:val="Normal"/>
-              <w:jc w:val="left"/>
-              <w:pBdr>
-                <w:bottom w:val="none" w:sz="0" w:space="0" w:color="000000"/>
-                <w:top w:val="none" w:sz="0" w:space="0" w:color="000000"/>
-                <w:left w:val="none" w:sz="0" w:space="0" w:color="000000"/>
-                <w:right w:val="none" w:sz="0" w:space="0" w:color="000000"/>
-              </w:pBdr>
-              <w:spacing w:after="100" w:before="100" w:line="240"/>
-              <w:ind w:left="100" w:right="100" w:firstLine="0" w:firstLineChars="0"/>
-              <w:rPr>
-                <w:rFonts w:ascii="Arial" w:hAnsi="Arial" w:eastAsia="Arial" w:cs="Arial"/>
-                <w:i w:val="false"/>
-                <w:b w:val="false"/>
-                <w:u w:val="none"/>
-                <w:sz w:val="20"/>
-                <w:szCs w:val="20"/>
-                <w:color w:val="000000"/>
-              </w:rPr>
-            </w:pPr>
-            <w:r>
-              <w:rPr>
-                <w:rFonts w:ascii="Arial" w:hAnsi="Arial" w:eastAsia="Arial" w:cs="Arial"/>
-                <w:i w:val="false"/>
-                <w:b w:val="false"/>
-                <w:u w:val="none"/>
-                <w:sz w:val="20"/>
-                <w:szCs w:val="20"/>
-                <w:color w:val="000000"/>
-              </w:rPr>
-              <w:t xml:space="preserve">NA [NA-NA]</w:t>
-            </w:r>
-          </w:p>
-        </w:tc>
-      </w:tr>
-      <w:tr>
-        <w:trPr>
-          <w:trHeight w:val="360" w:hRule="auto"/>
-        </w:trPr>
-        body37
-        <w:tc>
-          <w:tcPr>
-            <w:tcBorders>
               <w:bottom w:val="single" w:sz="12" w:space="0" w:color="666666"/>
               <w:top w:val="single" w:sz="6" w:space="0" w:color="666666"/>
               <w:left w:val="none" w:sz="0" w:space="0" w:color="000000"/>
@@ -6173,7 +6061,7 @@
                 <w:szCs w:val="20"/>
                 <w:color w:val="000000"/>
               </w:rPr>
-              <w:t xml:space="preserve">menses</w:t>
+              <w:t xml:space="preserve">5.3 [5.3-5.3]</w:t>
             </w:r>
           </w:p>
         </w:tc>
@@ -6226,60 +6114,7 @@
                 <w:szCs w:val="20"/>
                 <w:color w:val="000000"/>
               </w:rPr>
-              <w:t xml:space="preserve">1.0 [1.0-1.0]</w:t>
-            </w:r>
-          </w:p>
-        </w:tc>
-        <w:tc>
-          <w:tcPr>
-            <w:tcBorders>
-              <w:bottom w:val="single" w:sz="12" w:space="0" w:color="666666"/>
-              <w:top w:val="single" w:sz="6" w:space="0" w:color="666666"/>
-              <w:left w:val="none" w:sz="0" w:space="0" w:color="000000"/>
-              <w:right w:val="none" w:sz="0" w:space="0" w:color="000000"/>
-            </w:tcBorders>
-            <w:shd w:val="clear" w:color="auto" w:fill="FFFFFF"/>
-            <w:tcMar>
-              <w:top w:w="0" w:type="dxa"/>
-              <w:bottom w:w="0" w:type="dxa"/>
-              <w:left w:w="0" w:type="dxa"/>
-              <w:right w:w="0" w:type="dxa"/>
-            </w:tcMar>
-            <w:vAlign w:val="center"/>
-          </w:tcPr>
-          <w:p>
-            <w:pPr>
-              <w:pStyle w:val="Normal"/>
-              <w:jc w:val="left"/>
-              <w:pBdr>
-                <w:bottom w:val="none" w:sz="0" w:space="0" w:color="000000"/>
-                <w:top w:val="none" w:sz="0" w:space="0" w:color="000000"/>
-                <w:left w:val="none" w:sz="0" w:space="0" w:color="000000"/>
-                <w:right w:val="none" w:sz="0" w:space="0" w:color="000000"/>
-              </w:pBdr>
-              <w:spacing w:after="100" w:before="100" w:line="240"/>
-              <w:ind w:left="100" w:right="100" w:firstLine="0" w:firstLineChars="0"/>
-              <w:rPr>
-                <w:rFonts w:ascii="Arial" w:hAnsi="Arial" w:eastAsia="Arial" w:cs="Arial"/>
-                <w:i w:val="false"/>
-                <w:b w:val="false"/>
-                <w:u w:val="none"/>
-                <w:sz w:val="20"/>
-                <w:szCs w:val="20"/>
-                <w:color w:val="000000"/>
-              </w:rPr>
-            </w:pPr>
-            <w:r>
-              <w:rPr>
-                <w:rFonts w:ascii="Arial" w:hAnsi="Arial" w:eastAsia="Arial" w:cs="Arial"/>
-                <w:i w:val="false"/>
-                <w:b w:val="false"/>
-                <w:u w:val="none"/>
-                <w:sz w:val="20"/>
-                <w:szCs w:val="20"/>
-                <w:color w:val="000000"/>
-              </w:rPr>
-              <w:t xml:space="preserve">1.0 [1.0-1.0]</w:t>
+              <w:t xml:space="preserve">10.2 [10.2-10.2]</w:t>
             </w:r>
           </w:p>
         </w:tc>

</xml_diff>